<commit_message>
Add pwm microcontroller sub unit
</commit_message>
<xml_diff>
--- a/Thesis Paper.docx
+++ b/Thesis Paper.docx
@@ -19,10 +19,3504 @@
         <w:t>Θεωρητικό Υπόβαθρο</w:t>
       </w:r>
     </w:p>
-    <w:p/>
     <w:p>
       <w:pPr>
+        <w:pStyle w:val="Heading2"/>
+        <w:rPr>
+          <w:lang w:val="en-US"/>
+        </w:rPr>
+      </w:pPr>
+      <w:r>
+        <w:t xml:space="preserve">Μοτέρ </w:t>
+      </w:r>
+      <w:r>
+        <w:rPr>
+          <w:lang w:val="en-US"/>
+        </w:rPr>
+        <w:t>Servo</w:t>
+      </w:r>
+    </w:p>
+    <w:p>
+      <w:pPr>
+        <w:pStyle w:val="Heading3"/>
+      </w:pPr>
+      <w:r>
+        <w:t>Αρνητική Ανάδραση</w:t>
+      </w:r>
+    </w:p>
+    <w:p>
+      <w:pPr>
+        <w:rPr>
+          <w:rFonts w:cs="Open Sans"/>
+          <w:lang w:val="el-GR"/>
+        </w:rPr>
+      </w:pPr>
+      <w:r>
+        <w:rPr>
+          <w:lang w:val="el-GR"/>
+        </w:rPr>
+        <w:t xml:space="preserve">Ένα σέρβο, ή σερβο-μηχανισμός είναι ένα σύστημα το οποίο λειτουργεί με βάση την αρχή της αρνητικής ανάδρασης η οποία, μέσω μίας ενέργειας, αναγκάζει την έξοδο του συστήματος να ακολουθεί την είσοδο </w:t>
+      </w:r>
+      <w:bookmarkStart w:id="0" w:name="ZOTERO_BREF_wcWeh9s24AQs"/>
+      <w:r>
+        <w:rPr>
+          <w:rFonts w:cs="Open Sans"/>
+          <w:lang w:val="el-GR"/>
+        </w:rPr>
+        <w:t>[1]</w:t>
+      </w:r>
+      <w:bookmarkEnd w:id="0"/>
+      <w:r>
+        <w:rPr>
+          <w:rFonts w:cs="Open Sans"/>
+          <w:lang w:val="el-GR"/>
+        </w:rPr>
+        <w:t>.</w:t>
+      </w:r>
+    </w:p>
+    <w:p>
+      <w:pPr>
+        <w:pStyle w:val="Heading3"/>
+      </w:pPr>
+      <w:r>
+        <w:t>Δομή</w:t>
+      </w:r>
+    </w:p>
+    <w:p>
+      <w:pPr>
+        <w:rPr>
+          <w:lang w:val="el-GR"/>
+        </w:rPr>
+      </w:pPr>
+      <w:r>
+        <w:rPr>
+          <w:noProof/>
+          <w:lang w:val="el-GR"/>
+        </w:rPr>
+        <mc:AlternateContent>
+          <mc:Choice Requires="wpg">
+            <w:drawing>
+              <wp:anchor distT="0" distB="0" distL="114300" distR="114300" simplePos="0" relativeHeight="251659264" behindDoc="0" locked="0" layoutInCell="1" allowOverlap="1" wp14:anchorId="2D2DD246" wp14:editId="698F9031">
+                <wp:simplePos x="0" y="0"/>
+                <wp:positionH relativeFrom="margin">
+                  <wp:align>right</wp:align>
+                </wp:positionH>
+                <wp:positionV relativeFrom="paragraph">
+                  <wp:posOffset>3810</wp:posOffset>
+                </wp:positionV>
+                <wp:extent cx="1828800" cy="1867351"/>
+                <wp:effectExtent l="0" t="0" r="0" b="0"/>
+                <wp:wrapSquare wrapText="bothSides"/>
+                <wp:docPr id="1487955899" name="Group 2"/>
+                <wp:cNvGraphicFramePr>
+                  <a:graphicFrameLocks xmlns:a="http://schemas.openxmlformats.org/drawingml/2006/main" noChangeAspect="1"/>
+                </wp:cNvGraphicFramePr>
+                <a:graphic xmlns:a="http://schemas.openxmlformats.org/drawingml/2006/main">
+                  <a:graphicData uri="http://schemas.microsoft.com/office/word/2010/wordprocessingGroup">
+                    <wpg:wgp>
+                      <wpg:cNvGrpSpPr>
+                        <a:grpSpLocks noChangeAspect="1"/>
+                      </wpg:cNvGrpSpPr>
+                      <wpg:grpSpPr>
+                        <a:xfrm>
+                          <a:off x="0" y="0"/>
+                          <a:ext cx="1828800" cy="1867351"/>
+                          <a:chOff x="0" y="0"/>
+                          <a:chExt cx="1880235" cy="1916411"/>
+                        </a:xfrm>
+                      </wpg:grpSpPr>
+                      <pic:pic xmlns:pic="http://schemas.openxmlformats.org/drawingml/2006/picture">
+                        <pic:nvPicPr>
+                          <pic:cNvPr id="995599496" name="Picture 1"/>
+                          <pic:cNvPicPr>
+                            <a:picLocks noChangeAspect="1"/>
+                          </pic:cNvPicPr>
+                        </pic:nvPicPr>
+                        <pic:blipFill>
+                          <a:blip r:embed="rId8" cstate="print">
+                            <a:extLst>
+                              <a:ext uri="{28A0092B-C50C-407E-A947-70E740481C1C}">
+                                <a14:useLocalDpi xmlns:a14="http://schemas.microsoft.com/office/drawing/2010/main" val="0"/>
+                              </a:ext>
+                            </a:extLst>
+                          </a:blip>
+                          <a:srcRect/>
+                          <a:stretch>
+                            <a:fillRect/>
+                          </a:stretch>
+                        </pic:blipFill>
+                        <pic:spPr bwMode="auto">
+                          <a:xfrm>
+                            <a:off x="0" y="0"/>
+                            <a:ext cx="1880235" cy="1409700"/>
+                          </a:xfrm>
+                          <a:prstGeom prst="rect">
+                            <a:avLst/>
+                          </a:prstGeom>
+                          <a:noFill/>
+                          <a:ln>
+                            <a:noFill/>
+                          </a:ln>
+                        </pic:spPr>
+                      </pic:pic>
+                      <wps:wsp>
+                        <wps:cNvPr id="190002008" name="Text Box 1"/>
+                        <wps:cNvSpPr txBox="1"/>
+                        <wps:spPr>
+                          <a:xfrm>
+                            <a:off x="0" y="1466750"/>
+                            <a:ext cx="1880235" cy="449661"/>
+                          </a:xfrm>
+                          <a:prstGeom prst="rect">
+                            <a:avLst/>
+                          </a:prstGeom>
+                          <a:solidFill>
+                            <a:prstClr val="white"/>
+                          </a:solidFill>
+                          <a:ln>
+                            <a:noFill/>
+                          </a:ln>
+                        </wps:spPr>
+                        <wps:txbx>
+                          <w:txbxContent>
+                            <w:p>
+                              <w:pPr>
+                                <w:pStyle w:val="Caption"/>
+                                <w:rPr>
+                                  <w:rFonts w:cs="Open Sans"/>
+                                  <w:noProof/>
+                                  <w:szCs w:val="20"/>
+                                  <w:lang w:val="el-GR"/>
+                                </w:rPr>
+                              </w:pPr>
+                              <w:r>
+                                <w:rPr>
+                                  <w:lang w:val="el-GR"/>
+                                </w:rPr>
+                                <w:t xml:space="preserve">Εικόνα </w:t>
+                              </w:r>
+                              <w:r>
+                                <w:rPr>
+                                  <w:lang w:val="el-GR"/>
+                                </w:rPr>
+                                <w:fldChar w:fldCharType="begin"/>
+                              </w:r>
+                              <w:r>
+                                <w:rPr>
+                                  <w:lang w:val="el-GR"/>
+                                </w:rPr>
+                                <w:instrText xml:space="preserve"> STYLEREF 1 \s </w:instrText>
+                              </w:r>
+                              <w:r>
+                                <w:rPr>
+                                  <w:lang w:val="el-GR"/>
+                                </w:rPr>
+                                <w:fldChar w:fldCharType="separate"/>
+                              </w:r>
+                              <w:r>
+                                <w:rPr>
+                                  <w:noProof/>
+                                  <w:lang w:val="el-GR"/>
+                                </w:rPr>
+                                <w:t>2</w:t>
+                              </w:r>
+                              <w:r>
+                                <w:rPr>
+                                  <w:lang w:val="el-GR"/>
+                                </w:rPr>
+                                <w:fldChar w:fldCharType="end"/>
+                              </w:r>
+                              <w:r>
+                                <w:rPr>
+                                  <w:lang w:val="el-GR"/>
+                                </w:rPr>
+                                <w:noBreakHyphen/>
+                              </w:r>
+                              <w:r>
+                                <w:rPr>
+                                  <w:lang w:val="el-GR"/>
+                                </w:rPr>
+                                <w:fldChar w:fldCharType="begin"/>
+                              </w:r>
+                              <w:r>
+                                <w:rPr>
+                                  <w:lang w:val="el-GR"/>
+                                </w:rPr>
+                                <w:instrText xml:space="preserve"> SEQ Εικόνα \* ARABIC \s 1 </w:instrText>
+                              </w:r>
+                              <w:r>
+                                <w:rPr>
+                                  <w:lang w:val="el-GR"/>
+                                </w:rPr>
+                                <w:fldChar w:fldCharType="separate"/>
+                              </w:r>
+                              <w:r>
+                                <w:rPr>
+                                  <w:noProof/>
+                                  <w:lang w:val="el-GR"/>
+                                </w:rPr>
+                                <w:t>1</w:t>
+                              </w:r>
+                              <w:r>
+                                <w:rPr>
+                                  <w:lang w:val="el-GR"/>
+                                </w:rPr>
+                                <w:fldChar w:fldCharType="end"/>
+                              </w:r>
+                              <w:r>
+                                <w:rPr>
+                                  <w:lang w:val="el-GR"/>
+                                </w:rPr>
+                                <w:t xml:space="preserve"> Το εσωτερικό ενός </w:t>
+                              </w:r>
+                              <w:r>
+                                <w:t>servo</w:t>
+                              </w:r>
+                              <w:r>
+                                <w:rPr>
+                                  <w:lang w:val="el-GR"/>
+                                </w:rPr>
+                                <w:t xml:space="preserve"> </w:t>
+                              </w:r>
+                              <w:r>
+                                <w:t>motor</w:t>
+                              </w:r>
+                              <w:r>
+                                <w:rPr>
+                                  <w:lang w:val="el-GR"/>
+                                </w:rPr>
+                                <w:t>.</w:t>
+                              </w:r>
+                            </w:p>
+                          </w:txbxContent>
+                        </wps:txbx>
+                        <wps:bodyPr rot="0" spcFirstLastPara="0" vertOverflow="overflow" horzOverflow="overflow" vert="horz" wrap="square" lIns="0" tIns="0" rIns="0" bIns="0" numCol="1" spcCol="0" rtlCol="0" fromWordArt="0" anchor="t" anchorCtr="0" forceAA="0" compatLnSpc="1">
+                          <a:prstTxWarp prst="textNoShape">
+                            <a:avLst/>
+                          </a:prstTxWarp>
+                          <a:spAutoFit/>
+                        </wps:bodyPr>
+                      </wps:wsp>
+                    </wpg:wgp>
+                  </a:graphicData>
+                </a:graphic>
+                <wp14:sizeRelH relativeFrom="margin">
+                  <wp14:pctWidth>0</wp14:pctWidth>
+                </wp14:sizeRelH>
+                <wp14:sizeRelV relativeFrom="margin">
+                  <wp14:pctHeight>0</wp14:pctHeight>
+                </wp14:sizeRelV>
+              </wp:anchor>
+            </w:drawing>
+          </mc:Choice>
+          <mc:Fallback>
+            <w:pict>
+              <v:group w14:anchorId="2D2DD246" id="Group 2" o:spid="_x0000_s1026" style="position:absolute;margin-left:92.8pt;margin-top:.3pt;width:2in;height:147.05pt;z-index:251659264;mso-position-horizontal:right;mso-position-horizontal-relative:margin;mso-width-relative:margin;mso-height-relative:margin" coordsize="18802,19164" o:gfxdata="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">
+                <o:lock v:ext="edit" aspectratio="t"/>
+                <v:shapetype id="_x0000_t75" coordsize="21600,21600" o:spt="75" o:preferrelative="t" path="m@4@5l@4@11@9@11@9@5xe" filled="f" stroked="f">
+                  <v:stroke joinstyle="miter"/>
+                  <v:formulas>
+                    <v:f eqn="if lineDrawn pixelLineWidth 0"/>
+                    <v:f eqn="sum @0 1 0"/>
+                    <v:f eqn="sum 0 0 @1"/>
+                    <v:f eqn="prod @2 1 2"/>
+                    <v:f eqn="prod @3 21600 pixelWidth"/>
+                    <v:f eqn="prod @3 21600 pixelHeight"/>
+                    <v:f eqn="sum @0 0 1"/>
+                    <v:f eqn="prod @6 1 2"/>
+                    <v:f eqn="prod @7 21600 pixelWidth"/>
+                    <v:f eqn="sum @8 21600 0"/>
+                    <v:f eqn="prod @7 21600 pixelHeight"/>
+                    <v:f eqn="sum @10 21600 0"/>
+                  </v:formulas>
+                  <v:path o:extrusionok="f" gradientshapeok="t" o:connecttype="rect"/>
+                  <o:lock v:ext="edit" aspectratio="t"/>
+                </v:shapetype>
+                <v:shape id="Picture 1" o:spid="_x0000_s1027" type="#_x0000_t75" style="position:absolute;width:18802;height:14097;visibility:visible;mso-wrap-style:square" o:gfxdata="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">
+                  <v:imagedata r:id="rId9" o:title=""/>
+                </v:shape>
+                <v:shapetype id="_x0000_t202" coordsize="21600,21600" o:spt="202" path="m,l,21600r21600,l21600,xe">
+                  <v:stroke joinstyle="miter"/>
+                  <v:path gradientshapeok="t" o:connecttype="rect"/>
+                </v:shapetype>
+                <v:shape id="Text Box 1" o:spid="_x0000_s1028" type="#_x0000_t202" style="position:absolute;top:14667;width:18802;height:4497;visibility:visible;mso-wrap-style:square;v-text-anchor:top" o:gfxdata="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" stroked="f">
+                  <v:textbox style="mso-fit-shape-to-text:t" inset="0,0,0,0">
+                    <w:txbxContent>
+                      <w:p>
+                        <w:pPr>
+                          <w:pStyle w:val="Caption"/>
+                          <w:rPr>
+                            <w:rFonts w:cs="Open Sans"/>
+                            <w:noProof/>
+                            <w:szCs w:val="20"/>
+                            <w:lang w:val="el-GR"/>
+                          </w:rPr>
+                        </w:pPr>
+                        <w:r>
+                          <w:rPr>
+                            <w:lang w:val="el-GR"/>
+                          </w:rPr>
+                          <w:t xml:space="preserve">Εικόνα </w:t>
+                        </w:r>
+                        <w:r>
+                          <w:rPr>
+                            <w:lang w:val="el-GR"/>
+                          </w:rPr>
+                          <w:fldChar w:fldCharType="begin"/>
+                        </w:r>
+                        <w:r>
+                          <w:rPr>
+                            <w:lang w:val="el-GR"/>
+                          </w:rPr>
+                          <w:instrText xml:space="preserve"> STYLEREF 1 \s </w:instrText>
+                        </w:r>
+                        <w:r>
+                          <w:rPr>
+                            <w:lang w:val="el-GR"/>
+                          </w:rPr>
+                          <w:fldChar w:fldCharType="separate"/>
+                        </w:r>
+                        <w:r>
+                          <w:rPr>
+                            <w:noProof/>
+                            <w:lang w:val="el-GR"/>
+                          </w:rPr>
+                          <w:t>2</w:t>
+                        </w:r>
+                        <w:r>
+                          <w:rPr>
+                            <w:lang w:val="el-GR"/>
+                          </w:rPr>
+                          <w:fldChar w:fldCharType="end"/>
+                        </w:r>
+                        <w:r>
+                          <w:rPr>
+                            <w:lang w:val="el-GR"/>
+                          </w:rPr>
+                          <w:noBreakHyphen/>
+                        </w:r>
+                        <w:r>
+                          <w:rPr>
+                            <w:lang w:val="el-GR"/>
+                          </w:rPr>
+                          <w:fldChar w:fldCharType="begin"/>
+                        </w:r>
+                        <w:r>
+                          <w:rPr>
+                            <w:lang w:val="el-GR"/>
+                          </w:rPr>
+                          <w:instrText xml:space="preserve"> SEQ Εικόνα \* ARABIC \s 1 </w:instrText>
+                        </w:r>
+                        <w:r>
+                          <w:rPr>
+                            <w:lang w:val="el-GR"/>
+                          </w:rPr>
+                          <w:fldChar w:fldCharType="separate"/>
+                        </w:r>
+                        <w:r>
+                          <w:rPr>
+                            <w:noProof/>
+                            <w:lang w:val="el-GR"/>
+                          </w:rPr>
+                          <w:t>1</w:t>
+                        </w:r>
+                        <w:r>
+                          <w:rPr>
+                            <w:lang w:val="el-GR"/>
+                          </w:rPr>
+                          <w:fldChar w:fldCharType="end"/>
+                        </w:r>
+                        <w:r>
+                          <w:rPr>
+                            <w:lang w:val="el-GR"/>
+                          </w:rPr>
+                          <w:t xml:space="preserve"> Το εσωτερικό ενός </w:t>
+                        </w:r>
+                        <w:r>
+                          <w:t>servo</w:t>
+                        </w:r>
+                        <w:r>
+                          <w:rPr>
+                            <w:lang w:val="el-GR"/>
+                          </w:rPr>
+                          <w:t xml:space="preserve"> </w:t>
+                        </w:r>
+                        <w:r>
+                          <w:t>motor</w:t>
+                        </w:r>
+                        <w:r>
+                          <w:rPr>
+                            <w:lang w:val="el-GR"/>
+                          </w:rPr>
+                          <w:t>.</w:t>
+                        </w:r>
+                      </w:p>
+                    </w:txbxContent>
+                  </v:textbox>
+                </v:shape>
+                <w10:wrap type="square" anchorx="margin"/>
+              </v:group>
+            </w:pict>
+          </mc:Fallback>
+        </mc:AlternateContent>
+      </w:r>
+      <w:r>
+        <w:rPr>
+          <w:noProof/>
+        </w:rPr>
+        <w:t>To</w:t>
+      </w:r>
+      <w:r>
+        <w:rPr>
+          <w:noProof/>
+          <w:lang w:val="el-GR"/>
+        </w:rPr>
+        <w:t xml:space="preserve"> </w:t>
+      </w:r>
+      <w:r>
+        <w:rPr>
+          <w:noProof/>
+          <w:lang w:val="el-GR"/>
+        </w:rPr>
+        <w:t xml:space="preserve">μοτέρ </w:t>
+      </w:r>
+      <w:r>
+        <w:rPr>
+          <w:noProof/>
+        </w:rPr>
+        <w:t>servo</w:t>
+      </w:r>
+      <w:r>
+        <w:rPr>
+          <w:lang w:val="el-GR"/>
+        </w:rPr>
+        <w:t xml:space="preserve"> </w:t>
+      </w:r>
+      <w:r>
+        <w:rPr>
+          <w:lang w:val="el-GR"/>
+        </w:rPr>
+        <w:t>είναι ένα ηλεκτρικό μοτέρ το οποίο</w:t>
+      </w:r>
+      <w:r>
+        <w:rPr>
+          <w:lang w:val="el-GR"/>
+        </w:rPr>
+        <w:t xml:space="preserve"> στην πιο βασική του μορφή</w:t>
+      </w:r>
+      <w:r>
+        <w:rPr>
+          <w:lang w:val="el-GR"/>
+        </w:rPr>
+        <w:t xml:space="preserve"> αποτελείται από τα εξής μέρη</w:t>
+      </w:r>
+      <w:r>
+        <w:rPr>
+          <w:rFonts w:cs="Open Sans"/>
+          <w:lang w:val="el-GR"/>
+        </w:rPr>
+        <w:t xml:space="preserve"> </w:t>
+      </w:r>
+      <w:bookmarkStart w:id="1" w:name="ZOTERO_BREF_8IyacIUKjUGc"/>
+      <w:r>
+        <w:rPr>
+          <w:rFonts w:cs="Open Sans"/>
+          <w:lang w:val="el-GR"/>
+        </w:rPr>
+        <w:t>[2]</w:t>
+      </w:r>
+      <w:bookmarkEnd w:id="1"/>
+      <w:r>
+        <w:rPr>
+          <w:lang w:val="el-GR"/>
+        </w:rPr>
+        <w:t xml:space="preserve">: </w:t>
+      </w:r>
+    </w:p>
+    <w:p>
+      <w:pPr>
+        <w:pStyle w:val="ListParagraph"/>
+        <w:numPr>
+          <w:ilvl w:val="0"/>
+          <w:numId w:val="11"/>
+        </w:numPr>
+        <w:rPr>
+          <w:lang w:val="el-GR"/>
+        </w:rPr>
+      </w:pPr>
+      <w:r>
+        <w:rPr>
+          <w:lang w:val="el-GR"/>
+        </w:rPr>
+        <w:t>Γρανάζι</w:t>
+      </w:r>
+      <w:r>
+        <w:rPr>
+          <w:lang w:val="el-GR"/>
+        </w:rPr>
+        <w:t xml:space="preserve"> κινητήρα</w:t>
+      </w:r>
+    </w:p>
+    <w:p>
+      <w:pPr>
+        <w:pStyle w:val="ListParagraph"/>
+        <w:numPr>
+          <w:ilvl w:val="0"/>
+          <w:numId w:val="11"/>
+        </w:numPr>
+        <w:rPr>
+          <w:lang w:val="el-GR"/>
+        </w:rPr>
+      </w:pPr>
+      <w:r>
+        <w:rPr>
+          <w:lang w:val="el-GR"/>
+        </w:rPr>
+        <w:t xml:space="preserve">Κινητήρας </w:t>
+      </w:r>
+      <w:r>
+        <w:t>D</w:t>
+      </w:r>
+      <w:r>
+        <w:t>T</w:t>
+      </w:r>
+      <w:r>
+        <w:t>C</w:t>
+      </w:r>
+    </w:p>
+    <w:p>
+      <w:pPr>
+        <w:pStyle w:val="ListParagraph"/>
+        <w:numPr>
+          <w:ilvl w:val="0"/>
+          <w:numId w:val="11"/>
+        </w:numPr>
+        <w:rPr>
+          <w:lang w:val="el-GR"/>
+        </w:rPr>
+      </w:pPr>
+      <w:r>
+        <w:rPr>
+          <w:lang w:val="el-GR"/>
+        </w:rPr>
+        <w:t>Κύκλωμα ελέγχου</w:t>
+      </w:r>
+    </w:p>
+    <w:p>
+      <w:pPr>
+        <w:pStyle w:val="ListParagraph"/>
+        <w:numPr>
+          <w:ilvl w:val="0"/>
+          <w:numId w:val="11"/>
+        </w:numPr>
+        <w:rPr>
+          <w:lang w:val="el-GR"/>
+        </w:rPr>
+      </w:pPr>
+      <w:r>
+        <w:rPr>
+          <w:lang w:val="el-GR"/>
+        </w:rPr>
+        <w:t>Ποτενσιόμετρο</w:t>
+      </w:r>
+    </w:p>
+    <w:p>
+      <w:pPr>
+        <w:pStyle w:val="ListParagraph"/>
+        <w:numPr>
+          <w:ilvl w:val="0"/>
+          <w:numId w:val="11"/>
+        </w:numPr>
+        <w:rPr>
+          <w:lang w:val="el-GR"/>
+        </w:rPr>
+      </w:pPr>
+      <w:r>
+        <w:rPr>
+          <w:lang w:val="el-GR"/>
+        </w:rPr>
+        <w:t>Άξονας εξόδου</w:t>
+      </w:r>
+    </w:p>
+    <w:p>
+      <w:pPr>
+        <w:rPr>
+          <w:lang w:val="el-GR"/>
+        </w:rPr>
+      </w:pPr>
+      <w:r>
+        <w:rPr>
+          <w:lang w:val="el-GR"/>
+        </w:rPr>
+        <w:t>Μπορούμε να συνδέσουμε εξαρτήματα επάνω στον άξονα εξόδου προκειμένου να εκτελέσουν περιστροφική κίνηση.</w:t>
+      </w:r>
+      <w:r>
+        <w:rPr>
+          <w:lang w:val="el-GR"/>
+        </w:rPr>
+        <w:t xml:space="preserve"> </w:t>
+      </w:r>
+      <w:r>
+        <w:rPr>
+          <w:lang w:val="el-GR"/>
+        </w:rPr>
+        <w:t>Ένα γρανάζι συνδέεται επάνω στον κινητήρα με σκοπό την αύξηση της ροπής στον άξονα εξόδου.</w:t>
+      </w:r>
+    </w:p>
+    <w:p>
+      <w:pPr>
+        <w:pStyle w:val="Heading3"/>
+      </w:pPr>
+      <w:r>
+        <w:t>Λειτουργία</w:t>
+      </w:r>
+    </w:p>
+    <w:p>
+      <w:pPr>
+        <w:rPr>
+          <w:rFonts w:eastAsiaTheme="minorEastAsia"/>
+          <w:lang w:val="el-GR"/>
+        </w:rPr>
+      </w:pPr>
+      <w:r>
+        <w:rPr>
+          <w:lang w:val="el-GR"/>
+        </w:rPr>
+        <w:t xml:space="preserve">Το κύκλωμα ελέγχου είναι υπεύθυνο για την περιστροφή του κινητήρα </w:t>
+      </w:r>
+      <w:r>
+        <w:t>DTC</w:t>
+      </w:r>
+      <w:r>
+        <w:rPr>
+          <w:lang w:val="el-GR"/>
+        </w:rPr>
+        <w:t xml:space="preserve"> μέσω ενός σήματος ελέγχου. </w:t>
+      </w:r>
+      <w:r>
+        <w:rPr>
+          <w:lang w:val="el-GR"/>
+        </w:rPr>
+        <w:t xml:space="preserve">Έτσι κάθε σήμα αντιστοιχεί σε μία επιθυμητή γωνιακή μετατόπιση του </w:t>
+      </w:r>
+      <w:r>
+        <w:rPr>
+          <w:lang w:val="el-GR"/>
+        </w:rPr>
+        <w:t>κινητήρα</w:t>
+      </w:r>
+      <w:r>
+        <w:rPr>
+          <w:lang w:val="el-GR"/>
+        </w:rPr>
+        <w:t xml:space="preserve">. </w:t>
+      </w:r>
+      <w:r>
+        <w:rPr>
+          <w:lang w:val="el-GR"/>
+        </w:rPr>
+        <w:t>Ο κινητήρας με την σειρά του περιστρέφει τον άξονα εξόδου μέσω κάποιου μηχανισμού</w:t>
+      </w:r>
+      <w:r>
+        <w:rPr>
+          <w:lang w:val="el-GR"/>
+        </w:rPr>
+        <w:t xml:space="preserve">. Ύστερα, </w:t>
+      </w:r>
+      <w:r>
+        <w:rPr>
+          <w:lang w:val="el-GR"/>
+        </w:rPr>
+        <w:t xml:space="preserve">το ποτενσιόμετρο </w:t>
+      </w:r>
+      <w:r>
+        <w:rPr>
+          <w:lang w:val="el-GR"/>
+        </w:rPr>
+        <w:t>ανιχνεύει την πραγματική γωνιακή μετατόπιση</w:t>
+      </w:r>
+      <w:r>
+        <w:rPr>
+          <w:lang w:val="el-GR"/>
+        </w:rPr>
+        <w:t xml:space="preserve"> </w:t>
+      </w:r>
+      <w:r>
+        <w:rPr>
+          <w:lang w:val="el-GR"/>
+        </w:rPr>
+        <w:t>του άξονα</w:t>
+      </w:r>
+      <w:r>
+        <w:rPr>
+          <w:lang w:val="el-GR"/>
+        </w:rPr>
+        <w:t xml:space="preserve">. Συγκρίνοντας την </w:t>
+      </w:r>
+      <w:r>
+        <w:rPr>
+          <w:lang w:val="el-GR"/>
+        </w:rPr>
+        <w:t>πραγματική με την επιθυμητή γωνιακή μετατόπιση</w:t>
+      </w:r>
+      <w:r>
+        <w:rPr>
+          <w:lang w:val="el-GR"/>
+        </w:rPr>
+        <w:t>, πραγματοποιείται αρνητική ανάδραση</w:t>
+      </w:r>
+      <w:r>
+        <w:rPr>
+          <w:lang w:val="el-GR"/>
+        </w:rPr>
+        <w:t>, διορθώνοντας οποιοδήποτε σφάλμα.</w:t>
+      </w:r>
+    </w:p>
+    <w:p>
+      <w:pPr>
+        <w:pStyle w:val="Heading3"/>
+        <w:rPr>
+          <w:rFonts w:eastAsiaTheme="minorHAnsi"/>
+          <w:lang w:val="en-US"/>
+        </w:rPr>
+      </w:pPr>
+      <w:r>
+        <w:rPr>
+          <w:rFonts w:eastAsiaTheme="minorHAnsi"/>
+        </w:rPr>
+        <w:t xml:space="preserve">Μοντέλο </w:t>
+      </w:r>
+      <w:r>
+        <w:rPr>
+          <w:rFonts w:eastAsiaTheme="minorHAnsi"/>
+          <w:lang w:val="en-US"/>
+        </w:rPr>
+        <w:t>PWM</w:t>
+      </w:r>
+    </w:p>
+    <w:p>
+      <w:pPr>
+        <w:rPr>
+          <w:rFonts w:eastAsiaTheme="minorEastAsia" w:cs="Open Sans"/>
+          <w:lang w:val="el-GR"/>
+        </w:rPr>
+      </w:pPr>
+      <w:r>
+        <w:rPr>
+          <w:lang w:val="el-GR"/>
+        </w:rPr>
+        <w:t>Μία</w:t>
+      </w:r>
+      <w:r>
+        <w:rPr>
+          <w:lang w:val="el-GR"/>
+        </w:rPr>
+        <w:t xml:space="preserve"> </w:t>
+      </w:r>
+      <w:r>
+        <w:rPr>
+          <w:lang w:val="el-GR"/>
+        </w:rPr>
+        <w:t>συχνή</w:t>
+      </w:r>
+      <w:r>
+        <w:rPr>
+          <w:lang w:val="el-GR"/>
+        </w:rPr>
+        <w:t xml:space="preserve"> </w:t>
+      </w:r>
+      <w:r>
+        <w:rPr>
+          <w:lang w:val="el-GR"/>
+        </w:rPr>
+        <w:t>μέθοδος</w:t>
+      </w:r>
+      <w:r>
+        <w:rPr>
+          <w:lang w:val="el-GR"/>
+        </w:rPr>
+        <w:t xml:space="preserve"> </w:t>
+      </w:r>
+      <w:r>
+        <w:rPr>
+          <w:lang w:val="el-GR"/>
+        </w:rPr>
+        <w:t>ελέγχου</w:t>
+      </w:r>
+      <w:r>
+        <w:rPr>
+          <w:lang w:val="el-GR"/>
+        </w:rPr>
+        <w:t xml:space="preserve"> </w:t>
+      </w:r>
+      <w:r>
+        <w:rPr>
+          <w:lang w:val="el-GR"/>
+        </w:rPr>
+        <w:t>του</w:t>
+      </w:r>
+      <w:r>
+        <w:rPr>
+          <w:lang w:val="el-GR"/>
+        </w:rPr>
+        <w:t xml:space="preserve"> </w:t>
+      </w:r>
+      <w:r>
+        <w:rPr>
+          <w:lang w:val="el-GR"/>
+        </w:rPr>
+        <w:t xml:space="preserve">μοτέρ </w:t>
+      </w:r>
+      <w:r>
+        <w:t>servo</w:t>
+      </w:r>
+      <w:r>
+        <w:rPr>
+          <w:lang w:val="el-GR"/>
+        </w:rPr>
+        <w:t xml:space="preserve"> </w:t>
+      </w:r>
+      <w:r>
+        <w:rPr>
+          <w:lang w:val="el-GR"/>
+        </w:rPr>
+        <w:t>είναι</w:t>
+      </w:r>
+      <w:r>
+        <w:rPr>
+          <w:lang w:val="el-GR"/>
+        </w:rPr>
+        <w:t xml:space="preserve"> </w:t>
+      </w:r>
+      <w:r>
+        <w:rPr>
+          <w:lang w:val="el-GR"/>
+        </w:rPr>
+        <w:t>το</w:t>
+      </w:r>
+      <w:r>
+        <w:rPr>
+          <w:lang w:val="el-GR"/>
+        </w:rPr>
+        <w:t xml:space="preserve"> </w:t>
+      </w:r>
+      <w:r>
+        <w:rPr>
+          <w:lang w:val="el-GR"/>
+        </w:rPr>
+        <w:t>μοντέλο</w:t>
+      </w:r>
+      <w:r>
+        <w:rPr>
+          <w:lang w:val="el-GR"/>
+        </w:rPr>
+        <w:t xml:space="preserve"> </w:t>
+      </w:r>
+      <w:r>
+        <w:t>PWM</w:t>
+      </w:r>
+      <w:r>
+        <w:rPr>
+          <w:lang w:val="el-GR"/>
+        </w:rPr>
+        <w:t xml:space="preserve"> (</w:t>
+      </w:r>
+      <w:r>
+        <w:t>Pulse</w:t>
+      </w:r>
+      <w:r>
+        <w:rPr>
+          <w:lang w:val="el-GR"/>
+        </w:rPr>
+        <w:t>-</w:t>
+      </w:r>
+      <w:r>
+        <w:t>Width</w:t>
+      </w:r>
+      <w:r>
+        <w:rPr>
+          <w:lang w:val="el-GR"/>
+        </w:rPr>
+        <w:t>-</w:t>
+      </w:r>
+      <w:r>
+        <w:t>Modulation</w:t>
+      </w:r>
+      <w:r>
+        <w:rPr>
+          <w:lang w:val="el-GR"/>
+        </w:rPr>
+        <w:t xml:space="preserve">) </w:t>
+      </w:r>
+      <w:bookmarkStart w:id="2" w:name="ZOTERO_BREF_0sfycOsvP6aQ"/>
+      <w:r>
+        <w:rPr>
+          <w:rFonts w:cs="Open Sans"/>
+          <w:lang w:val="el-GR"/>
+        </w:rPr>
+        <w:t>[2]</w:t>
+      </w:r>
+      <w:bookmarkEnd w:id="2"/>
+      <w:r>
+        <w:rPr>
+          <w:rFonts w:cs="Open Sans"/>
+          <w:lang w:val="el-GR"/>
+        </w:rPr>
+        <w:t>.</w:t>
+      </w:r>
+      <w:r>
+        <w:rPr>
+          <w:rFonts w:cs="Open Sans"/>
+          <w:lang w:val="el-GR"/>
+        </w:rPr>
+        <w:t xml:space="preserve"> Κάθε </w:t>
+      </w:r>
+      <w:r>
+        <w:rPr>
+          <w:rFonts w:eastAsiaTheme="minorEastAsia" w:cs="Open Sans"/>
+          <w:lang w:val="el-GR"/>
+        </w:rPr>
+        <w:t xml:space="preserve">χρονικό διάστημα </w:t>
+      </w:r>
+      <m:oMath>
+        <m:sSub>
+          <m:sSubPr>
+            <m:ctrlPr>
+              <w:rPr>
+                <w:rFonts w:ascii="Cambria Math" w:hAnsi="Cambria Math" w:cs="Open Sans"/>
+                <w:i/>
+                <w:lang w:val="el-GR"/>
+              </w:rPr>
+            </m:ctrlPr>
+          </m:sSubPr>
+          <m:e>
+            <m:r>
+              <w:rPr>
+                <w:rFonts w:ascii="Cambria Math" w:hAnsi="Cambria Math" w:cs="Open Sans"/>
+                <w:lang w:val="el-GR"/>
+              </w:rPr>
+              <m:t>Τ</m:t>
+            </m:r>
+          </m:e>
+          <m:sub>
+            <m:r>
+              <w:rPr>
+                <w:rFonts w:ascii="Cambria Math" w:hAnsi="Cambria Math" w:cs="Open Sans"/>
+              </w:rPr>
+              <m:t>period</m:t>
+            </m:r>
+          </m:sub>
+        </m:sSub>
+      </m:oMath>
+      <w:r>
+        <w:rPr>
+          <w:rFonts w:eastAsiaTheme="minorEastAsia" w:cs="Open Sans"/>
+          <w:lang w:val="el-GR"/>
+        </w:rPr>
+        <w:t xml:space="preserve"> ένας παλμός πλάτους </w:t>
+      </w:r>
+      <m:oMath>
+        <m:sSub>
+          <m:sSubPr>
+            <m:ctrlPr>
+              <w:rPr>
+                <w:rFonts w:ascii="Cambria Math" w:eastAsiaTheme="minorEastAsia" w:hAnsi="Cambria Math" w:cs="Open Sans"/>
+                <w:i/>
+                <w:lang w:val="el-GR"/>
+              </w:rPr>
+            </m:ctrlPr>
+          </m:sSubPr>
+          <m:e>
+            <m:r>
+              <w:rPr>
+                <w:rFonts w:ascii="Cambria Math" w:eastAsiaTheme="minorEastAsia" w:hAnsi="Cambria Math" w:cs="Open Sans"/>
+                <w:lang w:val="el-GR"/>
+              </w:rPr>
+              <m:t>T</m:t>
+            </m:r>
+          </m:e>
+          <m:sub>
+            <m:r>
+              <w:rPr>
+                <w:rFonts w:ascii="Cambria Math" w:eastAsiaTheme="minorEastAsia" w:hAnsi="Cambria Math" w:cs="Open Sans"/>
+                <w:lang w:val="el-GR"/>
+              </w:rPr>
+              <m:t>O</m:t>
+            </m:r>
+            <m:r>
+              <w:rPr>
+                <w:rFonts w:ascii="Cambria Math" w:eastAsiaTheme="minorEastAsia" w:hAnsi="Cambria Math" w:cs="Open Sans"/>
+              </w:rPr>
+              <m:t>N</m:t>
+            </m:r>
+          </m:sub>
+        </m:sSub>
+      </m:oMath>
+      <w:r>
+        <w:rPr>
+          <w:rFonts w:eastAsiaTheme="minorEastAsia" w:cs="Open Sans"/>
+          <w:lang w:val="el-GR"/>
+        </w:rPr>
+        <w:t xml:space="preserve"> ορίζει τον </w:t>
+      </w:r>
+      <w:r>
+        <w:rPr>
+          <w:rFonts w:eastAsiaTheme="minorEastAsia" w:cs="Open Sans"/>
+        </w:rPr>
+        <w:t>duty</w:t>
+      </w:r>
+      <w:r>
+        <w:rPr>
+          <w:rFonts w:eastAsiaTheme="minorEastAsia" w:cs="Open Sans"/>
+          <w:lang w:val="el-GR"/>
+        </w:rPr>
+        <w:t xml:space="preserve"> </w:t>
+      </w:r>
+      <w:r>
+        <w:rPr>
+          <w:rFonts w:eastAsiaTheme="minorEastAsia" w:cs="Open Sans"/>
+        </w:rPr>
+        <w:t>cycle</w:t>
+      </w:r>
+      <w:r>
+        <w:rPr>
+          <w:rFonts w:eastAsiaTheme="minorEastAsia" w:cs="Open Sans"/>
+          <w:lang w:val="el-GR"/>
+        </w:rPr>
+        <w:t xml:space="preserve"> (</w:t>
+      </w:r>
+      <m:oMath>
+        <m:r>
+          <w:rPr>
+            <w:rFonts w:ascii="Cambria Math" w:eastAsiaTheme="minorEastAsia" w:hAnsi="Cambria Math" w:cs="Open Sans"/>
+            <w:lang w:val="el-GR"/>
+          </w:rPr>
+          <m:t>D</m:t>
+        </m:r>
+      </m:oMath>
+      <w:r>
+        <w:rPr>
+          <w:rFonts w:eastAsiaTheme="minorEastAsia" w:cs="Open Sans"/>
+          <w:lang w:val="el-GR"/>
+        </w:rPr>
+        <w:t xml:space="preserve">) </w:t>
+      </w:r>
+      <w:r>
+        <w:rPr>
+          <w:rFonts w:eastAsiaTheme="minorEastAsia" w:cs="Open Sans"/>
+          <w:lang w:val="el-GR"/>
+        </w:rPr>
+        <w:t xml:space="preserve">του </w:t>
+      </w:r>
+      <w:r>
+        <w:rPr>
+          <w:rFonts w:eastAsiaTheme="minorEastAsia" w:cs="Open Sans"/>
+        </w:rPr>
+        <w:t>PWM</w:t>
+      </w:r>
+      <w:r>
+        <w:rPr>
+          <w:rFonts w:eastAsiaTheme="minorEastAsia" w:cs="Open Sans"/>
+          <w:lang w:val="el-GR"/>
+        </w:rPr>
+        <w:t xml:space="preserve"> από την σχέση</w:t>
+      </w:r>
+      <w:r>
+        <w:rPr>
+          <w:rFonts w:eastAsiaTheme="minorEastAsia" w:cs="Open Sans"/>
+          <w:lang w:val="el-GR"/>
+        </w:rPr>
+        <w:t>:</w:t>
+      </w:r>
+    </w:p>
+    <w:p>
+      <w:pPr>
+        <w:rPr>
+          <w:rFonts w:eastAsiaTheme="minorEastAsia" w:cs="Open Sans"/>
+        </w:rPr>
+      </w:pPr>
+      <m:oMathPara>
+        <m:oMath>
+          <m:r>
+            <w:rPr>
+              <w:rFonts w:ascii="Cambria Math" w:eastAsiaTheme="minorEastAsia" w:hAnsi="Cambria Math" w:cs="Open Sans"/>
+            </w:rPr>
+            <w:lastRenderedPageBreak/>
+            <m:t>D=</m:t>
+          </m:r>
+          <m:f>
+            <m:fPr>
+              <m:ctrlPr>
+                <w:rPr>
+                  <w:rFonts w:ascii="Cambria Math" w:eastAsiaTheme="minorEastAsia" w:hAnsi="Cambria Math" w:cs="Open Sans"/>
+                  <w:i/>
+                </w:rPr>
+              </m:ctrlPr>
+            </m:fPr>
+            <m:num>
+              <m:sSub>
+                <m:sSubPr>
+                  <m:ctrlPr>
+                    <w:rPr>
+                      <w:rFonts w:ascii="Cambria Math" w:eastAsiaTheme="minorEastAsia" w:hAnsi="Cambria Math" w:cs="Open Sans"/>
+                      <w:i/>
+                    </w:rPr>
+                  </m:ctrlPr>
+                </m:sSubPr>
+                <m:e>
+                  <m:r>
+                    <w:rPr>
+                      <w:rFonts w:ascii="Cambria Math" w:eastAsiaTheme="minorEastAsia" w:hAnsi="Cambria Math" w:cs="Open Sans"/>
+                    </w:rPr>
+                    <m:t>T</m:t>
+                  </m:r>
+                </m:e>
+                <m:sub>
+                  <m:r>
+                    <w:rPr>
+                      <w:rFonts w:ascii="Cambria Math" w:eastAsiaTheme="minorEastAsia" w:hAnsi="Cambria Math" w:cs="Open Sans"/>
+                    </w:rPr>
+                    <m:t>ON</m:t>
+                  </m:r>
+                </m:sub>
+              </m:sSub>
+            </m:num>
+            <m:den>
+              <m:sSub>
+                <m:sSubPr>
+                  <m:ctrlPr>
+                    <w:rPr>
+                      <w:rFonts w:ascii="Cambria Math" w:eastAsiaTheme="minorEastAsia" w:hAnsi="Cambria Math" w:cs="Open Sans"/>
+                      <w:i/>
+                    </w:rPr>
+                  </m:ctrlPr>
+                </m:sSubPr>
+                <m:e>
+                  <m:r>
+                    <w:rPr>
+                      <w:rFonts w:ascii="Cambria Math" w:eastAsiaTheme="minorEastAsia" w:hAnsi="Cambria Math" w:cs="Open Sans"/>
+                    </w:rPr>
+                    <m:t>T</m:t>
+                  </m:r>
+                </m:e>
+                <m:sub>
+                  <m:r>
+                    <w:rPr>
+                      <w:rFonts w:ascii="Cambria Math" w:eastAsiaTheme="minorEastAsia" w:hAnsi="Cambria Math" w:cs="Open Sans"/>
+                    </w:rPr>
+                    <m:t>Period</m:t>
+                  </m:r>
+                </m:sub>
+              </m:sSub>
+            </m:den>
+          </m:f>
+        </m:oMath>
+      </m:oMathPara>
+    </w:p>
+    <w:p>
+      <w:pPr>
+        <w:rPr>
+          <w:rFonts w:eastAsiaTheme="minorEastAsia" w:cs="Open Sans"/>
+          <w:lang w:val="el-GR"/>
+        </w:rPr>
+      </w:pPr>
+      <w:r>
+        <w:rPr>
+          <w:rFonts w:eastAsiaTheme="minorEastAsia" w:cs="Open Sans"/>
+          <w:lang w:val="el-GR"/>
+        </w:rPr>
+        <w:t xml:space="preserve"> </w:t>
+      </w:r>
+      <w:r>
+        <w:rPr>
+          <w:rFonts w:eastAsiaTheme="minorEastAsia" w:cs="Open Sans"/>
+          <w:lang w:val="el-GR"/>
+        </w:rPr>
+        <w:t>Η γωνιακή σ</w:t>
+      </w:r>
+      <w:r>
+        <w:rPr>
+          <w:rFonts w:eastAsiaTheme="minorEastAsia" w:cs="Open Sans"/>
+          <w:lang w:val="el-GR"/>
+        </w:rPr>
+        <w:t xml:space="preserve">υχνότητα ενός κύκλου </w:t>
+      </w:r>
+      <w:r>
+        <w:rPr>
+          <w:rFonts w:eastAsiaTheme="minorEastAsia" w:cs="Open Sans"/>
+        </w:rPr>
+        <w:t>PWM</w:t>
+      </w:r>
+      <w:r>
+        <w:rPr>
+          <w:rFonts w:eastAsiaTheme="minorEastAsia" w:cs="Open Sans"/>
+          <w:lang w:val="el-GR"/>
+        </w:rPr>
+        <w:t xml:space="preserve"> </w:t>
+      </w:r>
+      <w:r>
+        <w:rPr>
+          <w:rFonts w:eastAsiaTheme="minorEastAsia" w:cs="Open Sans"/>
+          <w:lang w:val="el-GR"/>
+        </w:rPr>
+        <w:t>ορίζεται ως:</w:t>
+      </w:r>
+    </w:p>
+    <w:p>
+      <w:pPr>
+        <w:jc w:val="center"/>
+        <w:rPr>
+          <w:rFonts w:eastAsiaTheme="minorEastAsia" w:cs="Open Sans"/>
+          <w:i/>
+          <w:lang w:val="el-GR"/>
+        </w:rPr>
+      </w:pPr>
+      <m:oMathPara>
+        <m:oMath>
+          <m:r>
+            <m:rPr>
+              <m:sty m:val="p"/>
+            </m:rPr>
+            <w:rPr>
+              <w:rFonts w:ascii="Cambria Math" w:eastAsiaTheme="minorEastAsia" w:hAnsi="Cambria Math" w:cs="Open Sans"/>
+              <w:lang w:val="el-GR"/>
+            </w:rPr>
+            <m:t>f</m:t>
+          </m:r>
+          <m:r>
+            <w:rPr>
+              <w:rFonts w:ascii="Cambria Math" w:eastAsiaTheme="minorEastAsia" w:hAnsi="Cambria Math" w:cs="Open Sans"/>
+              <w:lang w:val="el-GR"/>
+            </w:rPr>
+            <m:t>=</m:t>
+          </m:r>
+          <m:f>
+            <m:fPr>
+              <m:ctrlPr>
+                <w:rPr>
+                  <w:rFonts w:ascii="Cambria Math" w:eastAsiaTheme="minorEastAsia" w:hAnsi="Cambria Math" w:cs="Open Sans"/>
+                  <w:i/>
+                  <w:lang w:val="el-GR"/>
+                </w:rPr>
+              </m:ctrlPr>
+            </m:fPr>
+            <m:num>
+              <m:r>
+                <w:rPr>
+                  <w:rFonts w:ascii="Cambria Math" w:eastAsiaTheme="minorEastAsia" w:hAnsi="Cambria Math" w:cs="Open Sans"/>
+                  <w:lang w:val="el-GR"/>
+                </w:rPr>
+                <m:t>1</m:t>
+              </m:r>
+            </m:num>
+            <m:den>
+              <m:sSub>
+                <m:sSubPr>
+                  <m:ctrlPr>
+                    <w:rPr>
+                      <w:rFonts w:ascii="Cambria Math" w:eastAsiaTheme="minorEastAsia" w:hAnsi="Cambria Math" w:cs="Open Sans"/>
+                      <w:i/>
+                    </w:rPr>
+                  </m:ctrlPr>
+                </m:sSubPr>
+                <m:e>
+                  <m:r>
+                    <w:rPr>
+                      <w:rFonts w:ascii="Cambria Math" w:eastAsiaTheme="minorEastAsia" w:hAnsi="Cambria Math" w:cs="Open Sans"/>
+                      <w:lang w:val="el-GR"/>
+                    </w:rPr>
+                    <m:t>T</m:t>
+                  </m:r>
+                </m:e>
+                <m:sub>
+                  <m:r>
+                    <w:rPr>
+                      <w:rFonts w:ascii="Cambria Math" w:eastAsiaTheme="minorEastAsia" w:hAnsi="Cambria Math" w:cs="Open Sans"/>
+                    </w:rPr>
+                    <m:t>MAX</m:t>
+                  </m:r>
+                </m:sub>
+              </m:sSub>
+            </m:den>
+          </m:f>
+        </m:oMath>
+      </m:oMathPara>
+    </w:p>
+    <w:p>
+      <w:pPr>
+        <w:rPr>
+          <w:rFonts w:eastAsiaTheme="minorEastAsia" w:cs="Open Sans"/>
+          <w:lang w:val="el-GR"/>
+        </w:rPr>
+      </w:pPr>
+      <w:r>
+        <w:rPr>
+          <w:rFonts w:eastAsiaTheme="minorEastAsia" w:cs="Open Sans"/>
+          <w:lang w:val="el-GR"/>
+        </w:rPr>
+        <w:t xml:space="preserve">Το </w:t>
+      </w:r>
+      <w:r>
+        <w:rPr>
+          <w:rFonts w:eastAsiaTheme="minorEastAsia" w:cs="Open Sans"/>
+        </w:rPr>
+        <w:t>servo</w:t>
+      </w:r>
+      <w:r>
+        <w:rPr>
+          <w:rFonts w:eastAsiaTheme="minorEastAsia" w:cs="Open Sans"/>
+          <w:lang w:val="el-GR"/>
+        </w:rPr>
+        <w:t xml:space="preserve"> είναι σχεδιασμένο ώστε να υποστηρίζει </w:t>
+      </w:r>
+      <w:r>
+        <w:rPr>
+          <w:rFonts w:eastAsiaTheme="minorEastAsia" w:cs="Open Sans"/>
+          <w:lang w:val="el-GR"/>
+        </w:rPr>
+        <w:t xml:space="preserve">παλμούς με πλάτος </w:t>
+      </w:r>
+      <w:r>
+        <w:rPr>
+          <w:rFonts w:eastAsiaTheme="minorEastAsia" w:cs="Open Sans"/>
+          <w:lang w:val="el-GR"/>
+        </w:rPr>
+        <w:t xml:space="preserve">μεταξύ </w:t>
+      </w:r>
+      <w:r>
+        <w:rPr>
+          <w:rFonts w:eastAsiaTheme="minorEastAsia" w:cs="Open Sans"/>
+          <w:lang w:val="el-GR"/>
+        </w:rPr>
+        <w:t>μίας ελάχιστης και μέγιστης τιμής</w:t>
+      </w:r>
+      <w:r>
+        <w:rPr>
+          <w:rFonts w:eastAsiaTheme="minorEastAsia" w:cs="Open Sans"/>
+          <w:lang w:val="el-GR"/>
+        </w:rPr>
+        <w:t xml:space="preserve"> </w:t>
+      </w:r>
+      <m:oMath>
+        <m:r>
+          <w:rPr>
+            <w:rFonts w:ascii="Cambria Math" w:eastAsiaTheme="minorEastAsia" w:hAnsi="Cambria Math" w:cs="Open Sans"/>
+            <w:lang w:val="el-GR"/>
+          </w:rPr>
+          <m:t>P</m:t>
+        </m:r>
+        <m:sSub>
+          <m:sSubPr>
+            <m:ctrlPr>
+              <w:rPr>
+                <w:rFonts w:ascii="Cambria Math" w:eastAsiaTheme="minorEastAsia" w:hAnsi="Cambria Math" w:cs="Open Sans"/>
+                <w:i/>
+                <w:lang w:val="el-GR"/>
+              </w:rPr>
+            </m:ctrlPr>
+          </m:sSubPr>
+          <m:e>
+            <m:r>
+              <w:rPr>
+                <w:rFonts w:ascii="Cambria Math" w:eastAsiaTheme="minorEastAsia" w:hAnsi="Cambria Math" w:cs="Open Sans"/>
+                <w:lang w:val="el-GR"/>
+              </w:rPr>
+              <m:t>W</m:t>
+            </m:r>
+          </m:e>
+          <m:sub>
+            <m:r>
+              <w:rPr>
+                <w:rFonts w:ascii="Cambria Math" w:eastAsiaTheme="minorEastAsia" w:hAnsi="Cambria Math" w:cs="Open Sans"/>
+                <w:lang w:val="el-GR"/>
+              </w:rPr>
+              <m:t>MIN</m:t>
+            </m:r>
+          </m:sub>
+        </m:sSub>
+      </m:oMath>
+      <w:r>
+        <w:rPr>
+          <w:rFonts w:eastAsiaTheme="minorEastAsia" w:cs="Open Sans"/>
+          <w:lang w:val="el-GR"/>
+        </w:rPr>
+        <w:t xml:space="preserve"> </w:t>
+      </w:r>
+      <w:r>
+        <w:rPr>
+          <w:rFonts w:eastAsiaTheme="minorEastAsia" w:cs="Open Sans"/>
+          <w:lang w:val="el-GR"/>
+        </w:rPr>
+        <w:t xml:space="preserve">και </w:t>
+      </w:r>
+      <m:oMath>
+        <m:r>
+          <w:rPr>
+            <w:rFonts w:ascii="Cambria Math" w:eastAsiaTheme="minorEastAsia" w:hAnsi="Cambria Math" w:cs="Open Sans"/>
+            <w:lang w:val="el-GR"/>
+          </w:rPr>
+          <m:t>P</m:t>
+        </m:r>
+        <m:sSub>
+          <m:sSubPr>
+            <m:ctrlPr>
+              <w:rPr>
+                <w:rFonts w:ascii="Cambria Math" w:eastAsiaTheme="minorEastAsia" w:hAnsi="Cambria Math" w:cs="Open Sans"/>
+                <w:i/>
+                <w:lang w:val="el-GR"/>
+              </w:rPr>
+            </m:ctrlPr>
+          </m:sSubPr>
+          <m:e>
+            <m:r>
+              <w:rPr>
+                <w:rFonts w:ascii="Cambria Math" w:eastAsiaTheme="minorEastAsia" w:hAnsi="Cambria Math" w:cs="Open Sans"/>
+                <w:lang w:val="el-GR"/>
+              </w:rPr>
+              <m:t>W</m:t>
+            </m:r>
+          </m:e>
+          <m:sub>
+            <m:r>
+              <w:rPr>
+                <w:rFonts w:ascii="Cambria Math" w:eastAsiaTheme="minorEastAsia" w:hAnsi="Cambria Math" w:cs="Open Sans"/>
+                <w:lang w:val="el-GR"/>
+              </w:rPr>
+              <m:t>MAX</m:t>
+            </m:r>
+          </m:sub>
+        </m:sSub>
+      </m:oMath>
+      <w:r>
+        <w:rPr>
+          <w:rFonts w:eastAsiaTheme="minorEastAsia" w:cs="Open Sans"/>
+          <w:lang w:val="el-GR"/>
+        </w:rPr>
+        <w:t xml:space="preserve"> αντίστοιχα</w:t>
+      </w:r>
+      <w:r>
+        <w:rPr>
+          <w:rFonts w:eastAsiaTheme="minorEastAsia" w:cs="Open Sans"/>
+          <w:lang w:val="el-GR"/>
+        </w:rPr>
+        <w:t>.</w:t>
+      </w:r>
+      <w:r>
+        <w:rPr>
+          <w:rFonts w:eastAsiaTheme="minorEastAsia" w:cs="Open Sans"/>
+          <w:lang w:val="el-GR"/>
+        </w:rPr>
+        <w:t xml:space="preserve"> Αν τροφοδοτηθεί με </w:t>
+      </w:r>
+      <w:r>
+        <w:rPr>
+          <w:rFonts w:eastAsiaTheme="minorEastAsia" w:cs="Open Sans"/>
+          <w:lang w:val="el-GR"/>
+        </w:rPr>
+        <w:t>ένα σήμα το οποίο έχει πλάτος εντός</w:t>
+      </w:r>
+      <w:r>
+        <w:rPr>
+          <w:rFonts w:eastAsiaTheme="minorEastAsia" w:cs="Open Sans"/>
+          <w:lang w:val="el-GR"/>
+        </w:rPr>
+        <w:t xml:space="preserve"> αυτών των ορίων, ο άξονας εξόδου θα αποκτήση περιστροφή ανάλογη με αυτήν.</w:t>
+      </w:r>
+      <w:r>
+        <w:rPr>
+          <w:rFonts w:eastAsiaTheme="minorEastAsia" w:cs="Open Sans"/>
+          <w:lang w:val="el-GR"/>
+        </w:rPr>
+        <w:t xml:space="preserve"> </w:t>
+      </w:r>
+      <w:r>
+        <w:rPr>
+          <w:rFonts w:eastAsiaTheme="minorEastAsia" w:cs="Open Sans"/>
+          <w:lang w:val="el-GR"/>
+        </w:rPr>
+        <w:t xml:space="preserve"> </w:t>
+      </w:r>
+    </w:p>
+    <w:p>
+      <w:pPr>
+        <w:rPr>
+          <w:rFonts w:eastAsiaTheme="minorEastAsia" w:cs="Open Sans"/>
+          <w:lang w:val="el-GR"/>
+        </w:rPr>
+      </w:pPr>
+      <w:r>
+        <w:rPr>
+          <w:rFonts w:eastAsiaTheme="minorEastAsia" w:cs="Open Sans"/>
+          <w:lang w:val="el-GR"/>
+        </w:rPr>
+        <w:t xml:space="preserve">Έτσι </w:t>
+      </w:r>
+      <w:r>
+        <w:rPr>
+          <w:rFonts w:eastAsiaTheme="minorEastAsia" w:cs="Open Sans"/>
+          <w:lang w:val="el-GR"/>
+        </w:rPr>
+        <w:t>μετατρέπουμε</w:t>
+      </w:r>
+      <w:r>
+        <w:rPr>
+          <w:rFonts w:eastAsiaTheme="minorEastAsia" w:cs="Open Sans"/>
+          <w:lang w:val="el-GR"/>
+        </w:rPr>
+        <w:t xml:space="preserve"> την τιμή</w:t>
+      </w:r>
+      <w:r>
+        <w:rPr>
+          <w:rFonts w:eastAsiaTheme="minorEastAsia" w:cs="Open Sans"/>
+          <w:lang w:val="el-GR"/>
+        </w:rPr>
+        <w:t xml:space="preserve"> του</w:t>
+      </w:r>
+      <w:r>
+        <w:rPr>
+          <w:rFonts w:eastAsiaTheme="minorEastAsia" w:cs="Open Sans"/>
+          <w:lang w:val="el-GR"/>
+        </w:rPr>
+        <w:t xml:space="preserve"> </w:t>
+      </w:r>
+      <w:r>
+        <w:rPr>
+          <w:rFonts w:eastAsiaTheme="minorEastAsia" w:cs="Open Sans"/>
+          <w:lang w:val="el-GR"/>
+        </w:rPr>
+        <w:t>επιθυμητού</w:t>
+      </w:r>
+      <w:r>
+        <w:rPr>
+          <w:rFonts w:eastAsiaTheme="minorEastAsia" w:cs="Open Sans"/>
+          <w:lang w:val="el-GR"/>
+        </w:rPr>
+        <w:t xml:space="preserve"> </w:t>
+      </w:r>
+      <m:oMath>
+        <m:r>
+          <w:rPr>
+            <w:rFonts w:ascii="Cambria Math" w:eastAsiaTheme="minorEastAsia" w:hAnsi="Cambria Math" w:cs="Open Sans"/>
+            <w:lang w:val="el-GR"/>
+          </w:rPr>
+          <m:t>D</m:t>
+        </m:r>
+      </m:oMath>
+      <w:r>
+        <w:rPr>
+          <w:rFonts w:eastAsiaTheme="minorEastAsia" w:cs="Open Sans"/>
+          <w:lang w:val="el-GR"/>
+        </w:rPr>
+        <w:t xml:space="preserve"> </w:t>
+      </w:r>
+      <w:r>
+        <w:rPr>
+          <w:rFonts w:eastAsiaTheme="minorEastAsia" w:cs="Open Sans"/>
+          <w:lang w:val="el-GR"/>
+        </w:rPr>
+        <w:t xml:space="preserve">σε έναν παλμό </w:t>
+      </w:r>
+      <m:oMath>
+        <m:r>
+          <w:rPr>
+            <w:rFonts w:ascii="Cambria Math" w:eastAsiaTheme="minorEastAsia" w:hAnsi="Cambria Math" w:cs="Open Sans"/>
+            <w:lang w:val="el-GR"/>
+          </w:rPr>
+          <m:t>P</m:t>
+        </m:r>
+        <m:r>
+          <w:rPr>
+            <w:rFonts w:ascii="Cambria Math" w:eastAsiaTheme="minorEastAsia" w:hAnsi="Cambria Math" w:cs="Open Sans"/>
+          </w:rPr>
+          <m:t>W</m:t>
+        </m:r>
+      </m:oMath>
+      <w:r>
+        <w:rPr>
+          <w:rFonts w:eastAsiaTheme="minorEastAsia" w:cs="Open Sans"/>
+          <w:lang w:val="el-GR"/>
+        </w:rPr>
+        <w:t xml:space="preserve"> </w:t>
+      </w:r>
+      <w:r>
+        <w:rPr>
+          <w:rFonts w:eastAsiaTheme="minorEastAsia" w:cs="Open Sans"/>
+          <w:lang w:val="el-GR"/>
+        </w:rPr>
+        <w:t>ο οποίος είναι μεταξύ αυτών των ορίων</w:t>
+      </w:r>
+      <w:r>
+        <w:rPr>
+          <w:rFonts w:eastAsiaTheme="minorEastAsia" w:cs="Open Sans"/>
+          <w:lang w:val="el-GR"/>
+        </w:rPr>
+        <w:t xml:space="preserve"> </w:t>
+      </w:r>
+      <w:r>
+        <w:rPr>
+          <w:rFonts w:eastAsiaTheme="minorEastAsia" w:cs="Open Sans"/>
+          <w:lang w:val="el-GR"/>
+        </w:rPr>
+        <w:t xml:space="preserve">και την τροφοδοτούμε σαν σήμα ελέγχου στο </w:t>
+      </w:r>
+      <w:r>
+        <w:rPr>
+          <w:rFonts w:eastAsiaTheme="minorEastAsia" w:cs="Open Sans"/>
+        </w:rPr>
+        <w:t>servo</w:t>
+      </w:r>
+      <w:r>
+        <w:rPr>
+          <w:rFonts w:eastAsiaTheme="minorEastAsia" w:cs="Open Sans"/>
+          <w:lang w:val="el-GR"/>
+        </w:rPr>
+        <w:t>:</w:t>
+      </w:r>
+    </w:p>
+    <w:p>
+      <w:pPr>
+        <w:jc w:val="center"/>
+        <w:rPr>
+          <w:rFonts w:eastAsiaTheme="minorEastAsia" w:cs="Open Sans"/>
+          <w:iCs/>
+          <w:lang w:val="el-GR"/>
+        </w:rPr>
+      </w:pPr>
+      <m:oMath>
+        <m:r>
+          <w:rPr>
+            <w:rFonts w:ascii="Cambria Math" w:eastAsiaTheme="minorEastAsia" w:hAnsi="Cambria Math" w:cs="Open Sans"/>
+          </w:rPr>
+          <m:t>PW</m:t>
+        </m:r>
+        <m:r>
+          <w:rPr>
+            <w:rFonts w:ascii="Cambria Math" w:eastAsiaTheme="minorEastAsia" w:hAnsi="Cambria Math" w:cs="Open Sans"/>
+            <w:lang w:val="el-GR"/>
+          </w:rPr>
+          <m:t>=</m:t>
+        </m:r>
+        <m:d>
+          <m:dPr>
+            <m:ctrlPr>
+              <w:rPr>
+                <w:rFonts w:ascii="Cambria Math" w:eastAsiaTheme="minorEastAsia" w:hAnsi="Cambria Math" w:cs="Open Sans"/>
+                <w:i/>
+              </w:rPr>
+            </m:ctrlPr>
+          </m:dPr>
+          <m:e>
+            <m:r>
+              <w:rPr>
+                <w:rFonts w:ascii="Cambria Math" w:eastAsiaTheme="minorEastAsia" w:hAnsi="Cambria Math" w:cs="Open Sans"/>
+              </w:rPr>
+              <m:t>P</m:t>
+            </m:r>
+            <m:sSub>
+              <m:sSubPr>
+                <m:ctrlPr>
+                  <w:rPr>
+                    <w:rFonts w:ascii="Cambria Math" w:eastAsiaTheme="minorEastAsia" w:hAnsi="Cambria Math" w:cs="Open Sans"/>
+                    <w:i/>
+                  </w:rPr>
+                </m:ctrlPr>
+              </m:sSubPr>
+              <m:e>
+                <m:r>
+                  <w:rPr>
+                    <w:rFonts w:ascii="Cambria Math" w:eastAsiaTheme="minorEastAsia" w:hAnsi="Cambria Math" w:cs="Open Sans"/>
+                  </w:rPr>
+                  <m:t>W</m:t>
+                </m:r>
+              </m:e>
+              <m:sub>
+                <m:r>
+                  <w:rPr>
+                    <w:rFonts w:ascii="Cambria Math" w:eastAsiaTheme="minorEastAsia" w:hAnsi="Cambria Math" w:cs="Open Sans"/>
+                  </w:rPr>
+                  <m:t>MAX</m:t>
+                </m:r>
+              </m:sub>
+            </m:sSub>
+            <m:r>
+              <w:rPr>
+                <w:rFonts w:ascii="Cambria Math" w:eastAsiaTheme="minorEastAsia" w:hAnsi="Cambria Math" w:cs="Open Sans"/>
+                <w:lang w:val="el-GR"/>
+              </w:rPr>
+              <m:t>-</m:t>
+            </m:r>
+            <m:r>
+              <w:rPr>
+                <w:rFonts w:ascii="Cambria Math" w:eastAsiaTheme="minorEastAsia" w:hAnsi="Cambria Math" w:cs="Open Sans"/>
+              </w:rPr>
+              <m:t>P</m:t>
+            </m:r>
+            <m:sSub>
+              <m:sSubPr>
+                <m:ctrlPr>
+                  <w:rPr>
+                    <w:rFonts w:ascii="Cambria Math" w:eastAsiaTheme="minorEastAsia" w:hAnsi="Cambria Math" w:cs="Open Sans"/>
+                    <w:i/>
+                  </w:rPr>
+                </m:ctrlPr>
+              </m:sSubPr>
+              <m:e>
+                <m:r>
+                  <w:rPr>
+                    <w:rFonts w:ascii="Cambria Math" w:eastAsiaTheme="minorEastAsia" w:hAnsi="Cambria Math" w:cs="Open Sans"/>
+                  </w:rPr>
+                  <m:t>W</m:t>
+                </m:r>
+              </m:e>
+              <m:sub>
+                <m:r>
+                  <w:rPr>
+                    <w:rFonts w:ascii="Cambria Math" w:eastAsiaTheme="minorEastAsia" w:hAnsi="Cambria Math" w:cs="Open Sans"/>
+                  </w:rPr>
+                  <m:t>MIN</m:t>
+                </m:r>
+              </m:sub>
+            </m:sSub>
+          </m:e>
+        </m:d>
+        <m:r>
+          <w:rPr>
+            <w:rFonts w:ascii="Cambria Math" w:eastAsiaTheme="minorEastAsia" w:hAnsi="Cambria Math" w:cs="Open Sans"/>
+            <w:lang w:val="el-GR"/>
+          </w:rPr>
+          <m:t>*</m:t>
+        </m:r>
+        <m:r>
+          <w:rPr>
+            <w:rFonts w:ascii="Cambria Math" w:eastAsiaTheme="minorEastAsia" w:hAnsi="Cambria Math" w:cs="Open Sans"/>
+          </w:rPr>
+          <m:t>D</m:t>
+        </m:r>
+        <m:r>
+          <w:rPr>
+            <w:rFonts w:ascii="Cambria Math" w:eastAsiaTheme="minorEastAsia" w:hAnsi="Cambria Math" w:cs="Open Sans"/>
+            <w:lang w:val="el-GR"/>
+          </w:rPr>
+          <m:t>+</m:t>
+        </m:r>
+        <m:r>
+          <w:rPr>
+            <w:rFonts w:ascii="Cambria Math" w:eastAsiaTheme="minorEastAsia" w:hAnsi="Cambria Math" w:cs="Open Sans"/>
+          </w:rPr>
+          <m:t>P</m:t>
+        </m:r>
+        <m:sSub>
+          <m:sSubPr>
+            <m:ctrlPr>
+              <w:rPr>
+                <w:rFonts w:ascii="Cambria Math" w:eastAsiaTheme="minorEastAsia" w:hAnsi="Cambria Math" w:cs="Open Sans"/>
+                <w:i/>
+              </w:rPr>
+            </m:ctrlPr>
+          </m:sSubPr>
+          <m:e>
+            <m:r>
+              <w:rPr>
+                <w:rFonts w:ascii="Cambria Math" w:eastAsiaTheme="minorEastAsia" w:hAnsi="Cambria Math" w:cs="Open Sans"/>
+              </w:rPr>
+              <m:t>W</m:t>
+            </m:r>
+          </m:e>
+          <m:sub>
+            <m:r>
+              <w:rPr>
+                <w:rFonts w:ascii="Cambria Math" w:eastAsiaTheme="minorEastAsia" w:hAnsi="Cambria Math" w:cs="Open Sans"/>
+              </w:rPr>
+              <m:t>MIN</m:t>
+            </m:r>
+          </m:sub>
+        </m:sSub>
+        <m:r>
+          <w:rPr>
+            <w:rFonts w:ascii="Cambria Math" w:eastAsiaTheme="minorEastAsia" w:hAnsi="Cambria Math" w:cs="Open Sans"/>
+            <w:lang w:val="el-GR"/>
+          </w:rPr>
+          <m:t xml:space="preserve"> </m:t>
+        </m:r>
+        <m:r>
+          <w:rPr>
+            <w:rFonts w:ascii="Cambria Math" w:eastAsiaTheme="minorEastAsia" w:hAnsi="Cambria Math" w:cs="Open Sans"/>
+            <w:lang w:val="el-GR"/>
+          </w:rPr>
+          <m:t>(</m:t>
+        </m:r>
+        <m:r>
+          <w:rPr>
+            <w:rFonts w:ascii="Cambria Math" w:eastAsiaTheme="minorEastAsia" w:hAnsi="Cambria Math" w:cs="Open Sans"/>
+            <w:lang w:val="el-GR"/>
+          </w:rPr>
+          <m:t>2.1)</m:t>
+        </m:r>
+      </m:oMath>
+      <w:r>
+        <w:rPr>
+          <w:rFonts w:eastAsiaTheme="minorEastAsia" w:cs="Open Sans"/>
+          <w:lang w:val="el-GR"/>
+        </w:rPr>
+        <w:t xml:space="preserve"> </w:t>
+      </w:r>
+    </w:p>
+    <w:p>
+      <w:pPr>
+        <w:rPr>
+          <w:rFonts w:eastAsiaTheme="minorEastAsia" w:cs="Open Sans"/>
+          <w:lang w:val="el-GR"/>
+        </w:rPr>
+      </w:pPr>
+      <w:r>
+        <w:rPr>
+          <w:rFonts w:eastAsiaTheme="minorEastAsia" w:cs="Open Sans"/>
+          <w:lang w:val="el-GR"/>
+        </w:rPr>
+        <w:t xml:space="preserve">Έτσι, το μοτέρ καταλήγει να αποκτά περιστροφή </w:t>
+      </w:r>
+      <m:oMath>
+        <m:r>
+          <w:rPr>
+            <w:rFonts w:ascii="Cambria Math" w:eastAsiaTheme="minorEastAsia" w:hAnsi="Cambria Math" w:cs="Open Sans"/>
+            <w:lang w:val="el-GR"/>
+          </w:rPr>
+          <m:t>θ</m:t>
+        </m:r>
+      </m:oMath>
+      <w:r>
+        <w:rPr>
+          <w:rFonts w:eastAsiaTheme="minorEastAsia" w:cs="Open Sans"/>
+          <w:lang w:val="el-GR"/>
+        </w:rPr>
+        <w:t xml:space="preserve"> ίση με:</w:t>
+      </w:r>
+    </w:p>
+    <w:p>
+      <w:pPr>
+        <w:rPr>
+          <w:rFonts w:eastAsiaTheme="minorEastAsia" w:cs="Open Sans"/>
+          <w:i/>
+        </w:rPr>
+      </w:pPr>
+      <m:oMathPara>
+        <m:oMath>
+          <m:r>
+            <w:rPr>
+              <w:rFonts w:ascii="Cambria Math" w:eastAsiaTheme="minorEastAsia" w:hAnsi="Cambria Math" w:cs="Open Sans"/>
+              <w:lang w:val="el-GR"/>
+            </w:rPr>
+            <m:t>θ=</m:t>
+          </m:r>
+          <m:r>
+            <w:rPr>
+              <w:rFonts w:ascii="Cambria Math" w:eastAsiaTheme="minorEastAsia" w:hAnsi="Cambria Math" w:cs="Open Sans"/>
+            </w:rPr>
+            <m:t>D</m:t>
+          </m:r>
+          <m:d>
+            <m:dPr>
+              <m:ctrlPr>
+                <w:rPr>
+                  <w:rFonts w:ascii="Cambria Math" w:eastAsiaTheme="minorEastAsia" w:hAnsi="Cambria Math" w:cs="Open Sans"/>
+                  <w:i/>
+                </w:rPr>
+              </m:ctrlPr>
+            </m:dPr>
+            <m:e>
+              <m:sSub>
+                <m:sSubPr>
+                  <m:ctrlPr>
+                    <w:rPr>
+                      <w:rFonts w:ascii="Cambria Math" w:eastAsiaTheme="minorEastAsia" w:hAnsi="Cambria Math" w:cs="Open Sans"/>
+                      <w:i/>
+                    </w:rPr>
+                  </m:ctrlPr>
+                </m:sSubPr>
+                <m:e>
+                  <m:r>
+                    <w:rPr>
+                      <w:rFonts w:ascii="Cambria Math" w:eastAsiaTheme="minorEastAsia" w:hAnsi="Cambria Math" w:cs="Open Sans"/>
+                      <w:lang w:val="el-GR"/>
+                    </w:rPr>
+                    <m:t>θ</m:t>
+                  </m:r>
+                </m:e>
+                <m:sub>
+                  <m:r>
+                    <w:rPr>
+                      <w:rFonts w:ascii="Cambria Math" w:eastAsiaTheme="minorEastAsia" w:hAnsi="Cambria Math" w:cs="Open Sans"/>
+                    </w:rPr>
+                    <m:t>MAX</m:t>
+                  </m:r>
+                </m:sub>
+              </m:sSub>
+              <m:r>
+                <w:rPr>
+                  <w:rFonts w:ascii="Cambria Math" w:eastAsiaTheme="minorEastAsia" w:hAnsi="Cambria Math" w:cs="Open Sans"/>
+                </w:rPr>
+                <m:t>-</m:t>
+              </m:r>
+              <m:sSub>
+                <m:sSubPr>
+                  <m:ctrlPr>
+                    <w:rPr>
+                      <w:rFonts w:ascii="Cambria Math" w:eastAsiaTheme="minorEastAsia" w:hAnsi="Cambria Math" w:cs="Open Sans"/>
+                      <w:i/>
+                      <w:lang w:val="el-GR"/>
+                    </w:rPr>
+                  </m:ctrlPr>
+                </m:sSubPr>
+                <m:e>
+                  <m:r>
+                    <w:rPr>
+                      <w:rFonts w:ascii="Cambria Math" w:eastAsiaTheme="minorEastAsia" w:hAnsi="Cambria Math" w:cs="Open Sans"/>
+                      <w:lang w:val="el-GR"/>
+                    </w:rPr>
+                    <m:t>θ</m:t>
+                  </m:r>
+                  <m:ctrlPr>
+                    <w:rPr>
+                      <w:rFonts w:ascii="Cambria Math" w:eastAsiaTheme="minorEastAsia" w:hAnsi="Cambria Math" w:cs="Open Sans"/>
+                      <w:i/>
+                    </w:rPr>
+                  </m:ctrlPr>
+                </m:e>
+                <m:sub>
+                  <m:r>
+                    <w:rPr>
+                      <w:rFonts w:ascii="Cambria Math" w:eastAsiaTheme="minorEastAsia" w:hAnsi="Cambria Math" w:cs="Open Sans"/>
+                    </w:rPr>
+                    <m:t>MIN</m:t>
+                  </m:r>
+                </m:sub>
+              </m:sSub>
+              <m:ctrlPr>
+                <w:rPr>
+                  <w:rFonts w:ascii="Cambria Math" w:eastAsiaTheme="minorEastAsia" w:hAnsi="Cambria Math" w:cs="Open Sans"/>
+                  <w:i/>
+                  <w:lang w:val="el-GR"/>
+                </w:rPr>
+              </m:ctrlPr>
+            </m:e>
+          </m:d>
+          <m:r>
+            <w:rPr>
+              <w:rFonts w:ascii="Cambria Math" w:eastAsiaTheme="minorEastAsia" w:hAnsi="Cambria Math" w:cs="Open Sans"/>
+              <w:lang w:val="el-GR"/>
+            </w:rPr>
+            <m:t>+</m:t>
+          </m:r>
+          <m:sSub>
+            <m:sSubPr>
+              <m:ctrlPr>
+                <w:rPr>
+                  <w:rFonts w:ascii="Cambria Math" w:eastAsiaTheme="minorEastAsia" w:hAnsi="Cambria Math" w:cs="Open Sans"/>
+                  <w:i/>
+                  <w:lang w:val="el-GR"/>
+                </w:rPr>
+              </m:ctrlPr>
+            </m:sSubPr>
+            <m:e>
+              <m:r>
+                <w:rPr>
+                  <w:rFonts w:ascii="Cambria Math" w:eastAsiaTheme="minorEastAsia" w:hAnsi="Cambria Math" w:cs="Open Sans"/>
+                  <w:lang w:val="el-GR"/>
+                </w:rPr>
+                <m:t>θ</m:t>
+              </m:r>
+            </m:e>
+            <m:sub>
+              <m:r>
+                <w:rPr>
+                  <w:rFonts w:ascii="Cambria Math" w:eastAsiaTheme="minorEastAsia" w:hAnsi="Cambria Math" w:cs="Open Sans"/>
+                </w:rPr>
+                <m:t>MIN</m:t>
+              </m:r>
+            </m:sub>
+          </m:sSub>
+        </m:oMath>
+      </m:oMathPara>
+    </w:p>
+    <w:p>
+      <w:pPr>
+        <w:rPr>
+          <w:rFonts w:eastAsiaTheme="minorEastAsia"/>
+          <w:lang w:val="el-GR"/>
+        </w:rPr>
+      </w:pPr>
+      <w:r>
+        <w:rPr>
+          <w:lang w:val="el-GR"/>
+        </w:rPr>
+        <w:t xml:space="preserve">Όπου </w:t>
+      </w:r>
+      <m:oMath>
+        <m:sSub>
+          <m:sSubPr>
+            <m:ctrlPr>
+              <w:rPr>
+                <w:rFonts w:ascii="Cambria Math" w:hAnsi="Cambria Math"/>
+                <w:i/>
+                <w:lang w:val="el-GR"/>
+              </w:rPr>
+            </m:ctrlPr>
+          </m:sSubPr>
+          <m:e>
+            <m:r>
+              <w:rPr>
+                <w:rFonts w:ascii="Cambria Math" w:hAnsi="Cambria Math"/>
+                <w:lang w:val="el-GR"/>
+              </w:rPr>
+              <m:t>θ</m:t>
+            </m:r>
+          </m:e>
+          <m:sub>
+            <m:r>
+              <w:rPr>
+                <w:rFonts w:ascii="Cambria Math" w:hAnsi="Cambria Math"/>
+                <w:lang w:val="el-GR"/>
+              </w:rPr>
+              <m:t>ΜΑΧ</m:t>
+            </m:r>
+          </m:sub>
+        </m:sSub>
+        <m:r>
+          <w:rPr>
+            <w:rFonts w:ascii="Cambria Math" w:hAnsi="Cambria Math"/>
+            <w:lang w:val="el-GR"/>
+          </w:rPr>
+          <m:t xml:space="preserve">, </m:t>
+        </m:r>
+        <m:sSub>
+          <m:sSubPr>
+            <m:ctrlPr>
+              <w:rPr>
+                <w:rFonts w:ascii="Cambria Math" w:hAnsi="Cambria Math"/>
+                <w:i/>
+                <w:lang w:val="el-GR"/>
+              </w:rPr>
+            </m:ctrlPr>
+          </m:sSubPr>
+          <m:e>
+            <m:r>
+              <w:rPr>
+                <w:rFonts w:ascii="Cambria Math" w:hAnsi="Cambria Math"/>
+                <w:lang w:val="el-GR"/>
+              </w:rPr>
+              <m:t>θ</m:t>
+            </m:r>
+          </m:e>
+          <m:sub>
+            <m:r>
+              <w:rPr>
+                <w:rFonts w:ascii="Cambria Math" w:hAnsi="Cambria Math"/>
+              </w:rPr>
+              <m:t>MIN</m:t>
+            </m:r>
+          </m:sub>
+        </m:sSub>
+      </m:oMath>
+      <w:r>
+        <w:rPr>
+          <w:rFonts w:eastAsiaTheme="minorEastAsia"/>
+          <w:lang w:val="el-GR"/>
+        </w:rPr>
+        <w:t xml:space="preserve"> </w:t>
+      </w:r>
+      <w:r>
+        <w:rPr>
+          <w:rFonts w:eastAsiaTheme="minorEastAsia"/>
+          <w:lang w:val="el-GR"/>
+        </w:rPr>
+        <w:t xml:space="preserve">η ελάχιστη και μέγιστη περιστροφή που υποστηρίζει το </w:t>
+      </w:r>
+      <w:r>
+        <w:rPr>
+          <w:rFonts w:eastAsiaTheme="minorEastAsia"/>
+        </w:rPr>
+        <w:t>servo</w:t>
+      </w:r>
+      <w:r>
+        <w:rPr>
+          <w:rFonts w:eastAsiaTheme="minorEastAsia"/>
+          <w:lang w:val="el-GR"/>
+        </w:rPr>
+        <w:t xml:space="preserve">. Αυ΄τες καθορίζονται από τα </w:t>
+      </w:r>
+      <m:oMath>
+        <m:sSub>
+          <m:sSubPr>
+            <m:ctrlPr>
+              <w:rPr>
+                <w:rFonts w:ascii="Cambria Math" w:eastAsiaTheme="minorEastAsia" w:hAnsi="Cambria Math"/>
+                <w:i/>
+              </w:rPr>
+            </m:ctrlPr>
+          </m:sSubPr>
+          <m:e>
+            <m:r>
+              <w:rPr>
+                <w:rFonts w:ascii="Cambria Math" w:eastAsiaTheme="minorEastAsia" w:hAnsi="Cambria Math"/>
+                <w:lang w:val="el-GR"/>
+              </w:rPr>
+              <m:t>P</m:t>
+            </m:r>
+            <m:r>
+              <w:rPr>
+                <w:rFonts w:ascii="Cambria Math" w:eastAsiaTheme="minorEastAsia" w:hAnsi="Cambria Math"/>
+              </w:rPr>
+              <m:t>W</m:t>
+            </m:r>
+            <m:ctrlPr>
+              <w:rPr>
+                <w:rFonts w:ascii="Cambria Math" w:eastAsiaTheme="minorEastAsia" w:hAnsi="Cambria Math"/>
+                <w:i/>
+                <w:lang w:val="el-GR"/>
+              </w:rPr>
+            </m:ctrlPr>
+          </m:e>
+          <m:sub>
+            <m:r>
+              <w:rPr>
+                <w:rFonts w:ascii="Cambria Math" w:eastAsiaTheme="minorEastAsia" w:hAnsi="Cambria Math"/>
+              </w:rPr>
+              <m:t>MAX</m:t>
+            </m:r>
+          </m:sub>
+        </m:sSub>
+      </m:oMath>
+      <w:r>
+        <w:rPr>
+          <w:rFonts w:eastAsiaTheme="minorEastAsia"/>
+          <w:lang w:val="el-GR"/>
+        </w:rPr>
+        <w:t xml:space="preserve"> </w:t>
+      </w:r>
+      <w:r>
+        <w:rPr>
+          <w:rFonts w:eastAsiaTheme="minorEastAsia"/>
+          <w:lang w:val="el-GR"/>
+        </w:rPr>
+        <w:t xml:space="preserve">και </w:t>
+      </w:r>
+      <m:oMath>
+        <m:r>
+          <w:rPr>
+            <w:rFonts w:ascii="Cambria Math" w:eastAsiaTheme="minorEastAsia" w:hAnsi="Cambria Math"/>
+            <w:lang w:val="el-GR"/>
+          </w:rPr>
+          <m:t>P</m:t>
+        </m:r>
+        <m:sSub>
+          <m:sSubPr>
+            <m:ctrlPr>
+              <w:rPr>
+                <w:rFonts w:ascii="Cambria Math" w:eastAsiaTheme="minorEastAsia" w:hAnsi="Cambria Math"/>
+                <w:i/>
+                <w:lang w:val="el-GR"/>
+              </w:rPr>
+            </m:ctrlPr>
+          </m:sSubPr>
+          <m:e>
+            <m:r>
+              <w:rPr>
+                <w:rFonts w:ascii="Cambria Math" w:eastAsiaTheme="minorEastAsia" w:hAnsi="Cambria Math"/>
+              </w:rPr>
+              <m:t>W</m:t>
+            </m:r>
+            <m:ctrlPr>
+              <w:rPr>
+                <w:rFonts w:ascii="Cambria Math" w:eastAsiaTheme="minorEastAsia" w:hAnsi="Cambria Math"/>
+                <w:i/>
+              </w:rPr>
+            </m:ctrlPr>
+          </m:e>
+          <m:sub>
+            <m:r>
+              <w:rPr>
+                <w:rFonts w:ascii="Cambria Math" w:eastAsiaTheme="minorEastAsia" w:hAnsi="Cambria Math"/>
+              </w:rPr>
+              <m:t>MIN</m:t>
+            </m:r>
+          </m:sub>
+        </m:sSub>
+      </m:oMath>
+      <w:r>
+        <w:rPr>
+          <w:rFonts w:eastAsiaTheme="minorEastAsia"/>
+          <w:lang w:val="el-GR"/>
+        </w:rPr>
+        <w:t xml:space="preserve"> </w:t>
+      </w:r>
+      <w:r>
+        <w:rPr>
+          <w:rFonts w:eastAsiaTheme="minorEastAsia"/>
+          <w:lang w:val="el-GR"/>
+        </w:rPr>
+        <w:t>αντίστοιχα.</w:t>
+      </w:r>
+    </w:p>
+    <w:p>
+      <w:pPr>
+        <w:rPr>
+          <w:rFonts w:eastAsiaTheme="minorEastAsia"/>
+          <w:lang w:val="el-GR"/>
+        </w:rPr>
+      </w:pPr>
+      <w:r>
+        <w:rPr>
+          <w:rFonts w:eastAsiaTheme="minorEastAsia"/>
+          <w:lang w:val="el-GR"/>
+        </w:rPr>
+        <w:t xml:space="preserve">Συνοπτικά, εάν η επιθυμητή γωνία περιστροφής του </w:t>
+      </w:r>
+      <w:r>
+        <w:rPr>
+          <w:rFonts w:eastAsiaTheme="minorEastAsia"/>
+        </w:rPr>
+        <w:t>servo</w:t>
+      </w:r>
+      <w:r>
+        <w:rPr>
+          <w:rFonts w:eastAsiaTheme="minorEastAsia"/>
+          <w:lang w:val="el-GR"/>
+        </w:rPr>
+        <w:t xml:space="preserve"> </w:t>
+      </w:r>
+      <w:r>
+        <w:rPr>
+          <w:rFonts w:eastAsiaTheme="minorEastAsia"/>
+          <w:lang w:val="el-GR"/>
+        </w:rPr>
+        <w:t xml:space="preserve">είναι </w:t>
+      </w:r>
+      <m:oMath>
+        <m:sSub>
+          <m:sSubPr>
+            <m:ctrlPr>
+              <w:rPr>
+                <w:rFonts w:ascii="Cambria Math" w:eastAsiaTheme="minorEastAsia" w:hAnsi="Cambria Math"/>
+                <w:i/>
+                <w:lang w:val="el-GR"/>
+              </w:rPr>
+            </m:ctrlPr>
+          </m:sSubPr>
+          <m:e>
+            <m:r>
+              <w:rPr>
+                <w:rFonts w:ascii="Cambria Math" w:eastAsiaTheme="minorEastAsia" w:hAnsi="Cambria Math"/>
+                <w:lang w:val="el-GR"/>
+              </w:rPr>
+              <m:t>θ</m:t>
+            </m:r>
+          </m:e>
+          <m:sub>
+            <m:r>
+              <w:rPr>
+                <w:rFonts w:ascii="Cambria Math" w:eastAsiaTheme="minorEastAsia" w:hAnsi="Cambria Math"/>
+                <w:lang w:val="el-GR"/>
+              </w:rPr>
+              <m:t>0</m:t>
+            </m:r>
+          </m:sub>
+        </m:sSub>
+      </m:oMath>
+      <w:r>
+        <w:rPr>
+          <w:rFonts w:eastAsiaTheme="minorEastAsia"/>
+          <w:lang w:val="el-GR"/>
+        </w:rPr>
+        <w:t xml:space="preserve">, τότε πρώτα βρίσκουμε το </w:t>
+      </w:r>
+      <w:r>
+        <w:rPr>
+          <w:rFonts w:eastAsiaTheme="minorEastAsia"/>
+        </w:rPr>
+        <w:t>D</w:t>
+      </w:r>
+      <w:r>
+        <w:rPr>
+          <w:rFonts w:eastAsiaTheme="minorEastAsia"/>
+          <w:lang w:val="el-GR"/>
+        </w:rPr>
+        <w:t xml:space="preserve"> </w:t>
+      </w:r>
+      <w:r>
+        <w:rPr>
+          <w:rFonts w:eastAsiaTheme="minorEastAsia"/>
+          <w:lang w:val="el-GR"/>
+        </w:rPr>
+        <w:t xml:space="preserve">από την σχέση </w:t>
+      </w:r>
+      <m:oMath>
+        <m:r>
+          <w:rPr>
+            <w:rFonts w:ascii="Cambria Math" w:eastAsiaTheme="minorEastAsia" w:hAnsi="Cambria Math"/>
+            <w:lang w:val="el-GR"/>
+          </w:rPr>
+          <m:t>D=</m:t>
+        </m:r>
+        <m:f>
+          <m:fPr>
+            <m:ctrlPr>
+              <w:rPr>
+                <w:rFonts w:ascii="Cambria Math" w:eastAsiaTheme="minorEastAsia" w:hAnsi="Cambria Math"/>
+                <w:i/>
+              </w:rPr>
+            </m:ctrlPr>
+          </m:fPr>
+          <m:num>
+            <m:sSub>
+              <m:sSubPr>
+                <m:ctrlPr>
+                  <w:rPr>
+                    <w:rFonts w:ascii="Cambria Math" w:eastAsiaTheme="minorEastAsia" w:hAnsi="Cambria Math"/>
+                    <w:i/>
+                    <w:lang w:val="el-GR"/>
+                  </w:rPr>
+                </m:ctrlPr>
+              </m:sSubPr>
+              <m:e>
+                <m:r>
+                  <w:rPr>
+                    <w:rFonts w:ascii="Cambria Math" w:eastAsiaTheme="minorEastAsia" w:hAnsi="Cambria Math"/>
+                    <w:lang w:val="el-GR"/>
+                  </w:rPr>
+                  <m:t>θ</m:t>
+                </m:r>
+              </m:e>
+              <m:sub>
+                <m:r>
+                  <w:rPr>
+                    <w:rFonts w:ascii="Cambria Math" w:eastAsiaTheme="minorEastAsia" w:hAnsi="Cambria Math"/>
+                    <w:lang w:val="el-GR"/>
+                  </w:rPr>
+                  <m:t>0</m:t>
+                </m:r>
+              </m:sub>
+            </m:sSub>
+            <m:r>
+              <w:rPr>
+                <w:rFonts w:ascii="Cambria Math" w:eastAsiaTheme="minorEastAsia" w:hAnsi="Cambria Math"/>
+                <w:lang w:val="el-GR"/>
+              </w:rPr>
+              <m:t>-</m:t>
+            </m:r>
+            <m:sSub>
+              <m:sSubPr>
+                <m:ctrlPr>
+                  <w:rPr>
+                    <w:rFonts w:ascii="Cambria Math" w:eastAsiaTheme="minorEastAsia" w:hAnsi="Cambria Math"/>
+                    <w:i/>
+                    <w:lang w:val="el-GR"/>
+                  </w:rPr>
+                </m:ctrlPr>
+              </m:sSubPr>
+              <m:e>
+                <m:r>
+                  <w:rPr>
+                    <w:rFonts w:ascii="Cambria Math" w:eastAsiaTheme="minorEastAsia" w:hAnsi="Cambria Math"/>
+                    <w:lang w:val="el-GR"/>
+                  </w:rPr>
+                  <m:t>θ</m:t>
+                </m:r>
+              </m:e>
+              <m:sub>
+                <m:r>
+                  <m:rPr>
+                    <m:nor/>
+                  </m:rPr>
+                  <w:rPr>
+                    <w:rFonts w:ascii="Cambria Math" w:eastAsiaTheme="minorEastAsia" w:hAnsi="Cambria Math"/>
+                  </w:rPr>
+                  <m:t>min</m:t>
+                </m:r>
+              </m:sub>
+            </m:sSub>
+            <m:ctrlPr>
+              <w:rPr>
+                <w:rFonts w:ascii="Cambria Math" w:eastAsiaTheme="minorEastAsia" w:hAnsi="Cambria Math"/>
+                <w:i/>
+                <w:lang w:val="el-GR"/>
+              </w:rPr>
+            </m:ctrlPr>
+          </m:num>
+          <m:den>
+            <m:d>
+              <m:dPr>
+                <m:ctrlPr>
+                  <w:rPr>
+                    <w:rFonts w:ascii="Cambria Math" w:eastAsiaTheme="minorEastAsia" w:hAnsi="Cambria Math" w:cs="Open Sans"/>
+                    <w:i/>
+                  </w:rPr>
+                </m:ctrlPr>
+              </m:dPr>
+              <m:e>
+                <m:sSub>
+                  <m:sSubPr>
+                    <m:ctrlPr>
+                      <w:rPr>
+                        <w:rFonts w:ascii="Cambria Math" w:eastAsiaTheme="minorEastAsia" w:hAnsi="Cambria Math" w:cs="Open Sans"/>
+                        <w:i/>
+                      </w:rPr>
+                    </m:ctrlPr>
+                  </m:sSubPr>
+                  <m:e>
+                    <m:r>
+                      <w:rPr>
+                        <w:rFonts w:ascii="Cambria Math" w:eastAsiaTheme="minorEastAsia" w:hAnsi="Cambria Math" w:cs="Open Sans"/>
+                        <w:lang w:val="el-GR"/>
+                      </w:rPr>
+                      <m:t>θ</m:t>
+                    </m:r>
+                  </m:e>
+                  <m:sub>
+                    <m:r>
+                      <w:rPr>
+                        <w:rFonts w:ascii="Cambria Math" w:eastAsiaTheme="minorEastAsia" w:hAnsi="Cambria Math" w:cs="Open Sans"/>
+                      </w:rPr>
+                      <m:t>MAX</m:t>
+                    </m:r>
+                  </m:sub>
+                </m:sSub>
+                <m:r>
+                  <w:rPr>
+                    <w:rFonts w:ascii="Cambria Math" w:eastAsiaTheme="minorEastAsia" w:hAnsi="Cambria Math" w:cs="Open Sans"/>
+                    <w:lang w:val="el-GR"/>
+                  </w:rPr>
+                  <m:t>-</m:t>
+                </m:r>
+                <m:sSub>
+                  <m:sSubPr>
+                    <m:ctrlPr>
+                      <w:rPr>
+                        <w:rFonts w:ascii="Cambria Math" w:eastAsiaTheme="minorEastAsia" w:hAnsi="Cambria Math" w:cs="Open Sans"/>
+                        <w:i/>
+                        <w:lang w:val="el-GR"/>
+                      </w:rPr>
+                    </m:ctrlPr>
+                  </m:sSubPr>
+                  <m:e>
+                    <m:r>
+                      <w:rPr>
+                        <w:rFonts w:ascii="Cambria Math" w:eastAsiaTheme="minorEastAsia" w:hAnsi="Cambria Math" w:cs="Open Sans"/>
+                        <w:lang w:val="el-GR"/>
+                      </w:rPr>
+                      <m:t>θ</m:t>
+                    </m:r>
+                    <m:ctrlPr>
+                      <w:rPr>
+                        <w:rFonts w:ascii="Cambria Math" w:eastAsiaTheme="minorEastAsia" w:hAnsi="Cambria Math" w:cs="Open Sans"/>
+                        <w:i/>
+                      </w:rPr>
+                    </m:ctrlPr>
+                  </m:e>
+                  <m:sub>
+                    <m:r>
+                      <w:rPr>
+                        <w:rFonts w:ascii="Cambria Math" w:eastAsiaTheme="minorEastAsia" w:hAnsi="Cambria Math" w:cs="Open Sans"/>
+                      </w:rPr>
+                      <m:t>MIN</m:t>
+                    </m:r>
+                  </m:sub>
+                </m:sSub>
+                <m:ctrlPr>
+                  <w:rPr>
+                    <w:rFonts w:ascii="Cambria Math" w:eastAsiaTheme="minorEastAsia" w:hAnsi="Cambria Math" w:cs="Open Sans"/>
+                    <w:i/>
+                    <w:lang w:val="el-GR"/>
+                  </w:rPr>
+                </m:ctrlPr>
+              </m:e>
+            </m:d>
+          </m:den>
+        </m:f>
+      </m:oMath>
+      <w:r>
+        <w:rPr>
+          <w:rFonts w:eastAsiaTheme="minorEastAsia"/>
+          <w:lang w:val="el-GR"/>
+        </w:rPr>
+        <w:t xml:space="preserve"> </w:t>
+      </w:r>
+      <w:r>
+        <w:rPr>
+          <w:rFonts w:eastAsiaTheme="minorEastAsia"/>
+          <w:lang w:val="el-GR"/>
+        </w:rPr>
+        <w:t xml:space="preserve">και </w:t>
+      </w:r>
+      <w:r>
+        <w:rPr>
+          <w:rFonts w:eastAsiaTheme="minorEastAsia"/>
+          <w:lang w:val="el-GR"/>
+        </w:rPr>
+        <w:t xml:space="preserve">ύστερα υπολογίζουμε τον αντίστοιχο παλμό </w:t>
+      </w:r>
+      <m:oMath>
+        <m:r>
+          <w:rPr>
+            <w:rFonts w:ascii="Cambria Math" w:eastAsiaTheme="minorEastAsia" w:hAnsi="Cambria Math"/>
+            <w:lang w:val="el-GR"/>
+          </w:rPr>
+          <m:t>P</m:t>
+        </m:r>
+        <m:sSub>
+          <m:sSubPr>
+            <m:ctrlPr>
+              <w:rPr>
+                <w:rFonts w:ascii="Cambria Math" w:eastAsiaTheme="minorEastAsia" w:hAnsi="Cambria Math"/>
+                <w:i/>
+                <w:lang w:val="el-GR"/>
+              </w:rPr>
+            </m:ctrlPr>
+          </m:sSubPr>
+          <m:e>
+            <m:r>
+              <w:rPr>
+                <w:rFonts w:ascii="Cambria Math" w:eastAsiaTheme="minorEastAsia" w:hAnsi="Cambria Math"/>
+              </w:rPr>
+              <m:t>W</m:t>
+            </m:r>
+            <m:ctrlPr>
+              <w:rPr>
+                <w:rFonts w:ascii="Cambria Math" w:eastAsiaTheme="minorEastAsia" w:hAnsi="Cambria Math"/>
+                <w:i/>
+              </w:rPr>
+            </m:ctrlPr>
+          </m:e>
+          <m:sub>
+            <m:r>
+              <w:rPr>
+                <w:rFonts w:ascii="Cambria Math" w:eastAsiaTheme="minorEastAsia" w:hAnsi="Cambria Math"/>
+                <w:lang w:val="el-GR"/>
+              </w:rPr>
+              <m:t>0</m:t>
+            </m:r>
+          </m:sub>
+        </m:sSub>
+      </m:oMath>
+      <w:r>
+        <w:rPr>
+          <w:rFonts w:eastAsiaTheme="minorEastAsia"/>
+          <w:lang w:val="el-GR"/>
+        </w:rPr>
+        <w:t xml:space="preserve"> </w:t>
+      </w:r>
+      <w:r>
+        <w:rPr>
+          <w:rFonts w:eastAsiaTheme="minorEastAsia"/>
+          <w:lang w:val="el-GR"/>
+        </w:rPr>
+        <w:t>από την σχέση</w:t>
+      </w:r>
+      <w:r>
+        <w:rPr>
+          <w:rFonts w:eastAsiaTheme="minorEastAsia"/>
+          <w:lang w:val="el-GR"/>
+        </w:rPr>
+        <w:t xml:space="preserve"> </w:t>
+      </w:r>
+      <m:oMath>
+        <m:d>
+          <m:dPr>
+            <m:ctrlPr>
+              <w:rPr>
+                <w:rFonts w:ascii="Cambria Math" w:eastAsiaTheme="minorEastAsia" w:hAnsi="Cambria Math"/>
+                <w:i/>
+                <w:lang w:val="el-GR"/>
+              </w:rPr>
+            </m:ctrlPr>
+          </m:dPr>
+          <m:e>
+            <m:r>
+              <w:rPr>
+                <w:rFonts w:ascii="Cambria Math" w:eastAsiaTheme="minorEastAsia" w:hAnsi="Cambria Math"/>
+                <w:lang w:val="el-GR"/>
+              </w:rPr>
+              <m:t>2</m:t>
+            </m:r>
+            <m:r>
+              <w:rPr>
+                <w:rFonts w:ascii="Cambria Math" w:eastAsiaTheme="minorEastAsia" w:hAnsi="Cambria Math"/>
+                <w:lang w:val="el-GR"/>
+              </w:rPr>
+              <m:t>.</m:t>
+            </m:r>
+            <m:r>
+              <w:rPr>
+                <w:rFonts w:ascii="Cambria Math" w:eastAsiaTheme="minorEastAsia" w:hAnsi="Cambria Math"/>
+                <w:lang w:val="el-GR"/>
+              </w:rPr>
+              <m:t>1</m:t>
+            </m:r>
+          </m:e>
+        </m:d>
+      </m:oMath>
+      <w:r>
+        <w:rPr>
+          <w:rFonts w:eastAsiaTheme="minorEastAsia"/>
+          <w:lang w:val="el-GR"/>
+        </w:rPr>
+        <w:t xml:space="preserve">. </w:t>
+      </w:r>
+      <w:r>
+        <w:rPr>
+          <w:rFonts w:eastAsiaTheme="minorEastAsia"/>
+          <w:lang w:val="el-GR"/>
+        </w:rPr>
+        <w:t>Τέλος</w:t>
+      </w:r>
+      <w:r>
+        <w:rPr>
+          <w:rFonts w:eastAsiaTheme="minorEastAsia"/>
+          <w:lang w:val="el-GR"/>
+        </w:rPr>
+        <w:t xml:space="preserve"> τροφοδοτούμε </w:t>
+      </w:r>
+      <w:r>
+        <w:rPr>
+          <w:rFonts w:eastAsiaTheme="minorEastAsia"/>
+          <w:lang w:val="el-GR"/>
+        </w:rPr>
+        <w:t xml:space="preserve">στο μοτέρ ένα σήμα με παλμούς μήκους </w:t>
+      </w:r>
+      <m:oMath>
+        <m:r>
+          <w:rPr>
+            <w:rFonts w:ascii="Cambria Math" w:eastAsiaTheme="minorEastAsia" w:hAnsi="Cambria Math"/>
+            <w:lang w:val="el-GR"/>
+          </w:rPr>
+          <m:t>P</m:t>
+        </m:r>
+        <m:sSub>
+          <m:sSubPr>
+            <m:ctrlPr>
+              <w:rPr>
+                <w:rFonts w:ascii="Cambria Math" w:eastAsiaTheme="minorEastAsia" w:hAnsi="Cambria Math"/>
+                <w:i/>
+                <w:lang w:val="el-GR"/>
+              </w:rPr>
+            </m:ctrlPr>
+          </m:sSubPr>
+          <m:e>
+            <m:r>
+              <w:rPr>
+                <w:rFonts w:ascii="Cambria Math" w:eastAsiaTheme="minorEastAsia" w:hAnsi="Cambria Math"/>
+              </w:rPr>
+              <m:t>W</m:t>
+            </m:r>
+            <m:ctrlPr>
+              <w:rPr>
+                <w:rFonts w:ascii="Cambria Math" w:eastAsiaTheme="minorEastAsia" w:hAnsi="Cambria Math"/>
+                <w:i/>
+              </w:rPr>
+            </m:ctrlPr>
+          </m:e>
+          <m:sub>
+            <m:r>
+              <w:rPr>
+                <w:rFonts w:ascii="Cambria Math" w:eastAsiaTheme="minorEastAsia" w:hAnsi="Cambria Math"/>
+                <w:lang w:val="el-GR"/>
+              </w:rPr>
+              <m:t>0</m:t>
+            </m:r>
+          </m:sub>
+        </m:sSub>
+      </m:oMath>
+      <w:r>
+        <w:rPr>
+          <w:rFonts w:eastAsiaTheme="minorEastAsia"/>
+          <w:lang w:val="el-GR"/>
+        </w:rPr>
+        <w:t xml:space="preserve"> </w:t>
+      </w:r>
+      <w:r>
+        <w:rPr>
+          <w:rFonts w:eastAsiaTheme="minorEastAsia"/>
+          <w:lang w:val="el-GR"/>
+        </w:rPr>
+        <w:t xml:space="preserve">μέσω ενός </w:t>
+      </w:r>
+      <w:r>
+        <w:rPr>
+          <w:rFonts w:eastAsiaTheme="minorEastAsia"/>
+        </w:rPr>
+        <w:t>microcontroller</w:t>
+      </w:r>
+      <w:r>
+        <w:rPr>
+          <w:rFonts w:eastAsiaTheme="minorEastAsia"/>
+          <w:lang w:val="el-GR"/>
+        </w:rPr>
+        <w:t>.</w:t>
+      </w:r>
+    </w:p>
+    <w:p>
+      <w:pPr>
+        <w:pStyle w:val="Heading3"/>
+      </w:pPr>
+      <w:r>
+        <w:t xml:space="preserve">Μικροελεγκτής </w:t>
+      </w:r>
+      <w:r>
+        <w:rPr>
+          <w:lang w:val="en-US"/>
+        </w:rPr>
+        <w:t>PWM</w:t>
+      </w:r>
+    </w:p>
+    <w:p>
+      <w:pPr>
+        <w:rPr>
+          <w:lang w:val="el-GR"/>
+        </w:rPr>
+      </w:pPr>
+      <w:r>
+        <w:rPr>
+          <w:noProof/>
+          <w:lang w:val="el-GR"/>
+        </w:rPr>
+        <mc:AlternateContent>
+          <mc:Choice Requires="wpg">
+            <w:drawing>
+              <wp:anchor distT="0" distB="0" distL="114300" distR="114300" simplePos="0" relativeHeight="251663360" behindDoc="0" locked="0" layoutInCell="1" allowOverlap="1" wp14:anchorId="27AE2275" wp14:editId="699B12DD">
+                <wp:simplePos x="0" y="0"/>
+                <wp:positionH relativeFrom="column">
+                  <wp:posOffset>4120738</wp:posOffset>
+                </wp:positionH>
+                <wp:positionV relativeFrom="paragraph">
+                  <wp:posOffset>15636</wp:posOffset>
+                </wp:positionV>
+                <wp:extent cx="1828800" cy="1852295"/>
+                <wp:effectExtent l="0" t="0" r="0" b="0"/>
+                <wp:wrapSquare wrapText="bothSides"/>
+                <wp:docPr id="262076204" name="Group 5"/>
+                <wp:cNvGraphicFramePr/>
+                <a:graphic xmlns:a="http://schemas.openxmlformats.org/drawingml/2006/main">
+                  <a:graphicData uri="http://schemas.microsoft.com/office/word/2010/wordprocessingGroup">
+                    <wpg:wgp>
+                      <wpg:cNvGrpSpPr/>
+                      <wpg:grpSpPr>
+                        <a:xfrm>
+                          <a:off x="0" y="0"/>
+                          <a:ext cx="1828800" cy="1852295"/>
+                          <a:chOff x="0" y="0"/>
+                          <a:chExt cx="1828800" cy="1852295"/>
+                        </a:xfrm>
+                      </wpg:grpSpPr>
+                      <pic:pic xmlns:pic="http://schemas.openxmlformats.org/drawingml/2006/picture">
+                        <pic:nvPicPr>
+                          <pic:cNvPr id="1169184072" name="Picture 4"/>
+                          <pic:cNvPicPr>
+                            <a:picLocks noChangeAspect="1"/>
+                          </pic:cNvPicPr>
+                        </pic:nvPicPr>
+                        <pic:blipFill>
+                          <a:blip r:embed="rId10" cstate="print">
+                            <a:extLst>
+                              <a:ext uri="{28A0092B-C50C-407E-A947-70E740481C1C}">
+                                <a14:useLocalDpi xmlns:a14="http://schemas.microsoft.com/office/drawing/2010/main" val="0"/>
+                              </a:ext>
+                            </a:extLst>
+                          </a:blip>
+                          <a:srcRect/>
+                          <a:stretch>
+                            <a:fillRect/>
+                          </a:stretch>
+                        </pic:blipFill>
+                        <pic:spPr bwMode="auto">
+                          <a:xfrm>
+                            <a:off x="0" y="0"/>
+                            <a:ext cx="1828800" cy="1206500"/>
+                          </a:xfrm>
+                          <a:prstGeom prst="rect">
+                            <a:avLst/>
+                          </a:prstGeom>
+                          <a:noFill/>
+                          <a:ln>
+                            <a:noFill/>
+                          </a:ln>
+                        </pic:spPr>
+                      </pic:pic>
+                      <wps:wsp>
+                        <wps:cNvPr id="313988565" name="Text Box 1"/>
+                        <wps:cNvSpPr txBox="1"/>
+                        <wps:spPr>
+                          <a:xfrm>
+                            <a:off x="0" y="1258570"/>
+                            <a:ext cx="1828800" cy="593725"/>
+                          </a:xfrm>
+                          <a:prstGeom prst="rect">
+                            <a:avLst/>
+                          </a:prstGeom>
+                          <a:solidFill>
+                            <a:prstClr val="white"/>
+                          </a:solidFill>
+                          <a:ln>
+                            <a:noFill/>
+                          </a:ln>
+                        </wps:spPr>
+                        <wps:txbx>
+                          <w:txbxContent>
+                            <w:p>
+                              <w:pPr>
+                                <w:pStyle w:val="Caption"/>
+                                <w:rPr>
+                                  <w:noProof/>
+                                  <w:szCs w:val="20"/>
+                                  <w:lang w:val="el-GR"/>
+                                </w:rPr>
+                              </w:pPr>
+                              <w:r>
+                                <w:rPr>
+                                  <w:lang w:val="el-GR"/>
+                                </w:rPr>
+                                <w:t xml:space="preserve">Εικόνα </w:t>
+                              </w:r>
+                              <w:r>
+                                <w:fldChar w:fldCharType="begin"/>
+                              </w:r>
+                              <w:r>
+                                <w:rPr>
+                                  <w:lang w:val="el-GR"/>
+                                </w:rPr>
+                                <w:instrText xml:space="preserve"> </w:instrText>
+                              </w:r>
+                              <w:r>
+                                <w:instrText>STYLEREF</w:instrText>
+                              </w:r>
+                              <w:r>
+                                <w:rPr>
+                                  <w:lang w:val="el-GR"/>
+                                </w:rPr>
+                                <w:instrText xml:space="preserve"> 1 \</w:instrText>
+                              </w:r>
+                              <w:r>
+                                <w:instrText>s</w:instrText>
+                              </w:r>
+                              <w:r>
+                                <w:rPr>
+                                  <w:lang w:val="el-GR"/>
+                                </w:rPr>
+                                <w:instrText xml:space="preserve"> </w:instrText>
+                              </w:r>
+                              <w:r>
+                                <w:fldChar w:fldCharType="separate"/>
+                              </w:r>
+                              <w:r>
+                                <w:rPr>
+                                  <w:noProof/>
+                                  <w:lang w:val="el-GR"/>
+                                </w:rPr>
+                                <w:t>2</w:t>
+                              </w:r>
+                              <w:r>
+                                <w:fldChar w:fldCharType="end"/>
+                              </w:r>
+                              <w:r>
+                                <w:rPr>
+                                  <w:lang w:val="el-GR"/>
+                                </w:rPr>
+                                <w:noBreakHyphen/>
+                              </w:r>
+                              <w:r>
+                                <w:fldChar w:fldCharType="begin"/>
+                              </w:r>
+                              <w:r>
+                                <w:rPr>
+                                  <w:lang w:val="el-GR"/>
+                                </w:rPr>
+                                <w:instrText xml:space="preserve"> </w:instrText>
+                              </w:r>
+                              <w:r>
+                                <w:instrText>SEQ</w:instrText>
+                              </w:r>
+                              <w:r>
+                                <w:rPr>
+                                  <w:lang w:val="el-GR"/>
+                                </w:rPr>
+                                <w:instrText xml:space="preserve"> Εικόνα \* </w:instrText>
+                              </w:r>
+                              <w:r>
+                                <w:instrText>ARABIC</w:instrText>
+                              </w:r>
+                              <w:r>
+                                <w:rPr>
+                                  <w:lang w:val="el-GR"/>
+                                </w:rPr>
+                                <w:instrText xml:space="preserve"> \</w:instrText>
+                              </w:r>
+                              <w:r>
+                                <w:instrText>s</w:instrText>
+                              </w:r>
+                              <w:r>
+                                <w:rPr>
+                                  <w:lang w:val="el-GR"/>
+                                </w:rPr>
+                                <w:instrText xml:space="preserve"> 1 </w:instrText>
+                              </w:r>
+                              <w:r>
+                                <w:fldChar w:fldCharType="separate"/>
+                              </w:r>
+                              <w:r>
+                                <w:rPr>
+                                  <w:noProof/>
+                                  <w:lang w:val="el-GR"/>
+                                </w:rPr>
+                                <w:t>2</w:t>
+                              </w:r>
+                              <w:r>
+                                <w:fldChar w:fldCharType="end"/>
+                              </w:r>
+                              <w:r>
+                                <w:rPr>
+                                  <w:lang w:val="el-GR"/>
+                                </w:rPr>
+                                <w:t xml:space="preserve"> </w:t>
+                              </w:r>
+                              <w:r>
+                                <w:rPr>
+                                  <w:lang w:val="el-GR"/>
+                                </w:rPr>
+                                <w:t xml:space="preserve">Ένας μικρός μικροελεγκτής </w:t>
+                              </w:r>
+                              <w:r>
+                                <w:t>PWM</w:t>
+                              </w:r>
+                              <w:r>
+                                <w:rPr>
+                                  <w:lang w:val="el-GR"/>
+                                </w:rPr>
+                                <w:t xml:space="preserve"> </w:t>
+                              </w:r>
+                              <w:r>
+                                <w:rPr>
+                                  <w:lang w:val="el-GR"/>
+                                </w:rPr>
+                                <w:t xml:space="preserve">συνδεδεμένος με ένα μοτέρ </w:t>
+                              </w:r>
+                              <w:r>
+                                <w:t>servo</w:t>
+                              </w:r>
+                              <w:r>
+                                <w:rPr>
+                                  <w:lang w:val="el-GR"/>
+                                </w:rPr>
+                                <w:t>.</w:t>
+                              </w:r>
+                            </w:p>
+                          </w:txbxContent>
+                        </wps:txbx>
+                        <wps:bodyPr rot="0" spcFirstLastPara="0" vertOverflow="overflow" horzOverflow="overflow" vert="horz" wrap="square" lIns="0" tIns="0" rIns="0" bIns="0" numCol="1" spcCol="0" rtlCol="0" fromWordArt="0" anchor="t" anchorCtr="0" forceAA="0" compatLnSpc="1">
+                          <a:prstTxWarp prst="textNoShape">
+                            <a:avLst/>
+                          </a:prstTxWarp>
+                          <a:spAutoFit/>
+                        </wps:bodyPr>
+                      </wps:wsp>
+                    </wpg:wgp>
+                  </a:graphicData>
+                </a:graphic>
+              </wp:anchor>
+            </w:drawing>
+          </mc:Choice>
+          <mc:Fallback>
+            <w:pict>
+              <v:group w14:anchorId="27AE2275" id="Group 5" o:spid="_x0000_s1029" style="position:absolute;margin-left:324.45pt;margin-top:1.25pt;width:2in;height:145.85pt;z-index:251663360" coordsize="18288,18522" o:gfxdata="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">
+                <v:shape id="Picture 4" o:spid="_x0000_s1030" type="#_x0000_t75" style="position:absolute;width:18288;height:12065;visibility:visible;mso-wrap-style:square" o:gfxdata="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">
+                  <v:imagedata r:id="rId11" o:title=""/>
+                </v:shape>
+                <v:shape id="Text Box 1" o:spid="_x0000_s1031" type="#_x0000_t202" style="position:absolute;top:12585;width:18288;height:5937;visibility:visible;mso-wrap-style:square;v-text-anchor:top" o:gfxdata="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" stroked="f">
+                  <v:textbox style="mso-fit-shape-to-text:t" inset="0,0,0,0">
+                    <w:txbxContent>
+                      <w:p>
+                        <w:pPr>
+                          <w:pStyle w:val="Caption"/>
+                          <w:rPr>
+                            <w:noProof/>
+                            <w:szCs w:val="20"/>
+                            <w:lang w:val="el-GR"/>
+                          </w:rPr>
+                        </w:pPr>
+                        <w:r>
+                          <w:rPr>
+                            <w:lang w:val="el-GR"/>
+                          </w:rPr>
+                          <w:t xml:space="preserve">Εικόνα </w:t>
+                        </w:r>
+                        <w:r>
+                          <w:fldChar w:fldCharType="begin"/>
+                        </w:r>
+                        <w:r>
+                          <w:rPr>
+                            <w:lang w:val="el-GR"/>
+                          </w:rPr>
+                          <w:instrText xml:space="preserve"> </w:instrText>
+                        </w:r>
+                        <w:r>
+                          <w:instrText>STYLEREF</w:instrText>
+                        </w:r>
+                        <w:r>
+                          <w:rPr>
+                            <w:lang w:val="el-GR"/>
+                          </w:rPr>
+                          <w:instrText xml:space="preserve"> 1 \</w:instrText>
+                        </w:r>
+                        <w:r>
+                          <w:instrText>s</w:instrText>
+                        </w:r>
+                        <w:r>
+                          <w:rPr>
+                            <w:lang w:val="el-GR"/>
+                          </w:rPr>
+                          <w:instrText xml:space="preserve"> </w:instrText>
+                        </w:r>
+                        <w:r>
+                          <w:fldChar w:fldCharType="separate"/>
+                        </w:r>
+                        <w:r>
+                          <w:rPr>
+                            <w:noProof/>
+                            <w:lang w:val="el-GR"/>
+                          </w:rPr>
+                          <w:t>2</w:t>
+                        </w:r>
+                        <w:r>
+                          <w:fldChar w:fldCharType="end"/>
+                        </w:r>
+                        <w:r>
+                          <w:rPr>
+                            <w:lang w:val="el-GR"/>
+                          </w:rPr>
+                          <w:noBreakHyphen/>
+                        </w:r>
+                        <w:r>
+                          <w:fldChar w:fldCharType="begin"/>
+                        </w:r>
+                        <w:r>
+                          <w:rPr>
+                            <w:lang w:val="el-GR"/>
+                          </w:rPr>
+                          <w:instrText xml:space="preserve"> </w:instrText>
+                        </w:r>
+                        <w:r>
+                          <w:instrText>SEQ</w:instrText>
+                        </w:r>
+                        <w:r>
+                          <w:rPr>
+                            <w:lang w:val="el-GR"/>
+                          </w:rPr>
+                          <w:instrText xml:space="preserve"> Εικόνα \* </w:instrText>
+                        </w:r>
+                        <w:r>
+                          <w:instrText>ARABIC</w:instrText>
+                        </w:r>
+                        <w:r>
+                          <w:rPr>
+                            <w:lang w:val="el-GR"/>
+                          </w:rPr>
+                          <w:instrText xml:space="preserve"> \</w:instrText>
+                        </w:r>
+                        <w:r>
+                          <w:instrText>s</w:instrText>
+                        </w:r>
+                        <w:r>
+                          <w:rPr>
+                            <w:lang w:val="el-GR"/>
+                          </w:rPr>
+                          <w:instrText xml:space="preserve"> 1 </w:instrText>
+                        </w:r>
+                        <w:r>
+                          <w:fldChar w:fldCharType="separate"/>
+                        </w:r>
+                        <w:r>
+                          <w:rPr>
+                            <w:noProof/>
+                            <w:lang w:val="el-GR"/>
+                          </w:rPr>
+                          <w:t>2</w:t>
+                        </w:r>
+                        <w:r>
+                          <w:fldChar w:fldCharType="end"/>
+                        </w:r>
+                        <w:r>
+                          <w:rPr>
+                            <w:lang w:val="el-GR"/>
+                          </w:rPr>
+                          <w:t xml:space="preserve"> </w:t>
+                        </w:r>
+                        <w:r>
+                          <w:rPr>
+                            <w:lang w:val="el-GR"/>
+                          </w:rPr>
+                          <w:t xml:space="preserve">Ένας μικρός μικροελεγκτής </w:t>
+                        </w:r>
+                        <w:r>
+                          <w:t>PWM</w:t>
+                        </w:r>
+                        <w:r>
+                          <w:rPr>
+                            <w:lang w:val="el-GR"/>
+                          </w:rPr>
+                          <w:t xml:space="preserve"> </w:t>
+                        </w:r>
+                        <w:r>
+                          <w:rPr>
+                            <w:lang w:val="el-GR"/>
+                          </w:rPr>
+                          <w:t xml:space="preserve">συνδεδεμένος με ένα μοτέρ </w:t>
+                        </w:r>
+                        <w:r>
+                          <w:t>servo</w:t>
+                        </w:r>
+                        <w:r>
+                          <w:rPr>
+                            <w:lang w:val="el-GR"/>
+                          </w:rPr>
+                          <w:t>.</w:t>
+                        </w:r>
+                      </w:p>
+                    </w:txbxContent>
+                  </v:textbox>
+                </v:shape>
+                <w10:wrap type="square"/>
+              </v:group>
+            </w:pict>
+          </mc:Fallback>
+        </mc:AlternateContent>
+      </w:r>
+      <w:r>
+        <w:rPr>
+          <w:lang w:val="el-GR"/>
+        </w:rPr>
+        <w:t>Οι μικροελεγκτές</w:t>
+      </w:r>
+      <w:r>
+        <w:rPr>
+          <w:lang w:val="el-GR"/>
+        </w:rPr>
+        <w:t xml:space="preserve"> </w:t>
+      </w:r>
+      <w:r>
+        <w:t>PWM</w:t>
+      </w:r>
+      <w:r>
+        <w:rPr>
+          <w:lang w:val="el-GR"/>
+        </w:rPr>
+        <w:t xml:space="preserve"> </w:t>
+      </w:r>
+      <w:r>
+        <w:rPr>
+          <w:lang w:val="el-GR"/>
+        </w:rPr>
+        <w:t xml:space="preserve">είναι συσκευές που παράγουν και </w:t>
+      </w:r>
+      <w:r>
+        <w:rPr>
+          <w:lang w:val="el-GR"/>
+        </w:rPr>
+        <w:t xml:space="preserve">τροφοδοτούν τα </w:t>
+      </w:r>
+      <w:r>
+        <w:rPr>
+          <w:lang w:val="el-GR"/>
+        </w:rPr>
+        <w:t xml:space="preserve">μοτέρ </w:t>
+      </w:r>
+      <w:r>
+        <w:t>servo</w:t>
+      </w:r>
+      <w:r>
+        <w:rPr>
+          <w:lang w:val="el-GR"/>
+        </w:rPr>
+        <w:t xml:space="preserve"> με το κατάλληλο σήμα </w:t>
+      </w:r>
+      <w:r>
+        <w:t>PWM</w:t>
+      </w:r>
+      <w:r>
+        <w:rPr>
+          <w:lang w:val="el-GR"/>
+        </w:rPr>
+        <w:t xml:space="preserve"> μέσω των καναλιών </w:t>
+      </w:r>
+      <w:r>
+        <w:rPr>
+          <w:lang w:val="el-GR"/>
+        </w:rPr>
+        <w:t xml:space="preserve">τους ώστε να </w:t>
+      </w:r>
+      <w:r>
+        <w:rPr>
+          <w:lang w:val="el-GR"/>
+        </w:rPr>
+        <w:t>ελέγξουν</w:t>
+      </w:r>
+      <w:r>
+        <w:rPr>
+          <w:lang w:val="el-GR"/>
+        </w:rPr>
+        <w:t xml:space="preserve"> την περιστροφή τους</w:t>
+      </w:r>
+      <w:r>
+        <w:rPr>
+          <w:lang w:val="el-GR"/>
+        </w:rPr>
+        <w:t>.</w:t>
+      </w:r>
+      <w:r>
+        <w:rPr>
+          <w:lang w:val="el-GR"/>
+        </w:rPr>
+        <w:t xml:space="preserve"> </w:t>
+      </w:r>
+      <w:r>
+        <w:rPr>
+          <w:lang w:val="el-GR"/>
+        </w:rPr>
+        <w:t xml:space="preserve">Κάθε κανάλι μπορεί να συνδεθεί με ένα </w:t>
+      </w:r>
+      <w:r>
+        <w:t>servo</w:t>
+      </w:r>
+      <w:r>
+        <w:rPr>
+          <w:lang w:val="el-GR"/>
+        </w:rPr>
+        <w:t xml:space="preserve"> μέσω τριών </w:t>
+      </w:r>
+      <w:r>
+        <w:t>pins</w:t>
+      </w:r>
+      <w:r>
+        <w:rPr>
+          <w:lang w:val="el-GR"/>
+        </w:rPr>
+        <w:t xml:space="preserve">. Αυτά παρέχουν το </w:t>
+      </w:r>
+      <w:r>
+        <w:t>servo</w:t>
+      </w:r>
+      <w:r>
+        <w:rPr>
+          <w:lang w:val="el-GR"/>
+        </w:rPr>
+        <w:t xml:space="preserve"> </w:t>
+      </w:r>
+      <w:r>
+        <w:rPr>
+          <w:lang w:val="el-GR"/>
+        </w:rPr>
+        <w:t>το καθένα ξεχωριστά με τα αναγκαία ηλεκτρικά σήματα:</w:t>
+      </w:r>
+    </w:p>
+    <w:p>
+      <w:pPr>
+        <w:pStyle w:val="ListParagraph"/>
+        <w:numPr>
+          <w:ilvl w:val="0"/>
+          <w:numId w:val="14"/>
+        </w:numPr>
+      </w:pPr>
+      <w:r>
+        <w:rPr>
+          <w:lang w:val="el-GR"/>
+        </w:rPr>
+        <w:t xml:space="preserve">Τάση λειτουργίας </w:t>
+      </w:r>
+      <m:oMath>
+        <m:sSub>
+          <m:sSubPr>
+            <m:ctrlPr>
+              <w:rPr>
+                <w:rFonts w:ascii="Cambria Math" w:hAnsi="Cambria Math"/>
+                <w:i/>
+              </w:rPr>
+            </m:ctrlPr>
+          </m:sSubPr>
+          <m:e>
+            <m:r>
+              <w:rPr>
+                <w:rFonts w:ascii="Cambria Math" w:hAnsi="Cambria Math"/>
+                <w:lang w:val="el-GR"/>
+              </w:rPr>
+              <m:t>V</m:t>
+            </m:r>
+            <m:ctrlPr>
+              <w:rPr>
+                <w:rFonts w:ascii="Cambria Math" w:hAnsi="Cambria Math"/>
+                <w:i/>
+                <w:lang w:val="el-GR"/>
+              </w:rPr>
+            </m:ctrlPr>
+          </m:e>
+          <m:sub>
+            <m:r>
+              <w:rPr>
+                <w:rFonts w:ascii="Cambria Math" w:hAnsi="Cambria Math"/>
+              </w:rPr>
+              <m:t>DD</m:t>
+            </m:r>
+          </m:sub>
+        </m:sSub>
+      </m:oMath>
+    </w:p>
+    <w:p>
+      <w:pPr>
+        <w:pStyle w:val="ListParagraph"/>
+        <w:numPr>
+          <w:ilvl w:val="0"/>
+          <w:numId w:val="14"/>
+        </w:numPr>
+      </w:pPr>
+      <w:r>
+        <w:rPr>
+          <w:rFonts w:eastAsiaTheme="minorEastAsia"/>
+          <w:lang w:val="el-GR"/>
+        </w:rPr>
+        <w:t>Γείωση</w:t>
+      </w:r>
+    </w:p>
+    <w:p>
+      <w:pPr>
+        <w:pStyle w:val="ListParagraph"/>
+        <w:numPr>
+          <w:ilvl w:val="0"/>
+          <w:numId w:val="14"/>
+        </w:numPr>
+      </w:pPr>
+      <w:r>
+        <w:rPr>
+          <w:rFonts w:eastAsiaTheme="minorEastAsia"/>
+          <w:lang w:val="el-GR"/>
+        </w:rPr>
+        <w:t xml:space="preserve">Σήμα </w:t>
+      </w:r>
+      <w:r>
+        <w:rPr>
+          <w:rFonts w:eastAsiaTheme="minorEastAsia"/>
+        </w:rPr>
+        <w:t>PWM</w:t>
+      </w:r>
+    </w:p>
+    <w:p>
+      <w:pPr>
+        <w:rPr>
+          <w:lang w:val="el-GR"/>
+        </w:rPr>
+      </w:pPr>
+      <w:r>
+        <w:rPr>
+          <w:lang w:val="el-GR"/>
+        </w:rPr>
+        <w:lastRenderedPageBreak/>
+        <w:t xml:space="preserve">Οι μικροελεγκτές σαν αυτούς είναι εξαρτήματα τα οποία συνδέονται με τον υπολογιστή μας και έτσι γεφυρώνουν την επικοινωνία μεταξύ αυτού και των </w:t>
+      </w:r>
+      <w:r>
+        <w:rPr>
+          <w:lang w:val="el-GR"/>
+        </w:rPr>
+        <w:t xml:space="preserve">μοτέρ </w:t>
+      </w:r>
+      <w:r>
+        <w:t>servo</w:t>
+      </w:r>
+      <w:r>
+        <w:rPr>
+          <w:lang w:val="el-GR"/>
+        </w:rPr>
+        <w:t xml:space="preserve">. </w:t>
+      </w:r>
+      <w:r>
+        <w:rPr>
+          <w:lang w:val="el-GR"/>
+        </w:rPr>
+        <w:t>Θεωρητικά, ο έλεγχος των σερβοκινητήρων θα μπορούσε να γίνει απευθείας από τον υπολογιστή</w:t>
+      </w:r>
+      <w:r>
+        <w:rPr>
+          <w:lang w:val="el-GR"/>
+        </w:rPr>
+        <w:t>. Ω</w:t>
+      </w:r>
+      <w:r>
+        <w:rPr>
+          <w:lang w:val="el-GR"/>
+        </w:rPr>
+        <w:t>στόσο, ο</w:t>
+      </w:r>
+      <w:r>
+        <w:rPr>
+          <w:lang w:val="el-GR"/>
+        </w:rPr>
+        <w:t xml:space="preserve">ι μικροελεγκτές </w:t>
+      </w:r>
+      <w:r>
+        <w:t>PWM</w:t>
+      </w:r>
+      <w:r>
+        <w:rPr>
+          <w:lang w:val="el-GR"/>
+        </w:rPr>
+        <w:t xml:space="preserve"> εμπεριέχουν ρυθμιστικά κυκλώματα τα οποία </w:t>
+      </w:r>
+      <w:r>
+        <w:rPr>
+          <w:lang w:val="el-GR"/>
+        </w:rPr>
+        <w:t>εξασφαλίζουν</w:t>
+      </w:r>
+      <w:r>
+        <w:rPr>
+          <w:lang w:val="el-GR"/>
+        </w:rPr>
+        <w:t xml:space="preserve"> πως όλα τα μοτέρ δέχονται την σωστή τάση λειτουργίας</w:t>
+      </w:r>
+      <w:r>
+        <w:rPr>
+          <w:lang w:val="el-GR"/>
+        </w:rPr>
+        <w:t xml:space="preserve"> και </w:t>
+      </w:r>
+      <w:r>
+        <w:rPr>
+          <w:lang w:val="el-GR"/>
+        </w:rPr>
+        <w:t>παράγ</w:t>
+      </w:r>
+      <w:r>
+        <w:rPr>
+          <w:lang w:val="el-GR"/>
+        </w:rPr>
+        <w:t xml:space="preserve">ουν </w:t>
+      </w:r>
+      <w:r>
+        <w:rPr>
+          <w:lang w:val="el-GR"/>
+        </w:rPr>
+        <w:t xml:space="preserve">πιο σταθερά σήματα </w:t>
+      </w:r>
+      <w:r>
+        <w:t>PWM</w:t>
+      </w:r>
+      <w:r>
+        <w:rPr>
+          <w:lang w:val="el-GR"/>
+        </w:rPr>
+        <w:t>, με λιγότερο θόρυβο.</w:t>
+      </w:r>
+    </w:p>
+    <w:p>
+      <w:pPr>
         <w:pStyle w:val="Heading1"/>
+        <w:numPr>
+          <w:ilvl w:val="0"/>
+          <w:numId w:val="0"/>
+        </w:numPr>
       </w:pPr>
       <w:r>
         <w:lastRenderedPageBreak/>
@@ -59,11 +3553,19 @@
     <w:p>
       <w:pPr>
         <w:pStyle w:val="Heading1"/>
+        <w:rPr>
+          <w:lang w:val="en-US"/>
+        </w:rPr>
       </w:pPr>
       <w:r>
         <w:lastRenderedPageBreak/>
         <w:t>Βιβλιογραφία</w:t>
       </w:r>
+    </w:p>
+    <w:p>
+      <w:pPr>
+        <w:pStyle w:val="Heading1"/>
+      </w:pPr>
     </w:p>
     <w:p>
       <w:pPr>
@@ -256,6 +3758,95 @@
     </w:lvl>
   </w:abstractNum>
   <w:abstractNum w:abstractNumId="1" w15:restartNumberingAfterBreak="0">
+    <w:nsid w:val="11425047"/>
+    <w:multiLevelType w:val="hybridMultilevel"/>
+    <w:tmpl w:val="1166CD38"/>
+    <w:lvl w:ilvl="0" w:tplc="04090011">
+      <w:start w:val="1"/>
+      <w:numFmt w:val="decimal"/>
+      <w:lvlText w:val="%1)"/>
+      <w:lvlJc w:val="left"/>
+      <w:pPr>
+        <w:ind w:left="720" w:hanging="360"/>
+      </w:pPr>
+      <w:rPr>
+        <w:rFonts w:hint="default"/>
+      </w:rPr>
+    </w:lvl>
+    <w:lvl w:ilvl="1" w:tplc="04090019" w:tentative="1">
+      <w:start w:val="1"/>
+      <w:numFmt w:val="lowerLetter"/>
+      <w:lvlText w:val="%2."/>
+      <w:lvlJc w:val="left"/>
+      <w:pPr>
+        <w:ind w:left="1440" w:hanging="360"/>
+      </w:pPr>
+    </w:lvl>
+    <w:lvl w:ilvl="2" w:tplc="0409001B" w:tentative="1">
+      <w:start w:val="1"/>
+      <w:numFmt w:val="lowerRoman"/>
+      <w:lvlText w:val="%3."/>
+      <w:lvlJc w:val="right"/>
+      <w:pPr>
+        <w:ind w:left="2160" w:hanging="180"/>
+      </w:pPr>
+    </w:lvl>
+    <w:lvl w:ilvl="3" w:tplc="0409000F" w:tentative="1">
+      <w:start w:val="1"/>
+      <w:numFmt w:val="decimal"/>
+      <w:lvlText w:val="%4."/>
+      <w:lvlJc w:val="left"/>
+      <w:pPr>
+        <w:ind w:left="2880" w:hanging="360"/>
+      </w:pPr>
+    </w:lvl>
+    <w:lvl w:ilvl="4" w:tplc="04090019" w:tentative="1">
+      <w:start w:val="1"/>
+      <w:numFmt w:val="lowerLetter"/>
+      <w:lvlText w:val="%5."/>
+      <w:lvlJc w:val="left"/>
+      <w:pPr>
+        <w:ind w:left="3600" w:hanging="360"/>
+      </w:pPr>
+    </w:lvl>
+    <w:lvl w:ilvl="5" w:tplc="0409001B" w:tentative="1">
+      <w:start w:val="1"/>
+      <w:numFmt w:val="lowerRoman"/>
+      <w:lvlText w:val="%6."/>
+      <w:lvlJc w:val="right"/>
+      <w:pPr>
+        <w:ind w:left="4320" w:hanging="180"/>
+      </w:pPr>
+    </w:lvl>
+    <w:lvl w:ilvl="6" w:tplc="0409000F" w:tentative="1">
+      <w:start w:val="1"/>
+      <w:numFmt w:val="decimal"/>
+      <w:lvlText w:val="%7."/>
+      <w:lvlJc w:val="left"/>
+      <w:pPr>
+        <w:ind w:left="5040" w:hanging="360"/>
+      </w:pPr>
+    </w:lvl>
+    <w:lvl w:ilvl="7" w:tplc="04090019" w:tentative="1">
+      <w:start w:val="1"/>
+      <w:numFmt w:val="lowerLetter"/>
+      <w:lvlText w:val="%8."/>
+      <w:lvlJc w:val="left"/>
+      <w:pPr>
+        <w:ind w:left="5760" w:hanging="360"/>
+      </w:pPr>
+    </w:lvl>
+    <w:lvl w:ilvl="8" w:tplc="0409001B" w:tentative="1">
+      <w:start w:val="1"/>
+      <w:numFmt w:val="lowerRoman"/>
+      <w:lvlText w:val="%9."/>
+      <w:lvlJc w:val="right"/>
+      <w:pPr>
+        <w:ind w:left="6480" w:hanging="180"/>
+      </w:pPr>
+    </w:lvl>
+  </w:abstractNum>
+  <w:abstractNum w:abstractNumId="2" w15:restartNumberingAfterBreak="0">
     <w:nsid w:val="3CB364F8"/>
     <w:multiLevelType w:val="multilevel"/>
     <w:tmpl w:val="903239B8"/>
@@ -317,7 +3908,119 @@
       <w:lvlJc w:val="left"/>
     </w:lvl>
   </w:abstractNum>
-  <w:abstractNum w:abstractNumId="2" w15:restartNumberingAfterBreak="0">
+  <w:abstractNum w:abstractNumId="3" w15:restartNumberingAfterBreak="0">
+    <w:nsid w:val="3D715EB1"/>
+    <w:multiLevelType w:val="hybridMultilevel"/>
+    <w:tmpl w:val="4DD09CC8"/>
+    <w:lvl w:ilvl="0" w:tplc="25E071E8">
+      <w:numFmt w:val="bullet"/>
+      <w:lvlText w:val=""/>
+      <w:lvlJc w:val="left"/>
+      <w:pPr>
+        <w:ind w:left="720" w:hanging="360"/>
+      </w:pPr>
+      <w:rPr>
+        <w:rFonts w:ascii="Symbol" w:eastAsiaTheme="minorHAnsi" w:hAnsi="Symbol" w:cstheme="minorBidi" w:hint="default"/>
+      </w:rPr>
+    </w:lvl>
+    <w:lvl w:ilvl="1" w:tplc="04090003" w:tentative="1">
+      <w:start w:val="1"/>
+      <w:numFmt w:val="bullet"/>
+      <w:lvlText w:val="o"/>
+      <w:lvlJc w:val="left"/>
+      <w:pPr>
+        <w:ind w:left="1440" w:hanging="360"/>
+      </w:pPr>
+      <w:rPr>
+        <w:rFonts w:ascii="Courier New" w:hAnsi="Courier New" w:cs="Courier New" w:hint="default"/>
+      </w:rPr>
+    </w:lvl>
+    <w:lvl w:ilvl="2" w:tplc="04090005" w:tentative="1">
+      <w:start w:val="1"/>
+      <w:numFmt w:val="bullet"/>
+      <w:lvlText w:val=""/>
+      <w:lvlJc w:val="left"/>
+      <w:pPr>
+        <w:ind w:left="2160" w:hanging="360"/>
+      </w:pPr>
+      <w:rPr>
+        <w:rFonts w:ascii="Wingdings" w:hAnsi="Wingdings" w:hint="default"/>
+      </w:rPr>
+    </w:lvl>
+    <w:lvl w:ilvl="3" w:tplc="04090001" w:tentative="1">
+      <w:start w:val="1"/>
+      <w:numFmt w:val="bullet"/>
+      <w:lvlText w:val=""/>
+      <w:lvlJc w:val="left"/>
+      <w:pPr>
+        <w:ind w:left="2880" w:hanging="360"/>
+      </w:pPr>
+      <w:rPr>
+        <w:rFonts w:ascii="Symbol" w:hAnsi="Symbol" w:hint="default"/>
+      </w:rPr>
+    </w:lvl>
+    <w:lvl w:ilvl="4" w:tplc="04090003" w:tentative="1">
+      <w:start w:val="1"/>
+      <w:numFmt w:val="bullet"/>
+      <w:lvlText w:val="o"/>
+      <w:lvlJc w:val="left"/>
+      <w:pPr>
+        <w:ind w:left="3600" w:hanging="360"/>
+      </w:pPr>
+      <w:rPr>
+        <w:rFonts w:ascii="Courier New" w:hAnsi="Courier New" w:cs="Courier New" w:hint="default"/>
+      </w:rPr>
+    </w:lvl>
+    <w:lvl w:ilvl="5" w:tplc="04090005" w:tentative="1">
+      <w:start w:val="1"/>
+      <w:numFmt w:val="bullet"/>
+      <w:lvlText w:val=""/>
+      <w:lvlJc w:val="left"/>
+      <w:pPr>
+        <w:ind w:left="4320" w:hanging="360"/>
+      </w:pPr>
+      <w:rPr>
+        <w:rFonts w:ascii="Wingdings" w:hAnsi="Wingdings" w:hint="default"/>
+      </w:rPr>
+    </w:lvl>
+    <w:lvl w:ilvl="6" w:tplc="04090001" w:tentative="1">
+      <w:start w:val="1"/>
+      <w:numFmt w:val="bullet"/>
+      <w:lvlText w:val=""/>
+      <w:lvlJc w:val="left"/>
+      <w:pPr>
+        <w:ind w:left="5040" w:hanging="360"/>
+      </w:pPr>
+      <w:rPr>
+        <w:rFonts w:ascii="Symbol" w:hAnsi="Symbol" w:hint="default"/>
+      </w:rPr>
+    </w:lvl>
+    <w:lvl w:ilvl="7" w:tplc="04090003" w:tentative="1">
+      <w:start w:val="1"/>
+      <w:numFmt w:val="bullet"/>
+      <w:lvlText w:val="o"/>
+      <w:lvlJc w:val="left"/>
+      <w:pPr>
+        <w:ind w:left="5760" w:hanging="360"/>
+      </w:pPr>
+      <w:rPr>
+        <w:rFonts w:ascii="Courier New" w:hAnsi="Courier New" w:cs="Courier New" w:hint="default"/>
+      </w:rPr>
+    </w:lvl>
+    <w:lvl w:ilvl="8" w:tplc="04090005" w:tentative="1">
+      <w:start w:val="1"/>
+      <w:numFmt w:val="bullet"/>
+      <w:lvlText w:val=""/>
+      <w:lvlJc w:val="left"/>
+      <w:pPr>
+        <w:ind w:left="6480" w:hanging="360"/>
+      </w:pPr>
+      <w:rPr>
+        <w:rFonts w:ascii="Wingdings" w:hAnsi="Wingdings" w:hint="default"/>
+      </w:rPr>
+    </w:lvl>
+  </w:abstractNum>
+  <w:abstractNum w:abstractNumId="4" w15:restartNumberingAfterBreak="0">
     <w:nsid w:val="5A1F3038"/>
     <w:multiLevelType w:val="hybridMultilevel"/>
     <w:tmpl w:val="1654FD9A"/>
@@ -403,7 +4106,7 @@
       </w:pPr>
     </w:lvl>
   </w:abstractNum>
-  <w:abstractNum w:abstractNumId="3" w15:restartNumberingAfterBreak="0">
+  <w:abstractNum w:abstractNumId="5" w15:restartNumberingAfterBreak="0">
     <w:nsid w:val="60E03B2B"/>
     <w:multiLevelType w:val="multilevel"/>
     <w:tmpl w:val="27CC3752"/>
@@ -516,7 +4219,209 @@
       </w:pPr>
     </w:lvl>
   </w:abstractNum>
-  <w:abstractNum w:abstractNumId="4" w15:restartNumberingAfterBreak="0">
+  <w:abstractNum w:abstractNumId="6" w15:restartNumberingAfterBreak="0">
+    <w:nsid w:val="65761ED3"/>
+    <w:multiLevelType w:val="hybridMultilevel"/>
+    <w:tmpl w:val="354E4E34"/>
+    <w:lvl w:ilvl="0" w:tplc="04090011">
+      <w:start w:val="1"/>
+      <w:numFmt w:val="decimal"/>
+      <w:lvlText w:val="%1)"/>
+      <w:lvlJc w:val="left"/>
+      <w:pPr>
+        <w:ind w:left="720" w:hanging="360"/>
+      </w:pPr>
+      <w:rPr>
+        <w:rFonts w:hint="default"/>
+      </w:rPr>
+    </w:lvl>
+    <w:lvl w:ilvl="1" w:tplc="04090019" w:tentative="1">
+      <w:start w:val="1"/>
+      <w:numFmt w:val="lowerLetter"/>
+      <w:lvlText w:val="%2."/>
+      <w:lvlJc w:val="left"/>
+      <w:pPr>
+        <w:ind w:left="1440" w:hanging="360"/>
+      </w:pPr>
+    </w:lvl>
+    <w:lvl w:ilvl="2" w:tplc="0409001B" w:tentative="1">
+      <w:start w:val="1"/>
+      <w:numFmt w:val="lowerRoman"/>
+      <w:lvlText w:val="%3."/>
+      <w:lvlJc w:val="right"/>
+      <w:pPr>
+        <w:ind w:left="2160" w:hanging="180"/>
+      </w:pPr>
+    </w:lvl>
+    <w:lvl w:ilvl="3" w:tplc="0409000F" w:tentative="1">
+      <w:start w:val="1"/>
+      <w:numFmt w:val="decimal"/>
+      <w:lvlText w:val="%4."/>
+      <w:lvlJc w:val="left"/>
+      <w:pPr>
+        <w:ind w:left="2880" w:hanging="360"/>
+      </w:pPr>
+    </w:lvl>
+    <w:lvl w:ilvl="4" w:tplc="04090019" w:tentative="1">
+      <w:start w:val="1"/>
+      <w:numFmt w:val="lowerLetter"/>
+      <w:lvlText w:val="%5."/>
+      <w:lvlJc w:val="left"/>
+      <w:pPr>
+        <w:ind w:left="3600" w:hanging="360"/>
+      </w:pPr>
+    </w:lvl>
+    <w:lvl w:ilvl="5" w:tplc="0409001B" w:tentative="1">
+      <w:start w:val="1"/>
+      <w:numFmt w:val="lowerRoman"/>
+      <w:lvlText w:val="%6."/>
+      <w:lvlJc w:val="right"/>
+      <w:pPr>
+        <w:ind w:left="4320" w:hanging="180"/>
+      </w:pPr>
+    </w:lvl>
+    <w:lvl w:ilvl="6" w:tplc="0409000F" w:tentative="1">
+      <w:start w:val="1"/>
+      <w:numFmt w:val="decimal"/>
+      <w:lvlText w:val="%7."/>
+      <w:lvlJc w:val="left"/>
+      <w:pPr>
+        <w:ind w:left="5040" w:hanging="360"/>
+      </w:pPr>
+    </w:lvl>
+    <w:lvl w:ilvl="7" w:tplc="04090019" w:tentative="1">
+      <w:start w:val="1"/>
+      <w:numFmt w:val="lowerLetter"/>
+      <w:lvlText w:val="%8."/>
+      <w:lvlJc w:val="left"/>
+      <w:pPr>
+        <w:ind w:left="5760" w:hanging="360"/>
+      </w:pPr>
+    </w:lvl>
+    <w:lvl w:ilvl="8" w:tplc="0409001B" w:tentative="1">
+      <w:start w:val="1"/>
+      <w:numFmt w:val="lowerRoman"/>
+      <w:lvlText w:val="%9."/>
+      <w:lvlJc w:val="right"/>
+      <w:pPr>
+        <w:ind w:left="6480" w:hanging="180"/>
+      </w:pPr>
+    </w:lvl>
+  </w:abstractNum>
+  <w:abstractNum w:abstractNumId="7" w15:restartNumberingAfterBreak="0">
+    <w:nsid w:val="663370C6"/>
+    <w:multiLevelType w:val="hybridMultilevel"/>
+    <w:tmpl w:val="84C87300"/>
+    <w:lvl w:ilvl="0" w:tplc="E4841E30">
+      <w:start w:val="1"/>
+      <w:numFmt w:val="bullet"/>
+      <w:lvlText w:val=""/>
+      <w:lvlJc w:val="left"/>
+      <w:pPr>
+        <w:ind w:left="720" w:hanging="360"/>
+      </w:pPr>
+      <w:rPr>
+        <w:rFonts w:ascii="Symbol" w:eastAsiaTheme="minorHAnsi" w:hAnsi="Symbol" w:cs="Open Sans" w:hint="default"/>
+      </w:rPr>
+    </w:lvl>
+    <w:lvl w:ilvl="1" w:tplc="04090003" w:tentative="1">
+      <w:start w:val="1"/>
+      <w:numFmt w:val="bullet"/>
+      <w:lvlText w:val="o"/>
+      <w:lvlJc w:val="left"/>
+      <w:pPr>
+        <w:ind w:left="1440" w:hanging="360"/>
+      </w:pPr>
+      <w:rPr>
+        <w:rFonts w:ascii="Courier New" w:hAnsi="Courier New" w:cs="Courier New" w:hint="default"/>
+      </w:rPr>
+    </w:lvl>
+    <w:lvl w:ilvl="2" w:tplc="04090005" w:tentative="1">
+      <w:start w:val="1"/>
+      <w:numFmt w:val="bullet"/>
+      <w:lvlText w:val=""/>
+      <w:lvlJc w:val="left"/>
+      <w:pPr>
+        <w:ind w:left="2160" w:hanging="360"/>
+      </w:pPr>
+      <w:rPr>
+        <w:rFonts w:ascii="Wingdings" w:hAnsi="Wingdings" w:hint="default"/>
+      </w:rPr>
+    </w:lvl>
+    <w:lvl w:ilvl="3" w:tplc="04090001" w:tentative="1">
+      <w:start w:val="1"/>
+      <w:numFmt w:val="bullet"/>
+      <w:lvlText w:val=""/>
+      <w:lvlJc w:val="left"/>
+      <w:pPr>
+        <w:ind w:left="2880" w:hanging="360"/>
+      </w:pPr>
+      <w:rPr>
+        <w:rFonts w:ascii="Symbol" w:hAnsi="Symbol" w:hint="default"/>
+      </w:rPr>
+    </w:lvl>
+    <w:lvl w:ilvl="4" w:tplc="04090003" w:tentative="1">
+      <w:start w:val="1"/>
+      <w:numFmt w:val="bullet"/>
+      <w:lvlText w:val="o"/>
+      <w:lvlJc w:val="left"/>
+      <w:pPr>
+        <w:ind w:left="3600" w:hanging="360"/>
+      </w:pPr>
+      <w:rPr>
+        <w:rFonts w:ascii="Courier New" w:hAnsi="Courier New" w:cs="Courier New" w:hint="default"/>
+      </w:rPr>
+    </w:lvl>
+    <w:lvl w:ilvl="5" w:tplc="04090005" w:tentative="1">
+      <w:start w:val="1"/>
+      <w:numFmt w:val="bullet"/>
+      <w:lvlText w:val=""/>
+      <w:lvlJc w:val="left"/>
+      <w:pPr>
+        <w:ind w:left="4320" w:hanging="360"/>
+      </w:pPr>
+      <w:rPr>
+        <w:rFonts w:ascii="Wingdings" w:hAnsi="Wingdings" w:hint="default"/>
+      </w:rPr>
+    </w:lvl>
+    <w:lvl w:ilvl="6" w:tplc="04090001" w:tentative="1">
+      <w:start w:val="1"/>
+      <w:numFmt w:val="bullet"/>
+      <w:lvlText w:val=""/>
+      <w:lvlJc w:val="left"/>
+      <w:pPr>
+        <w:ind w:left="5040" w:hanging="360"/>
+      </w:pPr>
+      <w:rPr>
+        <w:rFonts w:ascii="Symbol" w:hAnsi="Symbol" w:hint="default"/>
+      </w:rPr>
+    </w:lvl>
+    <w:lvl w:ilvl="7" w:tplc="04090003" w:tentative="1">
+      <w:start w:val="1"/>
+      <w:numFmt w:val="bullet"/>
+      <w:lvlText w:val="o"/>
+      <w:lvlJc w:val="left"/>
+      <w:pPr>
+        <w:ind w:left="5760" w:hanging="360"/>
+      </w:pPr>
+      <w:rPr>
+        <w:rFonts w:ascii="Courier New" w:hAnsi="Courier New" w:cs="Courier New" w:hint="default"/>
+      </w:rPr>
+    </w:lvl>
+    <w:lvl w:ilvl="8" w:tplc="04090005" w:tentative="1">
+      <w:start w:val="1"/>
+      <w:numFmt w:val="bullet"/>
+      <w:lvlText w:val=""/>
+      <w:lvlJc w:val="left"/>
+      <w:pPr>
+        <w:ind w:left="6480" w:hanging="360"/>
+      </w:pPr>
+      <w:rPr>
+        <w:rFonts w:ascii="Wingdings" w:hAnsi="Wingdings" w:hint="default"/>
+      </w:rPr>
+    </w:lvl>
+  </w:abstractNum>
+  <w:abstractNum w:abstractNumId="8" w15:restartNumberingAfterBreak="0">
     <w:nsid w:val="6A045F84"/>
     <w:multiLevelType w:val="multilevel"/>
     <w:tmpl w:val="0FC65DBE"/>
@@ -629,7 +4534,7 @@
       </w:pPr>
     </w:lvl>
   </w:abstractNum>
-  <w:abstractNum w:abstractNumId="5" w15:restartNumberingAfterBreak="0">
+  <w:abstractNum w:abstractNumId="9" w15:restartNumberingAfterBreak="0">
     <w:nsid w:val="70F001B7"/>
     <w:multiLevelType w:val="hybridMultilevel"/>
     <w:tmpl w:val="8FD0BB34"/>
@@ -742,7 +4647,7 @@
       </w:rPr>
     </w:lvl>
   </w:abstractNum>
-  <w:abstractNum w:abstractNumId="6" w15:restartNumberingAfterBreak="0">
+  <w:abstractNum w:abstractNumId="10" w15:restartNumberingAfterBreak="0">
     <w:nsid w:val="74CC0A7E"/>
     <w:multiLevelType w:val="multilevel"/>
     <w:tmpl w:val="8A12471A"/>
@@ -858,32 +4763,159 @@
       </w:rPr>
     </w:lvl>
   </w:abstractNum>
+  <w:abstractNum w:abstractNumId="11" w15:restartNumberingAfterBreak="0">
+    <w:nsid w:val="7E0C6D71"/>
+    <w:multiLevelType w:val="hybridMultilevel"/>
+    <w:tmpl w:val="2CFC4BFC"/>
+    <w:lvl w:ilvl="0" w:tplc="35B49024">
+      <w:numFmt w:val="bullet"/>
+      <w:lvlText w:val=""/>
+      <w:lvlJc w:val="left"/>
+      <w:pPr>
+        <w:ind w:left="720" w:hanging="360"/>
+      </w:pPr>
+      <w:rPr>
+        <w:rFonts w:ascii="Symbol" w:eastAsiaTheme="minorHAnsi" w:hAnsi="Symbol" w:cstheme="minorBidi" w:hint="default"/>
+      </w:rPr>
+    </w:lvl>
+    <w:lvl w:ilvl="1" w:tplc="04090003" w:tentative="1">
+      <w:start w:val="1"/>
+      <w:numFmt w:val="bullet"/>
+      <w:lvlText w:val="o"/>
+      <w:lvlJc w:val="left"/>
+      <w:pPr>
+        <w:ind w:left="1440" w:hanging="360"/>
+      </w:pPr>
+      <w:rPr>
+        <w:rFonts w:ascii="Courier New" w:hAnsi="Courier New" w:cs="Courier New" w:hint="default"/>
+      </w:rPr>
+    </w:lvl>
+    <w:lvl w:ilvl="2" w:tplc="04090005" w:tentative="1">
+      <w:start w:val="1"/>
+      <w:numFmt w:val="bullet"/>
+      <w:lvlText w:val=""/>
+      <w:lvlJc w:val="left"/>
+      <w:pPr>
+        <w:ind w:left="2160" w:hanging="360"/>
+      </w:pPr>
+      <w:rPr>
+        <w:rFonts w:ascii="Wingdings" w:hAnsi="Wingdings" w:hint="default"/>
+      </w:rPr>
+    </w:lvl>
+    <w:lvl w:ilvl="3" w:tplc="04090001" w:tentative="1">
+      <w:start w:val="1"/>
+      <w:numFmt w:val="bullet"/>
+      <w:lvlText w:val=""/>
+      <w:lvlJc w:val="left"/>
+      <w:pPr>
+        <w:ind w:left="2880" w:hanging="360"/>
+      </w:pPr>
+      <w:rPr>
+        <w:rFonts w:ascii="Symbol" w:hAnsi="Symbol" w:hint="default"/>
+      </w:rPr>
+    </w:lvl>
+    <w:lvl w:ilvl="4" w:tplc="04090003" w:tentative="1">
+      <w:start w:val="1"/>
+      <w:numFmt w:val="bullet"/>
+      <w:lvlText w:val="o"/>
+      <w:lvlJc w:val="left"/>
+      <w:pPr>
+        <w:ind w:left="3600" w:hanging="360"/>
+      </w:pPr>
+      <w:rPr>
+        <w:rFonts w:ascii="Courier New" w:hAnsi="Courier New" w:cs="Courier New" w:hint="default"/>
+      </w:rPr>
+    </w:lvl>
+    <w:lvl w:ilvl="5" w:tplc="04090005" w:tentative="1">
+      <w:start w:val="1"/>
+      <w:numFmt w:val="bullet"/>
+      <w:lvlText w:val=""/>
+      <w:lvlJc w:val="left"/>
+      <w:pPr>
+        <w:ind w:left="4320" w:hanging="360"/>
+      </w:pPr>
+      <w:rPr>
+        <w:rFonts w:ascii="Wingdings" w:hAnsi="Wingdings" w:hint="default"/>
+      </w:rPr>
+    </w:lvl>
+    <w:lvl w:ilvl="6" w:tplc="04090001" w:tentative="1">
+      <w:start w:val="1"/>
+      <w:numFmt w:val="bullet"/>
+      <w:lvlText w:val=""/>
+      <w:lvlJc w:val="left"/>
+      <w:pPr>
+        <w:ind w:left="5040" w:hanging="360"/>
+      </w:pPr>
+      <w:rPr>
+        <w:rFonts w:ascii="Symbol" w:hAnsi="Symbol" w:hint="default"/>
+      </w:rPr>
+    </w:lvl>
+    <w:lvl w:ilvl="7" w:tplc="04090003" w:tentative="1">
+      <w:start w:val="1"/>
+      <w:numFmt w:val="bullet"/>
+      <w:lvlText w:val="o"/>
+      <w:lvlJc w:val="left"/>
+      <w:pPr>
+        <w:ind w:left="5760" w:hanging="360"/>
+      </w:pPr>
+      <w:rPr>
+        <w:rFonts w:ascii="Courier New" w:hAnsi="Courier New" w:cs="Courier New" w:hint="default"/>
+      </w:rPr>
+    </w:lvl>
+    <w:lvl w:ilvl="8" w:tplc="04090005" w:tentative="1">
+      <w:start w:val="1"/>
+      <w:numFmt w:val="bullet"/>
+      <w:lvlText w:val=""/>
+      <w:lvlJc w:val="left"/>
+      <w:pPr>
+        <w:ind w:left="6480" w:hanging="360"/>
+      </w:pPr>
+      <w:rPr>
+        <w:rFonts w:ascii="Wingdings" w:hAnsi="Wingdings" w:hint="default"/>
+      </w:rPr>
+    </w:lvl>
+  </w:abstractNum>
   <w:num w:numId="1" w16cid:durableId="526872257">
-    <w:abstractNumId w:val="1"/>
+    <w:abstractNumId w:val="2"/>
   </w:num>
   <w:num w:numId="2" w16cid:durableId="566959414">
+    <w:abstractNumId w:val="9"/>
+  </w:num>
+  <w:num w:numId="3" w16cid:durableId="1808013713">
     <w:abstractNumId w:val="5"/>
   </w:num>
-  <w:num w:numId="3" w16cid:durableId="1808013713">
-    <w:abstractNumId w:val="3"/>
-  </w:num>
   <w:num w:numId="4" w16cid:durableId="927159652">
-    <w:abstractNumId w:val="5"/>
+    <w:abstractNumId w:val="9"/>
   </w:num>
   <w:num w:numId="5" w16cid:durableId="2027780138">
-    <w:abstractNumId w:val="5"/>
+    <w:abstractNumId w:val="9"/>
   </w:num>
   <w:num w:numId="6" w16cid:durableId="1656644430">
-    <w:abstractNumId w:val="4"/>
+    <w:abstractNumId w:val="8"/>
   </w:num>
   <w:num w:numId="7" w16cid:durableId="572006213">
-    <w:abstractNumId w:val="2"/>
+    <w:abstractNumId w:val="4"/>
   </w:num>
   <w:num w:numId="8" w16cid:durableId="2010323859">
     <w:abstractNumId w:val="0"/>
   </w:num>
   <w:num w:numId="9" w16cid:durableId="1137649154">
+    <w:abstractNumId w:val="10"/>
+  </w:num>
+  <w:num w:numId="10" w16cid:durableId="2069571246">
+    <w:abstractNumId w:val="3"/>
+  </w:num>
+  <w:num w:numId="11" w16cid:durableId="513568805">
+    <w:abstractNumId w:val="11"/>
+  </w:num>
+  <w:num w:numId="12" w16cid:durableId="2115711306">
     <w:abstractNumId w:val="6"/>
+  </w:num>
+  <w:num w:numId="13" w16cid:durableId="1244340515">
+    <w:abstractNumId w:val="7"/>
+  </w:num>
+  <w:num w:numId="14" w16cid:durableId="461920435">
+    <w:abstractNumId w:val="1"/>
   </w:num>
 </w:numbering>
 </file>
@@ -1501,7 +5533,6 @@
   <w:style w:type="character" w:default="1" w:styleId="DefaultParagraphFont">
     <w:name w:val="Default Paragraph Font"/>
     <w:uiPriority w:val="1"/>
-    <w:semiHidden/>
     <w:unhideWhenUsed/>
   </w:style>
   <w:style w:type="table" w:default="1" w:styleId="TableNormal">
@@ -1940,6 +5971,54 @@
       <w:vertAlign w:val="superscript"/>
     </w:rPr>
   </w:style>
+  <w:style w:type="paragraph" w:styleId="Bibliography">
+    <w:name w:val="Bibliography"/>
+    <w:basedOn w:val="Normal"/>
+    <w:next w:val="Normal"/>
+    <w:uiPriority w:val="37"/>
+    <w:unhideWhenUsed/>
+    <w:rsid w:val="00400661"/>
+    <w:pPr>
+      <w:tabs>
+        <w:tab w:val="left" w:pos="384"/>
+      </w:tabs>
+      <w:spacing w:after="0" w:line="240" w:lineRule="auto"/>
+      <w:ind w:left="384" w:hanging="384"/>
+    </w:pPr>
+  </w:style>
+  <w:style w:type="character" w:styleId="PlaceholderText">
+    <w:name w:val="Placeholder Text"/>
+    <w:basedOn w:val="DefaultParagraphFont"/>
+    <w:uiPriority w:val="99"/>
+    <w:semiHidden/>
+    <w:rsid w:val="008D09D9"/>
+    <w:rPr>
+      <w:color w:val="666666"/>
+    </w:rPr>
+  </w:style>
+  <w:style w:type="character" w:styleId="Hyperlink">
+    <w:name w:val="Hyperlink"/>
+    <w:basedOn w:val="DefaultParagraphFont"/>
+    <w:uiPriority w:val="99"/>
+    <w:unhideWhenUsed/>
+    <w:rsid w:val="009E47B4"/>
+    <w:rPr>
+      <w:color w:val="467886" w:themeColor="hyperlink"/>
+      <w:u w:val="single"/>
+    </w:rPr>
+  </w:style>
+  <w:style w:type="character" w:styleId="UnresolvedMention">
+    <w:name w:val="Unresolved Mention"/>
+    <w:basedOn w:val="DefaultParagraphFont"/>
+    <w:uiPriority w:val="99"/>
+    <w:semiHidden/>
+    <w:unhideWhenUsed/>
+    <w:rsid w:val="009E47B4"/>
+    <w:rPr>
+      <w:color w:val="605E5C"/>
+      <w:shd w:val="clear" w:color="auto" w:fill="E1DFDD"/>
+    </w:rPr>
+  </w:style>
 </w:styles>
 </file>
 
@@ -2239,110 +6318,11 @@
 </file>
 
 <file path=customXml/item1.xml><?xml version="1.0" encoding="utf-8"?>
-<b:Sources xmlns:b="http://schemas.openxmlformats.org/officeDocument/2006/bibliography" xmlns="http://schemas.openxmlformats.org/officeDocument/2006/bibliography" SelectedStyle="\IEEE2006OfficeOnline.xsl" StyleName="IEEE" Version="2006">
-  <b:Source>
-    <b:Tag>Mor07</b:Tag>
-    <b:SourceType>Book</b:SourceType>
-    <b:Guid>{8ADD0BC4-5B27-499A-A919-E068FE6314A6}</b:Guid>
-    <b:Title>Journal of robotic surgery</b:Title>
-    <b:Year>(2007)</b:Year>
-    <b:Publisher>Springer</b:Publisher>
-    <b:Author>
-      <b:Author>
-        <b:NameList>
-          <b:Person>
-            <b:Last>Moran</b:Last>
-            <b:First>Michael</b:First>
-            <b:Middle>E.</b:Middle>
-          </b:Person>
-        </b:NameList>
-      </b:Author>
-    </b:Author>
-    <b:RefOrder>1</b:RefOrder>
-  </b:Source>
-  <b:Source>
-    <b:Tag>Fra67</b:Tag>
-    <b:SourceType>Art</b:SourceType>
-    <b:Guid>{5DADCA5A-41B7-4AF6-A316-9D375CD3BA05}</b:Guid>
-    <b:Title>Unimate pouring coffee for a woman at Biltmore Hotel</b:Title>
-    <b:Year>1967</b:Year>
-    <b:Author>
-      <b:Artist>
-        <b:NameList>
-          <b:Person>
-            <b:Last>Brown</b:Last>
-            <b:First>Frank</b:First>
-            <b:Middle>Q</b:Middle>
-          </b:Person>
-        </b:NameList>
-      </b:Artist>
-    </b:Author>
-    <b:Publisher>Los Angeles Times</b:Publisher>
-    <b:URL>https://commons.wikimedia.org/wiki/File:Unimate_pouring_coffee_for_a_woman_at_Biltmore_Hotel,_1967.jpg#/media/File:Unimate_pouring_coffee_for_a_woman_at_Biltmore_Hotel,_1967.jpg</b:URL>
-    <b:RefOrder>4</b:RefOrder>
-  </b:Source>
-  <b:Source>
-    <b:Tag>Gas19</b:Tag>
-    <b:SourceType>JournalArticle</b:SourceType>
-    <b:Guid>{036E00A3-3F92-40CD-9F37-38F4BC3A3834}</b:Guid>
-    <b:Author>
-      <b:Author>
-        <b:NameList>
-          <b:Person>
-            <b:Last>Gasparetto</b:Last>
-            <b:First>A.,</b:First>
-            <b:Middle>&amp; Scalera, L.</b:Middle>
-          </b:Person>
-        </b:NameList>
-      </b:Author>
-    </b:Author>
-    <b:Title>A brief history of industrial robotics in the 20th century</b:Title>
-    <b:Year>2019</b:Year>
-    <b:JournalName> Advances in Historical Studies</b:JournalName>
-    <b:RefOrder>3</b:RefOrder>
-  </b:Source>
-  <b:Source>
-    <b:Tag>Mal11</b:Tag>
-    <b:SourceType>Book</b:SourceType>
-    <b:Guid>{E26ACB28-D55D-4DF2-BD63-51B8D55CEB0B}</b:Guid>
-    <b:Title>A Life Devoted to Invention, and Robots</b:Title>
-    <b:Year>(2011)</b:Year>
-    <b:Author>
-      <b:Author>
-        <b:NameList>
-          <b:Person>
-            <b:Last>Malone</b:Last>
-            <b:First>B.</b:First>
-          </b:Person>
-        </b:NameList>
-      </b:Author>
-    </b:Author>
-    <b:Publisher>Spectrum Magazine</b:Publisher>
-    <b:RefOrder>2</b:RefOrder>
-  </b:Source>
-  <b:Source>
-    <b:Tag>Gil11</b:Tag>
-    <b:SourceType>Art</b:SourceType>
-    <b:Guid>{4CBD669B-ACEA-42EE-8C1E-8FAE1AC7A060}</b:Guid>
-    <b:Title>The Stanford Arm</b:Title>
-    <b:Year>2011</b:Year>
-    <b:Author>
-      <b:Artist>
-        <b:NameList>
-          <b:Person>
-            <b:Last>Sánchez</b:Last>
-            <b:First>Gildardo</b:First>
-          </b:Person>
-        </b:NameList>
-      </b:Artist>
-    </b:Author>
-    <b:RefOrder>5</b:RefOrder>
-  </b:Source>
-</b:Sources>
+<b:Sources xmlns:b="http://schemas.openxmlformats.org/officeDocument/2006/bibliography" xmlns="http://schemas.openxmlformats.org/officeDocument/2006/bibliography" SelectedStyle="\IEEE2006OfficeOnline.xsl" StyleName="IEEE" Version="2006"/>
 </file>
 
 <file path=customXml/itemProps1.xml><?xml version="1.0" encoding="utf-8"?>
-<ds:datastoreItem xmlns:ds="http://schemas.openxmlformats.org/officeDocument/2006/customXml" ds:itemID="{46E95133-9A6C-4687-A7B1-0B6986C4430E}">
+<ds:datastoreItem xmlns:ds="http://schemas.openxmlformats.org/officeDocument/2006/customXml" ds:itemID="{9EF4ACD2-3DC2-45D4-9C5B-7B5F19D38D7C}">
   <ds:schemaRefs>
     <ds:schemaRef ds:uri="http://schemas.openxmlformats.org/officeDocument/2006/bibliography"/>
   </ds:schemaRefs>

</xml_diff>

<commit_message>
Add GPIO Header subsection section
</commit_message>
<xml_diff>
--- a/Thesis Paper.docx
+++ b/Thesis Paper.docx
@@ -64,21 +64,7 @@
         <w:rPr>
           <w:lang w:val="el-GR"/>
         </w:rPr>
-        <w:t xml:space="preserve">, ή </w:t>
-      </w:r>
-      <w:proofErr w:type="spellStart"/>
-      <w:r>
-        <w:rPr>
-          <w:lang w:val="el-GR"/>
-        </w:rPr>
-        <w:t>σερβο</w:t>
-      </w:r>
-      <w:proofErr w:type="spellEnd"/>
-      <w:r>
-        <w:rPr>
-          <w:lang w:val="el-GR"/>
-        </w:rPr>
-        <w:t xml:space="preserve">-μηχανισμός είναι ένα σύστημα το οποίο λειτουργεί με βάση την αρχή της αρνητικής ανάδρασης η οποία, μέσω μίας ενέργειας, αναγκάζει την έξοδο του συστήματος να ακολουθεί την είσοδο </w:t>
+        <w:t xml:space="preserve">, ή σερβο-μηχανισμός είναι ένα σύστημα το οποίο λειτουργεί με βάση την αρχή της αρνητικής ανάδρασης η οποία, μέσω μίας ενέργειας, αναγκάζει την έξοδο του συστήματος να ακολουθεί την είσοδο </w:t>
       </w:r>
       <w:bookmarkStart w:id="0" w:name="ZOTERO_BREF_wcWeh9s24AQs"/>
       <w:r>
@@ -119,7 +105,7 @@
         <mc:AlternateContent>
           <mc:Choice Requires="wpg">
             <w:drawing>
-              <wp:anchor distT="0" distB="0" distL="114300" distR="114300" simplePos="0" relativeHeight="251659264" behindDoc="0" locked="0" layoutInCell="1" allowOverlap="1" wp14:anchorId="2D2DD246" wp14:editId="3A8BF271">
+              <wp:anchor distT="0" distB="0" distL="114300" distR="114300" simplePos="0" relativeHeight="251658240" behindDoc="0" locked="0" layoutInCell="1" allowOverlap="1" wp14:anchorId="2D2DD246" wp14:editId="5A13F5BD">
                 <wp:simplePos x="0" y="0"/>
                 <wp:positionH relativeFrom="margin">
                   <wp:align>right</wp:align>
@@ -334,7 +320,7 @@
           </mc:Choice>
           <mc:Fallback>
             <w:pict>
-              <v:group w14:anchorId="2D2DD246" id="Group 2" o:spid="_x0000_s1026" style="position:absolute;margin-left:92.8pt;margin-top:.3pt;width:2in;height:147pt;z-index:251659264;mso-position-horizontal:right;mso-position-horizontal-relative:margin;mso-width-relative:margin;mso-height-relative:margin" coordsize="18802,19159" o:gfxdata="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">
+              <v:group w14:anchorId="2D2DD246" id="Group 2" o:spid="_x0000_s1026" style="position:absolute;margin-left:92.8pt;margin-top:.3pt;width:2in;height:147pt;z-index:251658240;mso-position-horizontal:right;mso-position-horizontal-relative:margin;mso-width-relative:margin;mso-height-relative:margin" coordsize="18802,19159" o:gfxdata="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">
                 <o:lock v:ext="edit" aspectratio="t"/>
                 <v:shapetype id="_x0000_t75" coordsize="21600,21600" o:spt="75" o:preferrelative="t" path="m@4@5l@4@11@9@11@9@5xe" filled="f" stroked="f">
                   <v:stroke joinstyle="miter"/>
@@ -2775,21 +2761,12 @@
         </w:rPr>
         <w:t xml:space="preserve">μέσω ενός </w:t>
       </w:r>
-      <w:proofErr w:type="spellStart"/>
       <w:r>
         <w:rPr>
           <w:rFonts w:eastAsiaTheme="minorEastAsia"/>
           <w:lang w:val="el-GR"/>
         </w:rPr>
-        <w:t>μικροελεγκτή</w:t>
-      </w:r>
-      <w:proofErr w:type="spellEnd"/>
-      <w:r>
-        <w:rPr>
-          <w:rFonts w:eastAsiaTheme="minorEastAsia"/>
-          <w:lang w:val="el-GR"/>
-        </w:rPr>
-        <w:t xml:space="preserve"> </w:t>
+        <w:t xml:space="preserve">μικροελεγκτή </w:t>
       </w:r>
       <w:r>
         <w:rPr>
@@ -2809,14 +2786,9 @@
       <w:pPr>
         <w:pStyle w:val="Heading3"/>
       </w:pPr>
-      <w:proofErr w:type="spellStart"/>
       <w:r>
         <w:lastRenderedPageBreak/>
-        <w:t>Μικροελεγκτής</w:t>
-      </w:r>
-      <w:proofErr w:type="spellEnd"/>
-      <w:r>
-        <w:t xml:space="preserve"> </w:t>
+        <w:t xml:space="preserve">Μικροελεγκτής </w:t>
       </w:r>
       <w:r>
         <w:rPr>
@@ -2839,7 +2811,7 @@
         <mc:AlternateContent>
           <mc:Choice Requires="wpg">
             <w:drawing>
-              <wp:anchor distT="0" distB="0" distL="114300" distR="114300" simplePos="0" relativeHeight="251663360" behindDoc="0" locked="0" layoutInCell="1" allowOverlap="1" wp14:anchorId="27AE2275" wp14:editId="25E0ABEC">
+              <wp:anchor distT="0" distB="0" distL="114300" distR="114300" simplePos="0" relativeHeight="251662336" behindDoc="0" locked="0" layoutInCell="1" allowOverlap="1" wp14:anchorId="27AE2275" wp14:editId="4AC74CF8">
                 <wp:simplePos x="0" y="0"/>
                 <wp:positionH relativeFrom="column">
                   <wp:posOffset>4120738</wp:posOffset>
@@ -3011,21 +2983,7 @@
                                 <w:rPr>
                                   <w:lang w:val="el-GR"/>
                                 </w:rPr>
-                                <w:t xml:space="preserve">Ένας μικρός </w:t>
-                              </w:r>
-                              <w:proofErr w:type="spellStart"/>
-                              <w:r>
-                                <w:rPr>
-                                  <w:lang w:val="el-GR"/>
-                                </w:rPr>
-                                <w:t>μικροελεγκτής</w:t>
-                              </w:r>
-                              <w:proofErr w:type="spellEnd"/>
-                              <w:r>
-                                <w:rPr>
-                                  <w:lang w:val="el-GR"/>
-                                </w:rPr>
-                                <w:t xml:space="preserve"> </w:t>
+                                <w:t xml:space="preserve">Ένας μικρός μικροελεγκτής </w:t>
                               </w:r>
                               <w:r>
                                 <w:t>PWM</w:t>
@@ -3069,7 +3027,7 @@
           </mc:Choice>
           <mc:Fallback>
             <w:pict>
-              <v:group w14:anchorId="27AE2275" id="Group 5" o:spid="_x0000_s1029" style="position:absolute;margin-left:324.45pt;margin-top:1.25pt;width:2in;height:145.85pt;z-index:251663360" coordsize="18288,18522" o:gfxdata="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">
+              <v:group w14:anchorId="27AE2275" id="Group 5" o:spid="_x0000_s1029" style="position:absolute;margin-left:324.45pt;margin-top:1.25pt;width:2in;height:145.85pt;z-index:251662336" coordsize="18288,18522" o:gfxdata="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">
                 <v:shape id="Picture 4" o:spid="_x0000_s1030" type="#_x0000_t75" style="position:absolute;width:18288;height:12065;visibility:visible;mso-wrap-style:square" o:gfxdata="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">
                   <v:imagedata r:id="rId11" o:title=""/>
                 </v:shape>
@@ -3169,21 +3127,7 @@
                           <w:rPr>
                             <w:lang w:val="el-GR"/>
                           </w:rPr>
-                          <w:t xml:space="preserve">Ένας μικρός </w:t>
-                        </w:r>
-                        <w:proofErr w:type="spellStart"/>
-                        <w:r>
-                          <w:rPr>
-                            <w:lang w:val="el-GR"/>
-                          </w:rPr>
-                          <w:t>μικροελεγκτής</w:t>
-                        </w:r>
-                        <w:proofErr w:type="spellEnd"/>
-                        <w:r>
-                          <w:rPr>
-                            <w:lang w:val="el-GR"/>
-                          </w:rPr>
-                          <w:t xml:space="preserve"> </w:t>
+                          <w:t xml:space="preserve">Ένας μικρός μικροελεγκτής </w:t>
                         </w:r>
                         <w:r>
                           <w:t>PWM</w:t>
@@ -3582,7 +3526,7 @@
         <mc:AlternateContent>
           <mc:Choice Requires="wps">
             <w:drawing>
-              <wp:anchor distT="0" distB="0" distL="114300" distR="114300" simplePos="0" relativeHeight="251666432" behindDoc="0" locked="0" layoutInCell="1" allowOverlap="1" wp14:anchorId="099F86BA" wp14:editId="4CDBB43E">
+              <wp:anchor distT="0" distB="0" distL="114300" distR="114300" simplePos="0" relativeHeight="251665408" behindDoc="0" locked="0" layoutInCell="1" allowOverlap="1" wp14:anchorId="099F86BA" wp14:editId="76D48073">
                 <wp:simplePos x="0" y="0"/>
                 <wp:positionH relativeFrom="column">
                   <wp:posOffset>4114800</wp:posOffset>
@@ -3666,7 +3610,7 @@
           </mc:Choice>
           <mc:Fallback>
             <w:pict>
-              <v:shape w14:anchorId="099F86BA" id="Text Box 1" o:spid="_x0000_s1032" type="#_x0000_t202" style="position:absolute;margin-left:324pt;margin-top:89.8pt;width:2in;height:.05pt;z-index:251666432;visibility:visible;mso-wrap-style:square;mso-wrap-distance-left:9pt;mso-wrap-distance-top:0;mso-wrap-distance-right:9pt;mso-wrap-distance-bottom:0;mso-position-horizontal:absolute;mso-position-horizontal-relative:text;mso-position-vertical:absolute;mso-position-vertical-relative:text;v-text-anchor:top" o:gfxdata="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" stroked="f">
+              <v:shape w14:anchorId="099F86BA" id="Text Box 1" o:spid="_x0000_s1032" type="#_x0000_t202" style="position:absolute;margin-left:324pt;margin-top:89.8pt;width:2in;height:.05pt;z-index:251665408;visibility:visible;mso-wrap-style:square;mso-wrap-distance-left:9pt;mso-wrap-distance-top:0;mso-wrap-distance-right:9pt;mso-wrap-distance-bottom:0;mso-position-horizontal:absolute;mso-position-horizontal-relative:text;mso-position-vertical:absolute;mso-position-vertical-relative:text;v-text-anchor:top" o:gfxdata="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" stroked="f">
                 <v:textbox style="mso-fit-shape-to-text:t" inset="0,0,0,0">
                   <w:txbxContent>
                     <w:p>
@@ -3716,7 +3660,7 @@
           <w:noProof/>
         </w:rPr>
         <w:drawing>
-          <wp:anchor distT="0" distB="0" distL="114300" distR="114300" simplePos="0" relativeHeight="251664384" behindDoc="0" locked="0" layoutInCell="1" allowOverlap="1" wp14:anchorId="32F33458" wp14:editId="4AC36E5A">
+          <wp:anchor distT="0" distB="0" distL="114300" distR="114300" simplePos="0" relativeHeight="251663360" behindDoc="0" locked="0" layoutInCell="1" allowOverlap="1" wp14:anchorId="32F33458" wp14:editId="5AE0A2DB">
             <wp:simplePos x="0" y="0"/>
             <wp:positionH relativeFrom="margin">
               <wp:align>right</wp:align>
@@ -4057,657 +4001,1838 @@
     </w:p>
     <w:p>
       <w:pPr>
-        <w:pStyle w:val="Heading3"/>
-      </w:pPr>
-      <w:r>
+        <w:rPr>
+          <w:lang w:val="el-GR"/>
+        </w:rPr>
+      </w:pPr>
+      <w:r>
+        <w:rPr>
+          <w:lang w:val="el-GR"/>
+        </w:rPr>
         <w:lastRenderedPageBreak/>
-        <w:t>Λογισμικό</w:t>
+        <w:t xml:space="preserve">Το λειτουργικό σύστημα ενός υπολογιστή </w:t>
+      </w:r>
+      <w:r>
+        <w:t>Raspberry</w:t>
+      </w:r>
+      <w:r>
+        <w:rPr>
+          <w:lang w:val="el-GR"/>
+        </w:rPr>
+        <w:t xml:space="preserve"> </w:t>
+      </w:r>
+      <w:r>
+        <w:t>Pi</w:t>
+      </w:r>
+      <w:r>
+        <w:rPr>
+          <w:lang w:val="el-GR"/>
+        </w:rPr>
+        <w:t xml:space="preserve"> </w:t>
+      </w:r>
+      <w:r>
+        <w:rPr>
+          <w:lang w:val="el-GR"/>
+        </w:rPr>
+        <w:t>ονομάζεται</w:t>
+      </w:r>
+      <w:r>
+        <w:rPr>
+          <w:lang w:val="el-GR"/>
+        </w:rPr>
+        <w:t xml:space="preserve"> </w:t>
+      </w:r>
+      <w:r>
+        <w:t>Raspberry</w:t>
+      </w:r>
+      <w:r>
+        <w:rPr>
+          <w:lang w:val="el-GR"/>
+        </w:rPr>
+        <w:t xml:space="preserve"> </w:t>
+      </w:r>
+      <w:r>
+        <w:t>Pi</w:t>
+      </w:r>
+      <w:r>
+        <w:rPr>
+          <w:lang w:val="el-GR"/>
+        </w:rPr>
+        <w:t xml:space="preserve"> </w:t>
+      </w:r>
+      <w:r>
+        <w:t>OS</w:t>
+      </w:r>
+      <w:r>
+        <w:rPr>
+          <w:lang w:val="el-GR"/>
+        </w:rPr>
+        <w:t xml:space="preserve"> </w:t>
+      </w:r>
+      <w:r>
+        <w:rPr>
+          <w:rFonts w:cs="Open Sans"/>
+          <w:lang w:val="el-GR"/>
+        </w:rPr>
+        <w:t>και</w:t>
+      </w:r>
+      <w:r>
+        <w:rPr>
+          <w:rFonts w:cs="Open Sans"/>
+          <w:lang w:val="el-GR"/>
+        </w:rPr>
+        <w:t xml:space="preserve"> βασίζεται </w:t>
+      </w:r>
+      <w:r>
+        <w:rPr>
+          <w:rFonts w:cs="Open Sans"/>
+          <w:lang w:val="el-GR"/>
+        </w:rPr>
+        <w:t xml:space="preserve">επάνω </w:t>
+      </w:r>
+      <w:r>
+        <w:rPr>
+          <w:rFonts w:cs="Open Sans"/>
+          <w:lang w:val="el-GR"/>
+        </w:rPr>
+        <w:t xml:space="preserve">στο </w:t>
+      </w:r>
+      <w:r>
+        <w:rPr>
+          <w:rFonts w:cs="Open Sans"/>
+        </w:rPr>
+        <w:t>Linux</w:t>
+      </w:r>
+      <w:r>
+        <w:rPr>
+          <w:rFonts w:cs="Open Sans"/>
+          <w:lang w:val="el-GR"/>
+        </w:rPr>
+        <w:t>/</w:t>
+      </w:r>
+      <w:r>
+        <w:rPr>
+          <w:rFonts w:cs="Open Sans"/>
+        </w:rPr>
+        <w:t>Debian</w:t>
+      </w:r>
+      <w:r>
+        <w:rPr>
+          <w:rFonts w:cs="Open Sans"/>
+          <w:lang w:val="el-GR"/>
+        </w:rPr>
+        <w:t xml:space="preserve"> </w:t>
+      </w:r>
+      <w:bookmarkStart w:id="4" w:name="ZOTERO_BREF_k5oSLu8qQjcf"/>
+      <w:r>
+        <w:rPr>
+          <w:rFonts w:cs="Open Sans"/>
+          <w:lang w:val="el-GR"/>
+        </w:rPr>
+        <w:t>[3]</w:t>
+      </w:r>
+      <w:bookmarkEnd w:id="4"/>
+      <w:r>
+        <w:rPr>
+          <w:rFonts w:cs="Open Sans"/>
+          <w:lang w:val="el-GR"/>
+        </w:rPr>
+        <w:t>.</w:t>
+      </w:r>
+      <w:r>
+        <w:rPr>
+          <w:rFonts w:cs="Open Sans"/>
+          <w:lang w:val="el-GR"/>
+        </w:rPr>
+        <w:t xml:space="preserve"> </w:t>
+      </w:r>
+      <w:r>
+        <w:rPr>
+          <w:rFonts w:cs="Open Sans"/>
+        </w:rPr>
+        <w:t>To</w:t>
+      </w:r>
+      <w:r>
+        <w:rPr>
+          <w:rFonts w:cs="Open Sans"/>
+          <w:lang w:val="el-GR"/>
+        </w:rPr>
+        <w:t xml:space="preserve"> </w:t>
+      </w:r>
+      <w:r>
+        <w:rPr>
+          <w:rFonts w:cs="Open Sans"/>
+        </w:rPr>
+        <w:t>Raspberry</w:t>
+      </w:r>
+      <w:r>
+        <w:rPr>
+          <w:rFonts w:cs="Open Sans"/>
+          <w:lang w:val="el-GR"/>
+        </w:rPr>
+        <w:t xml:space="preserve"> </w:t>
+      </w:r>
+      <w:r>
+        <w:rPr>
+          <w:rFonts w:cs="Open Sans"/>
+        </w:rPr>
+        <w:t>Pi</w:t>
+      </w:r>
+      <w:r>
+        <w:rPr>
+          <w:rFonts w:cs="Open Sans"/>
+          <w:lang w:val="el-GR"/>
+        </w:rPr>
+        <w:t xml:space="preserve"> </w:t>
+      </w:r>
+      <w:r>
+        <w:rPr>
+          <w:rFonts w:cs="Open Sans"/>
+        </w:rPr>
+        <w:t>OS</w:t>
+      </w:r>
+      <w:r>
+        <w:rPr>
+          <w:rFonts w:cs="Open Sans"/>
+          <w:lang w:val="el-GR"/>
+        </w:rPr>
+        <w:t xml:space="preserve"> </w:t>
+      </w:r>
+      <w:r>
+        <w:rPr>
+          <w:rFonts w:cs="Open Sans"/>
+          <w:lang w:val="el-GR"/>
+        </w:rPr>
+        <w:t xml:space="preserve">έχει προ-εγκατεστημένη την γλώσσα προγραμματισμού </w:t>
+      </w:r>
+      <w:r>
+        <w:rPr>
+          <w:rFonts w:cs="Open Sans"/>
+          <w:lang w:val="el-GR"/>
+        </w:rPr>
+        <w:t>“</w:t>
+      </w:r>
+      <w:r>
+        <w:rPr>
+          <w:rFonts w:cs="Open Sans"/>
+        </w:rPr>
+        <w:t>python</w:t>
+      </w:r>
+      <w:r>
+        <w:rPr>
+          <w:rFonts w:cs="Open Sans"/>
+          <w:lang w:val="el-GR"/>
+        </w:rPr>
+        <w:t xml:space="preserve">” </w:t>
+      </w:r>
+      <w:r>
+        <w:rPr>
+          <w:rFonts w:cs="Open Sans"/>
+          <w:lang w:val="el-GR"/>
+        </w:rPr>
+        <w:t>την οποία μπορούμε να χρησιμοποιήσουμε για να γράψουμε τους δικούς μας αλγορίθμους,  να εγκαταστήσουμε εφαρμογές</w:t>
+      </w:r>
+      <w:r>
+        <w:rPr>
+          <w:rFonts w:cs="Open Sans"/>
+          <w:lang w:val="el-GR"/>
+        </w:rPr>
+        <w:t xml:space="preserve"> ή βιβλιοθήκες και να επικοινωνήσουμε με το </w:t>
+      </w:r>
+      <w:r>
+        <w:rPr>
+          <w:rFonts w:cs="Open Sans"/>
+        </w:rPr>
+        <w:t>hardware</w:t>
+      </w:r>
+      <w:r>
+        <w:rPr>
+          <w:rFonts w:cs="Open Sans"/>
+          <w:lang w:val="el-GR"/>
+        </w:rPr>
+        <w:t xml:space="preserve"> </w:t>
+      </w:r>
+      <w:r>
+        <w:rPr>
+          <w:rFonts w:cs="Open Sans"/>
+          <w:lang w:val="el-GR"/>
+        </w:rPr>
+        <w:t xml:space="preserve">του </w:t>
+      </w:r>
+      <w:r>
+        <w:rPr>
+          <w:rFonts w:cs="Open Sans"/>
+          <w:lang w:val="el-GR"/>
+        </w:rPr>
+        <w:t xml:space="preserve">ίδιου του </w:t>
+      </w:r>
+      <w:r>
+        <w:rPr>
+          <w:rFonts w:cs="Open Sans"/>
+          <w:lang w:val="el-GR"/>
+        </w:rPr>
+        <w:t>υπολογιστή</w:t>
+      </w:r>
+      <w:r>
+        <w:rPr>
+          <w:rFonts w:cs="Open Sans"/>
+          <w:lang w:val="el-GR"/>
+        </w:rPr>
+        <w:t xml:space="preserve"> ή εξαρτήματα/συσκευές που είναι συνδεδεμένες μαζί του.</w:t>
       </w:r>
     </w:p>
     <w:p>
       <w:pPr>
-        <w:rPr>
-          <w:rFonts w:cs="Open Sans"/>
-          <w:lang w:val="el-GR"/>
-        </w:rPr>
-      </w:pPr>
-      <w:r>
-        <w:rPr>
-          <w:lang w:val="el-GR"/>
-        </w:rPr>
-        <w:t xml:space="preserve">Το λειτουργικό σύστημα ενός υπολογιστή </w:t>
-      </w:r>
-      <w:r>
-        <w:t>Raspberry</w:t>
-      </w:r>
-      <w:r>
-        <w:rPr>
-          <w:lang w:val="el-GR"/>
-        </w:rPr>
-        <w:t xml:space="preserve"> </w:t>
-      </w:r>
-      <w:r>
-        <w:t>Pi</w:t>
-      </w:r>
-      <w:r>
-        <w:rPr>
-          <w:lang w:val="el-GR"/>
-        </w:rPr>
-        <w:t xml:space="preserve"> </w:t>
-      </w:r>
-      <w:r>
-        <w:rPr>
-          <w:lang w:val="el-GR"/>
-        </w:rPr>
-        <w:t>ονομάζεται</w:t>
-      </w:r>
-      <w:r>
-        <w:rPr>
-          <w:lang w:val="el-GR"/>
-        </w:rPr>
-        <w:t xml:space="preserve"> </w:t>
-      </w:r>
-      <w:r>
-        <w:t>Raspberry</w:t>
-      </w:r>
-      <w:r>
-        <w:rPr>
-          <w:lang w:val="el-GR"/>
-        </w:rPr>
-        <w:t xml:space="preserve"> </w:t>
-      </w:r>
-      <w:r>
-        <w:t>Pi</w:t>
-      </w:r>
-      <w:r>
-        <w:rPr>
-          <w:lang w:val="el-GR"/>
-        </w:rPr>
-        <w:t xml:space="preserve"> </w:t>
-      </w:r>
-      <w:r>
-        <w:t>OS</w:t>
-      </w:r>
-      <w:r>
-        <w:rPr>
-          <w:lang w:val="el-GR"/>
-        </w:rPr>
-        <w:t xml:space="preserve"> </w:t>
-      </w:r>
-      <w:r>
-        <w:rPr>
-          <w:rFonts w:cs="Open Sans"/>
-          <w:lang w:val="el-GR"/>
-        </w:rPr>
-        <w:t>και</w:t>
-      </w:r>
-      <w:r>
-        <w:rPr>
-          <w:rFonts w:cs="Open Sans"/>
-          <w:lang w:val="el-GR"/>
-        </w:rPr>
-        <w:t xml:space="preserve"> βασίζεται </w:t>
-      </w:r>
-      <w:r>
-        <w:rPr>
-          <w:rFonts w:cs="Open Sans"/>
-          <w:lang w:val="el-GR"/>
-        </w:rPr>
-        <w:t xml:space="preserve">επάνω </w:t>
-      </w:r>
-      <w:r>
-        <w:rPr>
-          <w:rFonts w:cs="Open Sans"/>
-          <w:lang w:val="el-GR"/>
-        </w:rPr>
-        <w:t xml:space="preserve">στο </w:t>
-      </w:r>
-      <w:r>
-        <w:rPr>
-          <w:rFonts w:cs="Open Sans"/>
-        </w:rPr>
-        <w:t>Linux</w:t>
-      </w:r>
-      <w:r>
-        <w:rPr>
-          <w:rFonts w:cs="Open Sans"/>
-          <w:lang w:val="el-GR"/>
-        </w:rPr>
-        <w:t>/</w:t>
-      </w:r>
-      <w:r>
-        <w:rPr>
-          <w:rFonts w:cs="Open Sans"/>
-        </w:rPr>
-        <w:t>Debian</w:t>
-      </w:r>
-      <w:r>
-        <w:rPr>
-          <w:rFonts w:cs="Open Sans"/>
-          <w:lang w:val="el-GR"/>
-        </w:rPr>
-        <w:t xml:space="preserve"> </w:t>
-      </w:r>
-      <w:bookmarkStart w:id="4" w:name="ZOTERO_BREF_k5oSLu8qQjcf"/>
-      <w:r>
-        <w:rPr>
-          <w:rFonts w:cs="Open Sans"/>
-          <w:lang w:val="el-GR"/>
-        </w:rPr>
-        <w:t>[3]</w:t>
-      </w:r>
-      <w:bookmarkEnd w:id="4"/>
-      <w:r>
-        <w:rPr>
-          <w:rFonts w:cs="Open Sans"/>
-          <w:lang w:val="el-GR"/>
-        </w:rPr>
-        <w:t>.</w:t>
-      </w:r>
-      <w:r>
-        <w:rPr>
-          <w:rFonts w:cs="Open Sans"/>
-          <w:lang w:val="el-GR"/>
-        </w:rPr>
-        <w:t xml:space="preserve"> </w:t>
-      </w:r>
-      <w:r>
-        <w:rPr>
-          <w:rFonts w:cs="Open Sans"/>
-        </w:rPr>
-        <w:t>To</w:t>
-      </w:r>
-      <w:r>
-        <w:rPr>
-          <w:rFonts w:cs="Open Sans"/>
-          <w:lang w:val="el-GR"/>
-        </w:rPr>
-        <w:t xml:space="preserve"> </w:t>
-      </w:r>
-      <w:r>
-        <w:rPr>
-          <w:rFonts w:cs="Open Sans"/>
-        </w:rPr>
-        <w:t>Raspberry</w:t>
-      </w:r>
-      <w:r>
-        <w:rPr>
-          <w:rFonts w:cs="Open Sans"/>
-          <w:lang w:val="el-GR"/>
-        </w:rPr>
-        <w:t xml:space="preserve"> </w:t>
-      </w:r>
-      <w:r>
-        <w:rPr>
-          <w:rFonts w:cs="Open Sans"/>
-        </w:rPr>
-        <w:t>Pi</w:t>
-      </w:r>
-      <w:r>
-        <w:rPr>
-          <w:rFonts w:cs="Open Sans"/>
-          <w:lang w:val="el-GR"/>
-        </w:rPr>
-        <w:t xml:space="preserve"> </w:t>
-      </w:r>
-      <w:r>
-        <w:rPr>
-          <w:rFonts w:cs="Open Sans"/>
-        </w:rPr>
-        <w:t>OS</w:t>
-      </w:r>
-      <w:r>
-        <w:rPr>
-          <w:rFonts w:cs="Open Sans"/>
-          <w:lang w:val="el-GR"/>
-        </w:rPr>
-        <w:t xml:space="preserve"> </w:t>
-      </w:r>
-      <w:r>
-        <w:rPr>
-          <w:rFonts w:cs="Open Sans"/>
-          <w:lang w:val="el-GR"/>
-        </w:rPr>
-        <w:t xml:space="preserve">έχει προ-εγκατεστημένη την γλώσσα προγραμματισμού </w:t>
-      </w:r>
-      <w:r>
-        <w:rPr>
-          <w:rFonts w:cs="Open Sans"/>
-          <w:lang w:val="el-GR"/>
-        </w:rPr>
-        <w:t>“</w:t>
-      </w:r>
-      <w:r>
-        <w:rPr>
-          <w:rFonts w:cs="Open Sans"/>
-        </w:rPr>
-        <w:t>python</w:t>
-      </w:r>
-      <w:r>
-        <w:rPr>
-          <w:rFonts w:cs="Open Sans"/>
-          <w:lang w:val="el-GR"/>
-        </w:rPr>
-        <w:t xml:space="preserve">” </w:t>
-      </w:r>
-      <w:r>
-        <w:rPr>
-          <w:rFonts w:cs="Open Sans"/>
-          <w:lang w:val="el-GR"/>
-        </w:rPr>
-        <w:t>την οποία μπορούμε να χρησιμοποιήσουμε για να γράψουμε τους δικούς μας αλγορίθμους,  να εγκαταστήσουμε εφαρμογές</w:t>
-      </w:r>
-      <w:r>
-        <w:rPr>
-          <w:rFonts w:cs="Open Sans"/>
-          <w:lang w:val="el-GR"/>
-        </w:rPr>
-        <w:t xml:space="preserve"> ή βιβλιοθήκες και να επικοινωνήσουμε με το </w:t>
-      </w:r>
-      <w:r>
-        <w:rPr>
-          <w:rFonts w:cs="Open Sans"/>
-        </w:rPr>
-        <w:t>hardware</w:t>
-      </w:r>
-      <w:r>
-        <w:rPr>
-          <w:rFonts w:cs="Open Sans"/>
-          <w:lang w:val="el-GR"/>
-        </w:rPr>
-        <w:t xml:space="preserve"> </w:t>
-      </w:r>
-      <w:r>
-        <w:rPr>
-          <w:rFonts w:cs="Open Sans"/>
-          <w:lang w:val="el-GR"/>
-        </w:rPr>
-        <w:t xml:space="preserve">του </w:t>
-      </w:r>
-      <w:r>
-        <w:rPr>
-          <w:rFonts w:cs="Open Sans"/>
-          <w:lang w:val="el-GR"/>
-        </w:rPr>
-        <w:t xml:space="preserve">ίδιου του </w:t>
-      </w:r>
-      <w:r>
-        <w:rPr>
-          <w:rFonts w:cs="Open Sans"/>
-          <w:lang w:val="el-GR"/>
-        </w:rPr>
-        <w:t>υπολογιστή</w:t>
-      </w:r>
-      <w:r>
-        <w:rPr>
-          <w:rFonts w:cs="Open Sans"/>
-          <w:lang w:val="el-GR"/>
-        </w:rPr>
-        <w:t xml:space="preserve"> ή εξαρτήματα/συσκευές που είναι συνδεδεμένες μαζί του.</w:t>
+        <w:pStyle w:val="Heading3"/>
+      </w:pPr>
+      <w:r>
+        <w:t xml:space="preserve">Κεφαλή </w:t>
+      </w:r>
+      <w:r>
+        <w:rPr>
+          <w:lang w:val="en-US"/>
+        </w:rPr>
+        <w:t>GPIO</w:t>
       </w:r>
     </w:p>
     <w:p>
       <w:pPr>
-        <w:pStyle w:val="Heading3"/>
-      </w:pPr>
-      <w:r>
-        <w:t xml:space="preserve">Σύνδεση με </w:t>
-      </w:r>
-      <w:proofErr w:type="spellStart"/>
-      <w:r>
-        <w:t>Μικροελεγκτή</w:t>
-      </w:r>
-      <w:proofErr w:type="spellEnd"/>
-      <w:r>
-        <w:t xml:space="preserve"> </w:t>
-      </w:r>
-      <w:r>
-        <w:rPr>
-          <w:lang w:val="en-US"/>
-        </w:rPr>
-        <w:t>PWM</w:t>
+        <w:rPr>
+          <w:lang w:val="el-GR"/>
+        </w:rPr>
+      </w:pPr>
+      <w:r>
+        <w:t>To</w:t>
+      </w:r>
+      <w:r>
+        <w:rPr>
+          <w:lang w:val="el-GR"/>
+        </w:rPr>
+        <w:t xml:space="preserve"> </w:t>
+      </w:r>
+      <w:r>
+        <w:t>R</w:t>
+      </w:r>
+      <w:r>
+        <w:t>aspberry</w:t>
+      </w:r>
+      <w:r>
+        <w:rPr>
+          <w:lang w:val="el-GR"/>
+        </w:rPr>
+        <w:t xml:space="preserve"> </w:t>
+      </w:r>
+      <w:r>
+        <w:t>Pi</w:t>
+      </w:r>
+      <w:r>
+        <w:rPr>
+          <w:lang w:val="el-GR"/>
+        </w:rPr>
+        <w:t xml:space="preserve"> </w:t>
+      </w:r>
+      <w:r>
+        <w:rPr>
+          <w:lang w:val="el-GR"/>
+        </w:rPr>
+        <w:t xml:space="preserve">έχει μία κεφαλή </w:t>
+      </w:r>
+      <w:r>
+        <w:t>GPIO</w:t>
+      </w:r>
+      <w:r>
+        <w:rPr>
+          <w:lang w:val="el-GR"/>
+        </w:rPr>
+        <w:t xml:space="preserve"> </w:t>
+      </w:r>
+      <w:r>
+        <w:rPr>
+          <w:lang w:val="el-GR"/>
+        </w:rPr>
+        <w:t>(</w:t>
+      </w:r>
+      <w:r>
+        <w:t>general</w:t>
+      </w:r>
+      <w:r>
+        <w:rPr>
+          <w:lang w:val="el-GR"/>
+        </w:rPr>
+        <w:t>-</w:t>
+      </w:r>
+      <w:r>
+        <w:t>purpose</w:t>
+      </w:r>
+      <w:r>
+        <w:rPr>
+          <w:lang w:val="el-GR"/>
+        </w:rPr>
+        <w:t xml:space="preserve"> </w:t>
+      </w:r>
+      <w:r>
+        <w:t>input</w:t>
+      </w:r>
+      <w:r>
+        <w:rPr>
+          <w:lang w:val="el-GR"/>
+        </w:rPr>
+        <w:t>/</w:t>
+      </w:r>
+      <w:r>
+        <w:t>output</w:t>
+      </w:r>
+      <w:r>
+        <w:rPr>
+          <w:lang w:val="el-GR"/>
+        </w:rPr>
+        <w:t>)</w:t>
+      </w:r>
+      <w:r>
+        <w:rPr>
+          <w:lang w:val="el-GR"/>
+        </w:rPr>
+        <w:t xml:space="preserve"> </w:t>
+      </w:r>
+      <w:r>
+        <w:rPr>
+          <w:lang w:val="el-GR"/>
+        </w:rPr>
+        <w:t>με 40 ακροδέκτες (</w:t>
+      </w:r>
+      <w:r>
+        <w:t>pins</w:t>
+      </w:r>
+      <w:r>
+        <w:rPr>
+          <w:lang w:val="el-GR"/>
+        </w:rPr>
+        <w:t xml:space="preserve">) </w:t>
+      </w:r>
+      <w:r>
+        <w:rPr>
+          <w:lang w:val="el-GR"/>
+        </w:rPr>
+        <w:t>τα</w:t>
+      </w:r>
+      <w:r>
+        <w:rPr>
+          <w:lang w:val="el-GR"/>
+        </w:rPr>
+        <w:t xml:space="preserve"> </w:t>
+      </w:r>
+      <w:r>
+        <w:rPr>
+          <w:lang w:val="el-GR"/>
+        </w:rPr>
+        <w:t xml:space="preserve">οποία χρησιμοποιούνται για την αποστολή και παραλαβή σημάτων με </w:t>
+      </w:r>
+      <w:r>
+        <w:rPr>
+          <w:lang w:val="el-GR"/>
+        </w:rPr>
+        <w:t xml:space="preserve">συσκευές όπως αισθητήρες, μοτέρ, </w:t>
+      </w:r>
+      <w:r>
+        <w:t>LED</w:t>
+      </w:r>
+      <w:r>
+        <w:rPr>
+          <w:lang w:val="el-GR"/>
+        </w:rPr>
+        <w:t xml:space="preserve"> </w:t>
+      </w:r>
+      <w:r>
+        <w:rPr>
+          <w:lang w:val="el-GR"/>
+        </w:rPr>
+        <w:t xml:space="preserve">και άλλα. </w:t>
+      </w:r>
+      <w:r>
+        <w:rPr>
+          <w:lang w:val="el-GR"/>
+        </w:rPr>
+        <w:t>Κάθε ακροδέκτης</w:t>
+      </w:r>
+      <w:r>
+        <w:rPr>
+          <w:lang w:val="el-GR"/>
+        </w:rPr>
+        <w:t xml:space="preserve"> </w:t>
+      </w:r>
+      <w:r>
+        <w:rPr>
+          <w:lang w:val="el-GR"/>
+        </w:rPr>
+        <w:t>μπορεί να ανήκει σε μία από αυτές τις κατηγορίες:</w:t>
       </w:r>
     </w:p>
     <w:p>
       <w:pPr>
-        <w:rPr>
-          <w:lang w:val="el-GR"/>
-        </w:rPr>
-      </w:pPr>
-      <w:r>
-        <w:rPr>
-          <w:lang w:val="el-GR"/>
-        </w:rPr>
-        <w:t xml:space="preserve">Το </w:t>
-      </w:r>
-      <w:r>
-        <w:t>Raspberry</w:t>
-      </w:r>
-      <w:r>
-        <w:rPr>
-          <w:lang w:val="el-GR"/>
-        </w:rPr>
-        <w:t xml:space="preserve"> </w:t>
-      </w:r>
-      <w:r>
-        <w:t>Pi</w:t>
-      </w:r>
-      <w:r>
-        <w:rPr>
-          <w:lang w:val="el-GR"/>
-        </w:rPr>
-        <w:t xml:space="preserve"> </w:t>
-      </w:r>
-      <w:r>
-        <w:rPr>
-          <w:lang w:val="el-GR"/>
-        </w:rPr>
-        <w:t>από μόνο του έχει την δυνατότητα</w:t>
-      </w:r>
-      <w:r>
-        <w:rPr>
-          <w:lang w:val="el-GR"/>
-        </w:rPr>
-        <w:t xml:space="preserve"> να επικοινωνεί</w:t>
-      </w:r>
-      <w:r>
-        <w:rPr>
-          <w:lang w:val="el-GR"/>
-        </w:rPr>
-        <w:t xml:space="preserve"> με </w:t>
-      </w:r>
-      <w:r>
-        <w:rPr>
-          <w:lang w:val="el-GR"/>
-        </w:rPr>
-        <w:t>κάποιο</w:t>
-      </w:r>
-      <w:r>
-        <w:rPr>
-          <w:lang w:val="el-GR"/>
-        </w:rPr>
-        <w:t xml:space="preserve"> μοτέρ </w:t>
-      </w:r>
-      <w:r>
-        <w:t>servo</w:t>
-      </w:r>
-      <w:r>
-        <w:rPr>
-          <w:lang w:val="el-GR"/>
-        </w:rPr>
-        <w:t xml:space="preserve"> στέλνοντας του ένα σήμα </w:t>
-      </w:r>
-      <w:r>
-        <w:t>PWM</w:t>
-      </w:r>
-      <w:r>
-        <w:rPr>
-          <w:lang w:val="el-GR"/>
-        </w:rPr>
-        <w:t xml:space="preserve">. </w:t>
-      </w:r>
-      <w:r>
-        <w:rPr>
-          <w:lang w:val="el-GR"/>
-        </w:rPr>
-        <w:t xml:space="preserve">Κάτι τέτοιο ωστόσο δεν είναι ιδανικό αφού όπως </w:t>
-      </w:r>
-      <w:r>
-        <w:rPr>
-          <w:lang w:val="el-GR"/>
-        </w:rPr>
-        <w:t>αναφέρθηκε</w:t>
-      </w:r>
-      <w:r>
-        <w:rPr>
-          <w:lang w:val="el-GR"/>
-        </w:rPr>
-        <w:t xml:space="preserve"> νωρίτερα σε αυτό το κεφάλαιο, οι μικροελεγκτές </w:t>
-      </w:r>
-      <w:r>
-        <w:t>PWM</w:t>
-      </w:r>
-      <w:r>
-        <w:rPr>
-          <w:lang w:val="el-GR"/>
-        </w:rPr>
-        <w:t xml:space="preserve"> </w:t>
-      </w:r>
-      <w:r>
-        <w:rPr>
-          <w:lang w:val="el-GR"/>
-        </w:rPr>
-        <w:t>είναι πιο αξιόπιστοι</w:t>
-      </w:r>
-      <w:r>
-        <w:rPr>
-          <w:lang w:val="el-GR"/>
-        </w:rPr>
-        <w:t xml:space="preserve"> από έναν υπολογιστή γενικής χρήσης</w:t>
-      </w:r>
-      <w:r>
-        <w:rPr>
-          <w:lang w:val="el-GR"/>
-        </w:rPr>
-        <w:t xml:space="preserve"> σε αυτ</w:t>
-      </w:r>
-      <w:r>
-        <w:rPr>
-          <w:lang w:val="el-GR"/>
-        </w:rPr>
-        <w:t>ή την εφαρμογή</w:t>
-      </w:r>
-      <w:r>
-        <w:rPr>
-          <w:lang w:val="el-GR"/>
-        </w:rPr>
-        <w:t>.</w:t>
-      </w:r>
-      <w:r>
-        <w:rPr>
-          <w:lang w:val="el-GR"/>
-        </w:rPr>
-        <w:t xml:space="preserve"> Για τον λόγο αυτό, συνδέουμε </w:t>
-      </w:r>
-      <w:r>
-        <w:rPr>
-          <w:lang w:val="el-GR"/>
-        </w:rPr>
-        <w:t xml:space="preserve">πρώτα </w:t>
-      </w:r>
-      <w:r>
-        <w:rPr>
-          <w:lang w:val="el-GR"/>
-        </w:rPr>
-        <w:t xml:space="preserve">τον </w:t>
-      </w:r>
-      <w:proofErr w:type="spellStart"/>
-      <w:r>
-        <w:rPr>
-          <w:lang w:val="el-GR"/>
-        </w:rPr>
-        <w:t>μικροελεγκτή</w:t>
-      </w:r>
-      <w:proofErr w:type="spellEnd"/>
-      <w:r>
-        <w:rPr>
-          <w:lang w:val="el-GR"/>
-        </w:rPr>
-        <w:t xml:space="preserve"> </w:t>
-      </w:r>
-      <w:r>
-        <w:t>PWM</w:t>
-      </w:r>
-      <w:r>
-        <w:rPr>
-          <w:lang w:val="el-GR"/>
-        </w:rPr>
-        <w:t xml:space="preserve"> </w:t>
-      </w:r>
-      <w:r>
-        <w:rPr>
-          <w:lang w:val="el-GR"/>
-        </w:rPr>
-        <w:t xml:space="preserve">στο </w:t>
-      </w:r>
-      <w:r>
-        <w:t>Raspberry</w:t>
-      </w:r>
-      <w:r>
-        <w:rPr>
-          <w:lang w:val="el-GR"/>
-        </w:rPr>
-        <w:t xml:space="preserve"> </w:t>
-      </w:r>
-      <w:r>
-        <w:t>Pi</w:t>
-      </w:r>
-      <w:r>
-        <w:rPr>
-          <w:lang w:val="el-GR"/>
-        </w:rPr>
-        <w:t xml:space="preserve"> και </w:t>
-      </w:r>
-      <w:r>
-        <w:rPr>
-          <w:lang w:val="el-GR"/>
-        </w:rPr>
-        <w:t xml:space="preserve">από εκεί, τα κανάλια του </w:t>
-      </w:r>
-      <w:proofErr w:type="spellStart"/>
-      <w:r>
-        <w:rPr>
-          <w:lang w:val="el-GR"/>
-        </w:rPr>
-        <w:t>μικροελεγκτή</w:t>
-      </w:r>
-      <w:proofErr w:type="spellEnd"/>
-      <w:r>
-        <w:rPr>
-          <w:lang w:val="el-GR"/>
-        </w:rPr>
-        <w:t xml:space="preserve"> συνδέονται με τους </w:t>
-      </w:r>
-      <w:proofErr w:type="spellStart"/>
-      <w:r>
-        <w:rPr>
-          <w:lang w:val="el-GR"/>
-        </w:rPr>
-        <w:t>σερβοκινητήρες</w:t>
-      </w:r>
-      <w:proofErr w:type="spellEnd"/>
-      <w:r>
-        <w:rPr>
-          <w:lang w:val="el-GR"/>
-        </w:rPr>
-        <w:t xml:space="preserve"> που θέλουμε να ελέγξουμε.</w:t>
+        <w:pStyle w:val="ListParagraph"/>
+        <w:numPr>
+          <w:ilvl w:val="0"/>
+          <w:numId w:val="11"/>
+        </w:numPr>
+        <w:rPr>
+          <w:lang w:val="el-GR"/>
+        </w:rPr>
+      </w:pPr>
+      <w:r>
+        <w:t>3.3V</w:t>
       </w:r>
     </w:p>
     <w:p>
       <w:pPr>
-        <w:rPr>
-          <w:lang w:val="el-GR"/>
-        </w:rPr>
-      </w:pPr>
-      <w:r>
-        <w:rPr>
-          <w:lang w:val="el-GR"/>
-        </w:rPr>
-        <w:t xml:space="preserve">Έτσι, το </w:t>
-      </w:r>
-      <w:r>
-        <w:t>Raspberry</w:t>
-      </w:r>
-      <w:r>
-        <w:rPr>
-          <w:lang w:val="el-GR"/>
-        </w:rPr>
-        <w:t xml:space="preserve"> </w:t>
-      </w:r>
-      <w:r>
-        <w:t>Pi</w:t>
-      </w:r>
-      <w:r>
-        <w:rPr>
-          <w:lang w:val="el-GR"/>
-        </w:rPr>
-        <w:t xml:space="preserve"> </w:t>
-      </w:r>
-      <w:r>
-        <w:rPr>
-          <w:lang w:val="el-GR"/>
-        </w:rPr>
-        <w:t xml:space="preserve">πρέπει να επικοινωνήσει </w:t>
-      </w:r>
-      <w:r>
-        <w:rPr>
-          <w:lang w:val="el-GR"/>
-        </w:rPr>
-        <w:t xml:space="preserve">με τον </w:t>
-      </w:r>
-      <w:proofErr w:type="spellStart"/>
-      <w:r>
-        <w:rPr>
-          <w:lang w:val="el-GR"/>
-        </w:rPr>
-        <w:t>μικροελεγκτή</w:t>
-      </w:r>
-      <w:proofErr w:type="spellEnd"/>
-      <w:r>
-        <w:rPr>
-          <w:lang w:val="el-GR"/>
-        </w:rPr>
-        <w:t xml:space="preserve"> </w:t>
-      </w:r>
-      <w:r>
-        <w:t>PWM</w:t>
-      </w:r>
-      <w:r>
-        <w:rPr>
-          <w:lang w:val="el-GR"/>
-        </w:rPr>
-        <w:t xml:space="preserve"> </w:t>
-      </w:r>
-      <w:r>
-        <w:rPr>
-          <w:lang w:val="el-GR"/>
-        </w:rPr>
-        <w:t>ώστε να καθορίσει πρώτα το κανάλι στο οποίο πρέπει να σταλεί το σήμα και δεύτερον, το</w:t>
-      </w:r>
-      <w:r>
-        <w:rPr>
-          <w:lang w:val="el-GR"/>
-        </w:rPr>
-        <w:t xml:space="preserve"> </w:t>
-      </w:r>
-      <w:r>
-        <w:rPr>
-          <w:lang w:val="el-GR"/>
-        </w:rPr>
-        <w:t xml:space="preserve">πλάτος τους σήματος </w:t>
-      </w:r>
-      <w:r>
-        <w:t>PWM</w:t>
-      </w:r>
-      <w:r>
-        <w:rPr>
-          <w:lang w:val="el-GR"/>
-        </w:rPr>
-        <w:t xml:space="preserve"> </w:t>
-      </w:r>
-      <w:r>
-        <w:rPr>
-          <w:lang w:val="el-GR"/>
-        </w:rPr>
-        <w:t>που θα σταλεί στο μοτέρ το οποίο είναι συνδεδεμένο με το κανάλι εκείνο.</w:t>
+        <w:pStyle w:val="ListParagraph"/>
+        <w:numPr>
+          <w:ilvl w:val="0"/>
+          <w:numId w:val="11"/>
+        </w:numPr>
+        <w:rPr>
+          <w:lang w:val="el-GR"/>
+        </w:rPr>
+      </w:pPr>
+      <w:r>
+        <w:t>5V</w:t>
       </w:r>
     </w:p>
     <w:p>
       <w:pPr>
-        <w:rPr>
-          <w:lang w:val="el-GR"/>
-        </w:rPr>
-      </w:pPr>
+        <w:pStyle w:val="ListParagraph"/>
+        <w:numPr>
+          <w:ilvl w:val="0"/>
+          <w:numId w:val="11"/>
+        </w:numPr>
+        <w:rPr>
+          <w:lang w:val="el-GR"/>
+        </w:rPr>
+      </w:pPr>
+      <w:r>
+        <w:t>Ground</w:t>
+      </w:r>
+    </w:p>
+    <w:p>
+      <w:pPr>
+        <w:pStyle w:val="ListParagraph"/>
+        <w:numPr>
+          <w:ilvl w:val="0"/>
+          <w:numId w:val="11"/>
+        </w:numPr>
+        <w:rPr>
+          <w:lang w:val="el-GR"/>
+        </w:rPr>
+      </w:pPr>
+      <w:r>
+        <w:t>ID EEPROM</w:t>
+      </w:r>
+    </w:p>
+    <w:p>
+      <w:pPr>
+        <w:pStyle w:val="ListParagraph"/>
+        <w:numPr>
+          <w:ilvl w:val="0"/>
+          <w:numId w:val="11"/>
+        </w:numPr>
+        <w:rPr>
+          <w:lang w:val="el-GR"/>
+        </w:rPr>
+      </w:pPr>
+      <w:r>
+        <w:t>GPIO</w:t>
+      </w:r>
+    </w:p>
+    <w:p>
+      <w:pPr>
+        <w:pStyle w:val="ListParagraph"/>
+        <w:numPr>
+          <w:ilvl w:val="1"/>
+          <w:numId w:val="11"/>
+        </w:numPr>
+        <w:rPr>
+          <w:lang w:val="el-GR"/>
+        </w:rPr>
+      </w:pPr>
+      <w:r>
+        <w:t>General Purpose Input</w:t>
+      </w:r>
+    </w:p>
+    <w:p>
+      <w:pPr>
+        <w:pStyle w:val="ListParagraph"/>
+        <w:numPr>
+          <w:ilvl w:val="1"/>
+          <w:numId w:val="11"/>
+        </w:numPr>
+        <w:rPr>
+          <w:lang w:val="el-GR"/>
+        </w:rPr>
+      </w:pPr>
+      <w:r>
+        <w:t>General Purpose Output</w:t>
+      </w:r>
+    </w:p>
+    <w:p>
+      <w:pPr>
+        <w:pStyle w:val="ListParagraph"/>
+        <w:numPr>
+          <w:ilvl w:val="1"/>
+          <w:numId w:val="11"/>
+        </w:numPr>
+        <w:rPr>
+          <w:lang w:val="el-GR"/>
+        </w:rPr>
+      </w:pPr>
+      <w:r>
+        <w:rPr>
+          <w:lang w:val="el-GR"/>
+        </w:rPr>
+        <w:t xml:space="preserve">Ειδικές Επιλογές (Ορίζονται από τον αριθμό του </w:t>
+      </w:r>
+      <w:r>
+        <w:t>Pin</w:t>
+      </w:r>
+      <w:r>
+        <w:rPr>
+          <w:lang w:val="el-GR"/>
+        </w:rPr>
+        <w:t>)</w:t>
+      </w:r>
+    </w:p>
+    <w:p>
+      <w:pPr>
+        <w:pStyle w:val="ListParagraph"/>
+        <w:numPr>
+          <w:ilvl w:val="2"/>
+          <w:numId w:val="11"/>
+        </w:numPr>
+        <w:rPr>
+          <w:lang w:val="el-GR"/>
+        </w:rPr>
+      </w:pPr>
+      <w:r>
+        <w:t>PWM</w:t>
+      </w:r>
+    </w:p>
+    <w:p>
+      <w:pPr>
+        <w:pStyle w:val="ListParagraph"/>
+        <w:numPr>
+          <w:ilvl w:val="2"/>
+          <w:numId w:val="11"/>
+        </w:numPr>
+        <w:rPr>
+          <w:lang w:val="el-GR"/>
+        </w:rPr>
+      </w:pPr>
+      <w:r>
+        <w:t>SPI</w:t>
+      </w:r>
+    </w:p>
+    <w:p>
+      <w:pPr>
+        <w:pStyle w:val="ListParagraph"/>
+        <w:numPr>
+          <w:ilvl w:val="2"/>
+          <w:numId w:val="11"/>
+        </w:numPr>
+        <w:rPr>
+          <w:lang w:val="el-GR"/>
+        </w:rPr>
+      </w:pPr>
+      <w:r>
+        <w:t>I2C</w:t>
+      </w:r>
+    </w:p>
+    <w:p>
+      <w:pPr>
+        <w:pStyle w:val="ListParagraph"/>
+        <w:numPr>
+          <w:ilvl w:val="2"/>
+          <w:numId w:val="11"/>
+        </w:numPr>
+        <w:rPr>
+          <w:lang w:val="el-GR"/>
+        </w:rPr>
+      </w:pPr>
+      <w:r>
+        <w:t>Serial</w:t>
+      </w:r>
+    </w:p>
+    <w:p>
+      <w:pPr>
+        <w:rPr>
+          <w:lang w:val="el-GR"/>
+        </w:rPr>
+      </w:pPr>
+      <w:r>
+        <w:rPr>
+          <w:lang w:val="el-GR"/>
+        </w:rPr>
+        <w:t>Οι κατηγορίες 3.3</w:t>
+      </w:r>
+      <w:r>
+        <w:t>V</w:t>
+      </w:r>
+      <w:r>
+        <w:rPr>
+          <w:lang w:val="el-GR"/>
+        </w:rPr>
+        <w:t>, 5</w:t>
+      </w:r>
+      <w:r>
+        <w:t>V</w:t>
+      </w:r>
+      <w:r>
+        <w:rPr>
+          <w:lang w:val="el-GR"/>
+        </w:rPr>
+        <w:t xml:space="preserve"> </w:t>
+      </w:r>
+      <w:r>
+        <w:rPr>
+          <w:lang w:val="el-GR"/>
+        </w:rPr>
+        <w:t xml:space="preserve">και </w:t>
+      </w:r>
+      <w:r>
+        <w:t>Ground</w:t>
+      </w:r>
+      <w:r>
+        <w:rPr>
+          <w:lang w:val="el-GR"/>
+        </w:rPr>
+        <w:t xml:space="preserve"> υπάρχουν απλά για να παρέχουν τροφοδοσία 3.3</w:t>
+      </w:r>
+      <w:r>
+        <w:t>V</w:t>
+      </w:r>
+      <w:r>
+        <w:rPr>
+          <w:lang w:val="el-GR"/>
+        </w:rPr>
+        <w:t>, 5</w:t>
+      </w:r>
+      <w:r>
+        <w:t>V</w:t>
+      </w:r>
+      <w:r>
+        <w:rPr>
+          <w:lang w:val="el-GR"/>
+        </w:rPr>
+        <w:t xml:space="preserve"> </w:t>
+      </w:r>
+      <w:r>
+        <w:rPr>
+          <w:lang w:val="el-GR"/>
+        </w:rPr>
+        <w:t xml:space="preserve">και </w:t>
+      </w:r>
+      <w:r>
+        <w:rPr>
+          <w:lang w:val="el-GR"/>
+        </w:rPr>
+        <w:t>0</w:t>
+      </w:r>
+      <w:r>
+        <w:t>V</w:t>
+      </w:r>
+      <w:r>
+        <w:rPr>
+          <w:lang w:val="el-GR"/>
+        </w:rPr>
+        <w:t xml:space="preserve"> </w:t>
+      </w:r>
+      <w:r>
+        <w:rPr>
+          <w:lang w:val="el-GR"/>
+        </w:rPr>
+        <w:t xml:space="preserve">αντίστοιχα. Ο τύπος </w:t>
+      </w:r>
+      <w:r>
+        <w:t>ID</w:t>
+      </w:r>
+      <w:r>
+        <w:rPr>
+          <w:lang w:val="el-GR"/>
+        </w:rPr>
+        <w:t xml:space="preserve"> </w:t>
+      </w:r>
+      <w:r>
+        <w:t>EEPROM</w:t>
+      </w:r>
+      <w:r>
+        <w:rPr>
+          <w:lang w:val="el-GR"/>
+        </w:rPr>
+        <w:t xml:space="preserve"> </w:t>
+      </w:r>
+      <w:r>
+        <w:rPr>
+          <w:lang w:val="el-GR"/>
+        </w:rPr>
+        <w:t xml:space="preserve">αντιστοιχεί σε δύο </w:t>
+      </w:r>
+      <w:r>
+        <w:t>pins</w:t>
+      </w:r>
+      <w:r>
+        <w:rPr>
+          <w:lang w:val="el-GR"/>
+        </w:rPr>
+        <w:t xml:space="preserve"> </w:t>
+      </w:r>
+      <w:r>
+        <w:rPr>
+          <w:lang w:val="el-GR"/>
+        </w:rPr>
+        <w:t>τα οποία είναι υπεύθυνα για την αναγνώριση</w:t>
+      </w:r>
+      <w:r>
+        <w:rPr>
+          <w:lang w:val="el-GR"/>
+        </w:rPr>
+        <w:t xml:space="preserve"> </w:t>
+      </w:r>
+      <w:r>
+        <w:rPr>
+          <w:lang w:val="el-GR"/>
+        </w:rPr>
+        <w:t>εξαρτημάτων Η</w:t>
+      </w:r>
+      <w:r>
+        <w:t>AT</w:t>
+      </w:r>
+      <w:r>
+        <w:rPr>
+          <w:lang w:val="el-GR"/>
+        </w:rPr>
+        <w:t>, αν και δεν είναι πάντα αναγκαί</w:t>
+      </w:r>
+      <w:r>
+        <w:rPr>
+          <w:lang w:val="el-GR"/>
+        </w:rPr>
+        <w:t>α η χρήση τους</w:t>
+      </w:r>
+      <w:r>
+        <w:rPr>
+          <w:lang w:val="el-GR"/>
+        </w:rPr>
+        <w:t xml:space="preserve">. </w:t>
+      </w:r>
+      <w:r>
+        <w:rPr>
+          <w:lang w:val="el-GR"/>
+        </w:rPr>
+        <w:t xml:space="preserve"> </w:t>
+      </w:r>
+    </w:p>
+    <w:p>
+      <w:pPr>
+        <w:rPr>
+          <w:lang w:val="el-GR"/>
+        </w:rPr>
+      </w:pPr>
+      <w:r>
+        <w:rPr>
+          <w:lang w:val="el-GR"/>
+        </w:rPr>
+        <w:t xml:space="preserve">Τέλος οι ακροδέκτες που ανήκουν σε μια από ειδικές επιλογές </w:t>
+      </w:r>
+      <w:r>
+        <w:rPr>
+          <w:lang w:val="el-GR"/>
+        </w:rPr>
+        <w:t>(</w:t>
+      </w:r>
+      <w:r>
+        <w:t>PWM</w:t>
+      </w:r>
+      <w:r>
+        <w:rPr>
+          <w:lang w:val="el-GR"/>
+        </w:rPr>
+        <w:t xml:space="preserve">, </w:t>
+      </w:r>
+      <w:r>
+        <w:t>SPI</w:t>
+      </w:r>
+      <w:r>
+        <w:rPr>
+          <w:lang w:val="el-GR"/>
+        </w:rPr>
+        <w:t xml:space="preserve">, </w:t>
+      </w:r>
+      <w:r>
+        <w:t>I</w:t>
+      </w:r>
+      <w:r>
+        <w:rPr>
+          <w:lang w:val="el-GR"/>
+        </w:rPr>
+        <w:t>2</w:t>
+      </w:r>
+      <w:r>
+        <w:t>C</w:t>
+      </w:r>
+      <w:r>
+        <w:rPr>
+          <w:lang w:val="el-GR"/>
+        </w:rPr>
+        <w:t xml:space="preserve">, </w:t>
+      </w:r>
+      <w:r>
+        <w:t>SERIAL</w:t>
+      </w:r>
+      <w:r>
+        <w:rPr>
+          <w:lang w:val="el-GR"/>
+        </w:rPr>
+        <w:t>)</w:t>
+      </w:r>
+      <w:r>
+        <w:rPr>
+          <w:lang w:val="el-GR"/>
+        </w:rPr>
+        <w:t xml:space="preserve"> </w:t>
+      </w:r>
+      <w:r>
+        <w:rPr>
+          <w:lang w:val="el-GR"/>
+        </w:rPr>
+        <w:t xml:space="preserve">χρησιμοποιούνται για την αποστολή και λήψη δεδομένων σε και από συσκευές μέσω ενός </w:t>
+      </w:r>
+      <w:r>
+        <w:rPr>
+          <w:lang w:val="el-GR"/>
+        </w:rPr>
+        <w:t xml:space="preserve">των πρωτοκόλλων που αυτές υποστηρίζουν. </w:t>
+      </w:r>
+      <w:r>
+        <w:rPr>
+          <w:lang w:val="el-GR"/>
+        </w:rPr>
+        <w:t>Τα</w:t>
+      </w:r>
+      <w:r>
+        <w:rPr>
+          <w:lang w:val="el-GR"/>
+        </w:rPr>
+        <w:t xml:space="preserve"> </w:t>
+      </w:r>
+      <w:r>
+        <w:t>HATs</w:t>
+      </w:r>
+      <w:r>
+        <w:rPr>
+          <w:lang w:val="el-GR"/>
+        </w:rPr>
+        <w:t xml:space="preserve"> (</w:t>
+      </w:r>
+      <w:r>
+        <w:t>hardware</w:t>
+      </w:r>
+      <w:r>
+        <w:rPr>
+          <w:lang w:val="el-GR"/>
+        </w:rPr>
+        <w:t xml:space="preserve"> </w:t>
+      </w:r>
+      <w:r>
+        <w:t>attached</w:t>
+      </w:r>
+      <w:r>
+        <w:rPr>
+          <w:lang w:val="el-GR"/>
+        </w:rPr>
+        <w:t xml:space="preserve"> </w:t>
+      </w:r>
+      <w:r>
+        <w:t>on</w:t>
+      </w:r>
+      <w:r>
+        <w:rPr>
+          <w:lang w:val="el-GR"/>
+        </w:rPr>
+        <w:t xml:space="preserve"> </w:t>
+      </w:r>
+      <w:r>
+        <w:t>top</w:t>
+      </w:r>
+      <w:r>
+        <w:rPr>
+          <w:lang w:val="el-GR"/>
+        </w:rPr>
+        <w:t xml:space="preserve">) </w:t>
+      </w:r>
+      <w:r>
+        <w:rPr>
+          <w:lang w:val="el-GR"/>
+        </w:rPr>
+        <w:t>είναι</w:t>
+      </w:r>
+      <w:r>
+        <w:rPr>
+          <w:lang w:val="el-GR"/>
+        </w:rPr>
+        <w:t xml:space="preserve"> </w:t>
+      </w:r>
+      <w:r>
+        <w:rPr>
+          <w:lang w:val="el-GR"/>
+        </w:rPr>
+        <w:t>εξαρτήματα</w:t>
+      </w:r>
+      <w:r>
+        <w:rPr>
+          <w:lang w:val="el-GR"/>
+        </w:rPr>
+        <w:t xml:space="preserve"> </w:t>
+      </w:r>
+      <w:r>
+        <w:rPr>
+          <w:lang w:val="el-GR"/>
+        </w:rPr>
+        <w:t>το</w:t>
+      </w:r>
+      <w:r>
+        <w:rPr>
+          <w:lang w:val="el-GR"/>
+        </w:rPr>
+        <w:t xml:space="preserve"> </w:t>
+      </w:r>
+      <w:r>
+        <w:rPr>
+          <w:lang w:val="el-GR"/>
+        </w:rPr>
+        <w:t xml:space="preserve">οποία συνδέονται επάνω στην κεφαλή </w:t>
+      </w:r>
+      <w:r>
+        <w:t>GPIO</w:t>
+      </w:r>
+      <w:r>
+        <w:rPr>
+          <w:lang w:val="el-GR"/>
+        </w:rPr>
+        <w:t xml:space="preserve">, καλύπτοντας κάποιους ή όλους τους ακροδέκτες της, </w:t>
+      </w:r>
+      <w:r>
+        <w:rPr>
+          <w:lang w:val="el-GR"/>
+        </w:rPr>
+        <w:t>και επικοινωνούν</w:t>
+      </w:r>
+      <w:r>
+        <w:rPr>
+          <w:lang w:val="el-GR"/>
+        </w:rPr>
+        <w:t xml:space="preserve"> με το </w:t>
+      </w:r>
+      <w:r>
+        <w:t>Raspberry</w:t>
+      </w:r>
+      <w:r>
+        <w:rPr>
+          <w:lang w:val="el-GR"/>
+        </w:rPr>
+        <w:t xml:space="preserve"> </w:t>
+      </w:r>
+      <w:r>
+        <w:t>Pi</w:t>
+      </w:r>
+      <w:r>
+        <w:rPr>
+          <w:lang w:val="el-GR"/>
+        </w:rPr>
+        <w:t xml:space="preserve"> </w:t>
+      </w:r>
+      <w:r>
+        <w:rPr>
+          <w:lang w:val="el-GR"/>
+        </w:rPr>
+        <w:t>μέσω των πρωτοκόλλων που χρησιμοποιούν.</w:t>
+      </w:r>
+    </w:p>
+    <w:p>
+      <w:r>
+        <w:rPr>
+          <w:noProof/>
+        </w:rPr>
+        <w:lastRenderedPageBreak/>
+        <mc:AlternateContent>
+          <mc:Choice Requires="wpg">
+            <w:drawing>
+              <wp:anchor distT="0" distB="0" distL="114300" distR="114300" simplePos="0" relativeHeight="251669504" behindDoc="0" locked="0" layoutInCell="1" allowOverlap="1" wp14:anchorId="57C5BEE9" wp14:editId="1FFF6AF4">
+                <wp:simplePos x="0" y="0"/>
+                <wp:positionH relativeFrom="margin">
+                  <wp:align>right</wp:align>
+                </wp:positionH>
+                <wp:positionV relativeFrom="paragraph">
+                  <wp:posOffset>240</wp:posOffset>
+                </wp:positionV>
+                <wp:extent cx="5934710" cy="3750310"/>
+                <wp:effectExtent l="0" t="0" r="8890" b="2540"/>
+                <wp:wrapSquare wrapText="bothSides"/>
+                <wp:docPr id="870464997" name="Group 6"/>
+                <wp:cNvGraphicFramePr/>
+                <a:graphic xmlns:a="http://schemas.openxmlformats.org/drawingml/2006/main">
+                  <a:graphicData uri="http://schemas.microsoft.com/office/word/2010/wordprocessingGroup">
+                    <wpg:wgp>
+                      <wpg:cNvGrpSpPr/>
+                      <wpg:grpSpPr>
+                        <a:xfrm>
+                          <a:off x="0" y="0"/>
+                          <a:ext cx="5934710" cy="3750310"/>
+                          <a:chOff x="0" y="0"/>
+                          <a:chExt cx="5934710" cy="3750310"/>
+                        </a:xfrm>
+                      </wpg:grpSpPr>
+                      <pic:pic xmlns:pic="http://schemas.openxmlformats.org/drawingml/2006/picture">
+                        <pic:nvPicPr>
+                          <pic:cNvPr id="374090203" name="Picture 4"/>
+                          <pic:cNvPicPr>
+                            <a:picLocks noChangeAspect="1"/>
+                          </pic:cNvPicPr>
+                        </pic:nvPicPr>
+                        <pic:blipFill>
+                          <a:blip r:embed="rId13" cstate="print">
+                            <a:extLst>
+                              <a:ext uri="{28A0092B-C50C-407E-A947-70E740481C1C}">
+                                <a14:useLocalDpi xmlns:a14="http://schemas.microsoft.com/office/drawing/2010/main" val="0"/>
+                              </a:ext>
+                            </a:extLst>
+                          </a:blip>
+                          <a:srcRect/>
+                          <a:stretch>
+                            <a:fillRect/>
+                          </a:stretch>
+                        </pic:blipFill>
+                        <pic:spPr bwMode="auto">
+                          <a:xfrm>
+                            <a:off x="0" y="0"/>
+                            <a:ext cx="5934710" cy="3407410"/>
+                          </a:xfrm>
+                          <a:prstGeom prst="rect">
+                            <a:avLst/>
+                          </a:prstGeom>
+                          <a:noFill/>
+                          <a:ln>
+                            <a:noFill/>
+                          </a:ln>
+                        </pic:spPr>
+                      </pic:pic>
+                      <wps:wsp>
+                        <wps:cNvPr id="1083075836" name="Text Box 1"/>
+                        <wps:cNvSpPr txBox="1"/>
+                        <wps:spPr>
+                          <a:xfrm>
+                            <a:off x="0" y="3467735"/>
+                            <a:ext cx="5934710" cy="282575"/>
+                          </a:xfrm>
+                          <a:prstGeom prst="rect">
+                            <a:avLst/>
+                          </a:prstGeom>
+                          <a:solidFill>
+                            <a:prstClr val="white"/>
+                          </a:solidFill>
+                          <a:ln>
+                            <a:noFill/>
+                          </a:ln>
+                        </wps:spPr>
+                        <wps:txbx>
+                          <w:txbxContent>
+                            <w:p>
+                              <w:pPr>
+                                <w:pStyle w:val="Caption"/>
+                                <w:rPr>
+                                  <w:noProof/>
+                                  <w:szCs w:val="20"/>
+                                  <w:lang w:val="el-GR"/>
+                                </w:rPr>
+                              </w:pPr>
+                              <w:r>
+                                <w:rPr>
+                                  <w:lang w:val="el-GR"/>
+                                </w:rPr>
+                                <w:t xml:space="preserve">Εικόνα </w:t>
+                              </w:r>
+                              <w:r>
+                                <w:fldChar w:fldCharType="begin"/>
+                              </w:r>
+                              <w:r>
+                                <w:rPr>
+                                  <w:lang w:val="el-GR"/>
+                                </w:rPr>
+                                <w:instrText xml:space="preserve"> </w:instrText>
+                              </w:r>
+                              <w:r>
+                                <w:instrText>STYLEREF</w:instrText>
+                              </w:r>
+                              <w:r>
+                                <w:rPr>
+                                  <w:lang w:val="el-GR"/>
+                                </w:rPr>
+                                <w:instrText xml:space="preserve"> 1 \</w:instrText>
+                              </w:r>
+                              <w:r>
+                                <w:instrText>s</w:instrText>
+                              </w:r>
+                              <w:r>
+                                <w:rPr>
+                                  <w:lang w:val="el-GR"/>
+                                </w:rPr>
+                                <w:instrText xml:space="preserve"> </w:instrText>
+                              </w:r>
+                              <w:r>
+                                <w:fldChar w:fldCharType="separate"/>
+                              </w:r>
+                              <w:r>
+                                <w:rPr>
+                                  <w:noProof/>
+                                  <w:lang w:val="el-GR"/>
+                                </w:rPr>
+                                <w:t>2</w:t>
+                              </w:r>
+                              <w:r>
+                                <w:fldChar w:fldCharType="end"/>
+                              </w:r>
+                              <w:r>
+                                <w:rPr>
+                                  <w:lang w:val="el-GR"/>
+                                </w:rPr>
+                                <w:noBreakHyphen/>
+                              </w:r>
+                              <w:r>
+                                <w:fldChar w:fldCharType="begin"/>
+                              </w:r>
+                              <w:r>
+                                <w:rPr>
+                                  <w:lang w:val="el-GR"/>
+                                </w:rPr>
+                                <w:instrText xml:space="preserve"> </w:instrText>
+                              </w:r>
+                              <w:r>
+                                <w:instrText>SEQ</w:instrText>
+                              </w:r>
+                              <w:r>
+                                <w:rPr>
+                                  <w:lang w:val="el-GR"/>
+                                </w:rPr>
+                                <w:instrText xml:space="preserve"> Εικόνα \* </w:instrText>
+                              </w:r>
+                              <w:r>
+                                <w:instrText>ARABIC</w:instrText>
+                              </w:r>
+                              <w:r>
+                                <w:rPr>
+                                  <w:lang w:val="el-GR"/>
+                                </w:rPr>
+                                <w:instrText xml:space="preserve"> \</w:instrText>
+                              </w:r>
+                              <w:r>
+                                <w:instrText>s</w:instrText>
+                              </w:r>
+                              <w:r>
+                                <w:rPr>
+                                  <w:lang w:val="el-GR"/>
+                                </w:rPr>
+                                <w:instrText xml:space="preserve"> 1 </w:instrText>
+                              </w:r>
+                              <w:r>
+                                <w:fldChar w:fldCharType="separate"/>
+                              </w:r>
+                              <w:r>
+                                <w:rPr>
+                                  <w:noProof/>
+                                  <w:lang w:val="el-GR"/>
+                                </w:rPr>
+                                <w:t>4</w:t>
+                              </w:r>
+                              <w:r>
+                                <w:fldChar w:fldCharType="end"/>
+                              </w:r>
+                              <w:r>
+                                <w:rPr>
+                                  <w:lang w:val="el-GR"/>
+                                </w:rPr>
+                                <w:t xml:space="preserve"> </w:t>
+                              </w:r>
+                              <w:r>
+                                <w:rPr>
+                                  <w:lang w:val="el-GR"/>
+                                </w:rPr>
+                                <w:t xml:space="preserve">Διάγραμμα </w:t>
+                              </w:r>
+                              <w:r>
+                                <w:t>GPIO</w:t>
+                              </w:r>
+                              <w:r>
+                                <w:rPr>
+                                  <w:lang w:val="el-GR"/>
+                                </w:rPr>
+                                <w:t xml:space="preserve"> </w:t>
+                              </w:r>
+                              <w:r>
+                                <w:t>header</w:t>
+                              </w:r>
+                              <w:r>
+                                <w:rPr>
+                                  <w:lang w:val="el-GR"/>
+                                </w:rPr>
+                                <w:t xml:space="preserve"> </w:t>
+                              </w:r>
+                              <w:r>
+                                <w:t>pins</w:t>
+                              </w:r>
+                              <w:r>
+                                <w:rPr>
+                                  <w:lang w:val="el-GR"/>
+                                </w:rPr>
+                                <w:t xml:space="preserve"> </w:t>
+                              </w:r>
+                              <w:r>
+                                <w:rPr>
+                                  <w:lang w:val="el-GR"/>
+                                </w:rPr>
+                                <w:t xml:space="preserve">για το </w:t>
+                              </w:r>
+                              <w:r>
+                                <w:t>Raspberry</w:t>
+                              </w:r>
+                              <w:r>
+                                <w:rPr>
+                                  <w:lang w:val="el-GR"/>
+                                </w:rPr>
+                                <w:t xml:space="preserve"> </w:t>
+                              </w:r>
+                              <w:r>
+                                <w:t>Pi</w:t>
+                              </w:r>
+                              <w:r>
+                                <w:rPr>
+                                  <w:lang w:val="el-GR"/>
+                                </w:rPr>
+                                <w:t>.</w:t>
+                              </w:r>
+                            </w:p>
+                          </w:txbxContent>
+                        </wps:txbx>
+                        <wps:bodyPr rot="0" spcFirstLastPara="0" vertOverflow="overflow" horzOverflow="overflow" vert="horz" wrap="square" lIns="0" tIns="0" rIns="0" bIns="0" numCol="1" spcCol="0" rtlCol="0" fromWordArt="0" anchor="t" anchorCtr="0" forceAA="0" compatLnSpc="1">
+                          <a:prstTxWarp prst="textNoShape">
+                            <a:avLst/>
+                          </a:prstTxWarp>
+                          <a:spAutoFit/>
+                        </wps:bodyPr>
+                      </wps:wsp>
+                    </wpg:wgp>
+                  </a:graphicData>
+                </a:graphic>
+              </wp:anchor>
+            </w:drawing>
+          </mc:Choice>
+          <mc:Fallback>
+            <w:pict>
+              <v:group w14:anchorId="57C5BEE9" id="Group 6" o:spid="_x0000_s1033" style="position:absolute;margin-left:416.1pt;margin-top:0;width:467.3pt;height:295.3pt;z-index:251669504;mso-position-horizontal:right;mso-position-horizontal-relative:margin" coordsize="59347,37503" o:gfxdata="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">
+                <v:shape id="Picture 4" o:spid="_x0000_s1034" type="#_x0000_t75" style="position:absolute;width:59347;height:34074;visibility:visible;mso-wrap-style:square" o:gfxdata="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">
+                  <v:imagedata r:id="rId14" o:title=""/>
+                </v:shape>
+                <v:shape id="_x0000_s1035" type="#_x0000_t202" style="position:absolute;top:34677;width:59347;height:2826;visibility:visible;mso-wrap-style:square;v-text-anchor:top" o:gfxdata="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" stroked="f">
+                  <v:textbox style="mso-fit-shape-to-text:t" inset="0,0,0,0">
+                    <w:txbxContent>
+                      <w:p>
+                        <w:pPr>
+                          <w:pStyle w:val="Caption"/>
+                          <w:rPr>
+                            <w:noProof/>
+                            <w:szCs w:val="20"/>
+                            <w:lang w:val="el-GR"/>
+                          </w:rPr>
+                        </w:pPr>
+                        <w:r>
+                          <w:rPr>
+                            <w:lang w:val="el-GR"/>
+                          </w:rPr>
+                          <w:t xml:space="preserve">Εικόνα </w:t>
+                        </w:r>
+                        <w:r>
+                          <w:fldChar w:fldCharType="begin"/>
+                        </w:r>
+                        <w:r>
+                          <w:rPr>
+                            <w:lang w:val="el-GR"/>
+                          </w:rPr>
+                          <w:instrText xml:space="preserve"> </w:instrText>
+                        </w:r>
+                        <w:r>
+                          <w:instrText>STYLEREF</w:instrText>
+                        </w:r>
+                        <w:r>
+                          <w:rPr>
+                            <w:lang w:val="el-GR"/>
+                          </w:rPr>
+                          <w:instrText xml:space="preserve"> 1 \</w:instrText>
+                        </w:r>
+                        <w:r>
+                          <w:instrText>s</w:instrText>
+                        </w:r>
+                        <w:r>
+                          <w:rPr>
+                            <w:lang w:val="el-GR"/>
+                          </w:rPr>
+                          <w:instrText xml:space="preserve"> </w:instrText>
+                        </w:r>
+                        <w:r>
+                          <w:fldChar w:fldCharType="separate"/>
+                        </w:r>
+                        <w:r>
+                          <w:rPr>
+                            <w:noProof/>
+                            <w:lang w:val="el-GR"/>
+                          </w:rPr>
+                          <w:t>2</w:t>
+                        </w:r>
+                        <w:r>
+                          <w:fldChar w:fldCharType="end"/>
+                        </w:r>
+                        <w:r>
+                          <w:rPr>
+                            <w:lang w:val="el-GR"/>
+                          </w:rPr>
+                          <w:noBreakHyphen/>
+                        </w:r>
+                        <w:r>
+                          <w:fldChar w:fldCharType="begin"/>
+                        </w:r>
+                        <w:r>
+                          <w:rPr>
+                            <w:lang w:val="el-GR"/>
+                          </w:rPr>
+                          <w:instrText xml:space="preserve"> </w:instrText>
+                        </w:r>
+                        <w:r>
+                          <w:instrText>SEQ</w:instrText>
+                        </w:r>
+                        <w:r>
+                          <w:rPr>
+                            <w:lang w:val="el-GR"/>
+                          </w:rPr>
+                          <w:instrText xml:space="preserve"> Εικόνα \* </w:instrText>
+                        </w:r>
+                        <w:r>
+                          <w:instrText>ARABIC</w:instrText>
+                        </w:r>
+                        <w:r>
+                          <w:rPr>
+                            <w:lang w:val="el-GR"/>
+                          </w:rPr>
+                          <w:instrText xml:space="preserve"> \</w:instrText>
+                        </w:r>
+                        <w:r>
+                          <w:instrText>s</w:instrText>
+                        </w:r>
+                        <w:r>
+                          <w:rPr>
+                            <w:lang w:val="el-GR"/>
+                          </w:rPr>
+                          <w:instrText xml:space="preserve"> 1 </w:instrText>
+                        </w:r>
+                        <w:r>
+                          <w:fldChar w:fldCharType="separate"/>
+                        </w:r>
+                        <w:r>
+                          <w:rPr>
+                            <w:noProof/>
+                            <w:lang w:val="el-GR"/>
+                          </w:rPr>
+                          <w:t>4</w:t>
+                        </w:r>
+                        <w:r>
+                          <w:fldChar w:fldCharType="end"/>
+                        </w:r>
+                        <w:r>
+                          <w:rPr>
+                            <w:lang w:val="el-GR"/>
+                          </w:rPr>
+                          <w:t xml:space="preserve"> </w:t>
+                        </w:r>
+                        <w:r>
+                          <w:rPr>
+                            <w:lang w:val="el-GR"/>
+                          </w:rPr>
+                          <w:t xml:space="preserve">Διάγραμμα </w:t>
+                        </w:r>
+                        <w:r>
+                          <w:t>GPIO</w:t>
+                        </w:r>
+                        <w:r>
+                          <w:rPr>
+                            <w:lang w:val="el-GR"/>
+                          </w:rPr>
+                          <w:t xml:space="preserve"> </w:t>
+                        </w:r>
+                        <w:r>
+                          <w:t>header</w:t>
+                        </w:r>
+                        <w:r>
+                          <w:rPr>
+                            <w:lang w:val="el-GR"/>
+                          </w:rPr>
+                          <w:t xml:space="preserve"> </w:t>
+                        </w:r>
+                        <w:r>
+                          <w:t>pins</w:t>
+                        </w:r>
+                        <w:r>
+                          <w:rPr>
+                            <w:lang w:val="el-GR"/>
+                          </w:rPr>
+                          <w:t xml:space="preserve"> </w:t>
+                        </w:r>
+                        <w:r>
+                          <w:rPr>
+                            <w:lang w:val="el-GR"/>
+                          </w:rPr>
+                          <w:t xml:space="preserve">για το </w:t>
+                        </w:r>
+                        <w:r>
+                          <w:t>Raspberry</w:t>
+                        </w:r>
+                        <w:r>
+                          <w:rPr>
+                            <w:lang w:val="el-GR"/>
+                          </w:rPr>
+                          <w:t xml:space="preserve"> </w:t>
+                        </w:r>
+                        <w:r>
+                          <w:t>Pi</w:t>
+                        </w:r>
+                        <w:r>
+                          <w:rPr>
+                            <w:lang w:val="el-GR"/>
+                          </w:rPr>
+                          <w:t>.</w:t>
+                        </w:r>
+                      </w:p>
+                    </w:txbxContent>
+                  </v:textbox>
+                </v:shape>
+                <w10:wrap type="square" anchorx="margin"/>
+              </v:group>
+            </w:pict>
+          </mc:Fallback>
+        </mc:AlternateContent>
+      </w:r>
+      <w:r>
+        <w:rPr>
+          <w:lang w:val="el-GR"/>
+        </w:rPr>
+        <w:t xml:space="preserve">Το πρωτόκολλο </w:t>
+      </w:r>
+      <w:r>
+        <w:t>I</w:t>
+      </w:r>
+      <w:r>
+        <w:rPr>
+          <w:lang w:val="el-GR"/>
+        </w:rPr>
+        <w:t>2</w:t>
+      </w:r>
+      <w:r>
+        <w:t>C</w:t>
+      </w:r>
+      <w:r>
+        <w:rPr>
+          <w:lang w:val="el-GR"/>
+        </w:rPr>
+        <w:t xml:space="preserve"> </w:t>
+      </w:r>
+      <w:r>
+        <w:rPr>
+          <w:lang w:val="el-GR"/>
+        </w:rPr>
+        <w:t xml:space="preserve">για παράδειγμα χρησιμοποιείται σε αυτή την εργασία για την επικοινωνία μεταξύ </w:t>
+      </w:r>
+      <w:r>
+        <w:rPr>
+          <w:lang w:val="el-GR"/>
+        </w:rPr>
+        <w:t xml:space="preserve">του </w:t>
+      </w:r>
+      <w:r>
+        <w:t>Raspberry</w:t>
+      </w:r>
+      <w:r>
+        <w:rPr>
+          <w:lang w:val="el-GR"/>
+        </w:rPr>
+        <w:t xml:space="preserve"> </w:t>
+      </w:r>
+      <w:r>
+        <w:t>Pi</w:t>
+      </w:r>
+      <w:r>
+        <w:rPr>
+          <w:lang w:val="el-GR"/>
+        </w:rPr>
+        <w:t xml:space="preserve"> </w:t>
+      </w:r>
+      <w:r>
+        <w:rPr>
+          <w:lang w:val="el-GR"/>
+        </w:rPr>
+        <w:t xml:space="preserve">και </w:t>
+      </w:r>
+      <w:r>
+        <w:rPr>
+          <w:lang w:val="el-GR"/>
+        </w:rPr>
+        <w:t xml:space="preserve">ενός </w:t>
+      </w:r>
+      <w:r>
+        <w:t>HAT</w:t>
+      </w:r>
+      <w:r>
+        <w:rPr>
+          <w:lang w:val="el-GR"/>
+        </w:rPr>
+        <w:t xml:space="preserve"> </w:t>
+      </w:r>
+      <w:r>
+        <w:rPr>
+          <w:lang w:val="el-GR"/>
+        </w:rPr>
+        <w:t xml:space="preserve">το οποίο λειτουργεί </w:t>
+      </w:r>
+      <w:r>
+        <w:rPr>
+          <w:lang w:val="el-GR"/>
+        </w:rPr>
+        <w:t>ως</w:t>
+      </w:r>
+      <w:r>
+        <w:rPr>
+          <w:lang w:val="el-GR"/>
+        </w:rPr>
+        <w:t xml:space="preserve"> μικροελεγκτής </w:t>
+      </w:r>
+      <w:r>
+        <w:t>PWM</w:t>
+      </w:r>
+      <w:r>
+        <w:rPr>
+          <w:lang w:val="el-GR"/>
+        </w:rPr>
+        <w:t>.</w:t>
+      </w:r>
+      <w:r>
+        <w:rPr>
+          <w:lang w:val="el-GR"/>
+        </w:rPr>
+        <w:t xml:space="preserve"> Για την επικοινωνία αυτή, υπεύθυνοι</w:t>
+      </w:r>
+      <w:r>
+        <w:rPr>
+          <w:lang w:val="el-GR"/>
+        </w:rPr>
+        <w:t xml:space="preserve"> είναι οι ακροδέκτες </w:t>
+      </w:r>
+      <w:r>
+        <w:t>SDA</w:t>
+      </w:r>
+      <w:r>
+        <w:rPr>
+          <w:lang w:val="el-GR"/>
+        </w:rPr>
+        <w:t xml:space="preserve"> </w:t>
+      </w:r>
+      <w:r>
+        <w:rPr>
+          <w:lang w:val="el-GR"/>
+        </w:rPr>
+        <w:t>(</w:t>
+      </w:r>
+      <w:r>
+        <w:t>GPIO</w:t>
+      </w:r>
+      <w:r>
+        <w:rPr>
+          <w:lang w:val="el-GR"/>
+        </w:rPr>
+        <w:t xml:space="preserve"> 2) </w:t>
+      </w:r>
+      <w:r>
+        <w:rPr>
+          <w:lang w:val="el-GR"/>
+        </w:rPr>
+        <w:t xml:space="preserve">και </w:t>
+      </w:r>
+      <w:r>
+        <w:t>SCL</w:t>
+      </w:r>
+      <w:r>
+        <w:rPr>
+          <w:lang w:val="el-GR"/>
+        </w:rPr>
+        <w:t xml:space="preserve"> (</w:t>
+      </w:r>
+      <w:r>
+        <w:t>GPIO</w:t>
+      </w:r>
+      <w:r>
+        <w:rPr>
+          <w:lang w:val="el-GR"/>
+        </w:rPr>
+        <w:t xml:space="preserve"> 3)</w:t>
+      </w:r>
+      <w:r>
+        <w:rPr>
+          <w:lang w:val="el-GR"/>
+        </w:rPr>
+        <w:t>. Ο</w:t>
+      </w:r>
+      <w:r>
+        <w:rPr>
+          <w:lang w:val="el-GR"/>
+        </w:rPr>
+        <w:t xml:space="preserve"> ακροδέκτης</w:t>
+      </w:r>
+      <w:r>
+        <w:rPr>
+          <w:lang w:val="el-GR"/>
+        </w:rPr>
+        <w:t xml:space="preserve"> </w:t>
+      </w:r>
+      <w:r>
+        <w:t>SDA</w:t>
+      </w:r>
+      <w:r>
+        <w:rPr>
+          <w:lang w:val="el-GR"/>
+        </w:rPr>
+        <w:t xml:space="preserve"> </w:t>
+      </w:r>
+      <w:r>
+        <w:rPr>
+          <w:lang w:val="el-GR"/>
+        </w:rPr>
+        <w:t>(</w:t>
+      </w:r>
+      <w:r>
+        <w:t>Serial</w:t>
+      </w:r>
+      <w:r>
+        <w:rPr>
+          <w:lang w:val="el-GR"/>
+        </w:rPr>
+        <w:t xml:space="preserve"> </w:t>
+      </w:r>
+      <w:r>
+        <w:t>Data</w:t>
+      </w:r>
+      <w:r>
+        <w:rPr>
+          <w:lang w:val="el-GR"/>
+        </w:rPr>
+        <w:t xml:space="preserve">) </w:t>
+      </w:r>
+      <w:r>
+        <w:rPr>
+          <w:lang w:val="el-GR"/>
+        </w:rPr>
+        <w:t>μεταφέρει δεδομένα μεταξύ των συσκευών,</w:t>
+      </w:r>
+      <w:r>
+        <w:rPr>
+          <w:lang w:val="el-GR"/>
+        </w:rPr>
+        <w:t xml:space="preserve"> ενώ ο </w:t>
+      </w:r>
+      <w:r>
+        <w:t>SCL</w:t>
+      </w:r>
+      <w:r>
+        <w:rPr>
+          <w:lang w:val="el-GR"/>
+        </w:rPr>
+        <w:t xml:space="preserve"> (</w:t>
+      </w:r>
+      <w:r>
+        <w:t>Serial</w:t>
+      </w:r>
+      <w:r>
+        <w:rPr>
+          <w:lang w:val="el-GR"/>
+        </w:rPr>
+        <w:t xml:space="preserve"> </w:t>
+      </w:r>
+      <w:r>
+        <w:t>Clock</w:t>
+      </w:r>
+      <w:r>
+        <w:rPr>
+          <w:lang w:val="el-GR"/>
+        </w:rPr>
+        <w:t xml:space="preserve">) </w:t>
+      </w:r>
+      <w:r>
+        <w:rPr>
+          <w:lang w:val="el-GR"/>
+        </w:rPr>
+        <w:t>καθορίζει</w:t>
+      </w:r>
+      <w:r>
+        <w:rPr>
+          <w:lang w:val="el-GR"/>
+        </w:rPr>
+        <w:t xml:space="preserve"> </w:t>
+      </w:r>
+      <w:r>
+        <w:rPr>
+          <w:lang w:val="el-GR"/>
+        </w:rPr>
+        <w:t xml:space="preserve">τον χρόνο αποστολής και ανάγνωσης δεδομένων από το </w:t>
+      </w:r>
+      <w:r>
+        <w:t>Raspberry</w:t>
+      </w:r>
+      <w:r>
+        <w:rPr>
+          <w:lang w:val="el-GR"/>
+        </w:rPr>
+        <w:t xml:space="preserve"> </w:t>
+      </w:r>
+      <w:r>
+        <w:t>Pi</w:t>
+      </w:r>
+      <w:r>
+        <w:rPr>
+          <w:lang w:val="el-GR"/>
+        </w:rPr>
+        <w:t xml:space="preserve"> </w:t>
+      </w:r>
+      <w:r>
+        <w:rPr>
+          <w:lang w:val="el-GR"/>
+        </w:rPr>
+        <w:t>και τις συνδεδεμένες συσκευές.</w:t>
+      </w:r>
+    </w:p>
+    <w:p>
+      <w:pPr>
+        <w:pStyle w:val="Heading2"/>
+      </w:pPr>
+      <w:r>
+        <w:t>Ρομποτικοί Βραχίονες</w:t>
+      </w:r>
+    </w:p>
+    <w:p>
+      <w:pPr>
+        <w:pStyle w:val="Heading3"/>
+      </w:pPr>
+      <w:r>
+        <w:t>Ιστορική Αναδρομή</w:t>
+      </w:r>
     </w:p>
     <w:p>
       <w:pPr>
@@ -5977,7 +7102,7 @@
         <w:rFonts w:ascii="Symbol" w:eastAsiaTheme="minorHAnsi" w:hAnsi="Symbol" w:cstheme="minorBidi" w:hint="default"/>
       </w:rPr>
     </w:lvl>
-    <w:lvl w:ilvl="1" w:tplc="04090003" w:tentative="1">
+    <w:lvl w:ilvl="1" w:tplc="04090003">
       <w:start w:val="1"/>
       <w:numFmt w:val="bullet"/>
       <w:lvlText w:val="o"/>
@@ -5989,7 +7114,7 @@
         <w:rFonts w:ascii="Courier New" w:hAnsi="Courier New" w:cs="Courier New" w:hint="default"/>
       </w:rPr>
     </w:lvl>
-    <w:lvl w:ilvl="2" w:tplc="04090005" w:tentative="1">
+    <w:lvl w:ilvl="2" w:tplc="04090005">
       <w:start w:val="1"/>
       <w:numFmt w:val="bullet"/>
       <w:lvlText w:val=""/>
@@ -6732,6 +7857,7 @@
   <w:style w:type="character" w:default="1" w:styleId="DefaultParagraphFont">
     <w:name w:val="Default Paragraph Font"/>
     <w:uiPriority w:val="1"/>
+    <w:semiHidden/>
     <w:unhideWhenUsed/>
   </w:style>
   <w:style w:type="table" w:default="1" w:styleId="TableNormal">

</xml_diff>

<commit_message>
Complete Robot Arm section
</commit_message>
<xml_diff>
--- a/Thesis Paper.docx
+++ b/Thesis Paper.docx
@@ -105,7 +105,7 @@
         <mc:AlternateContent>
           <mc:Choice Requires="wpg">
             <w:drawing>
-              <wp:anchor distT="0" distB="0" distL="114300" distR="114300" simplePos="0" relativeHeight="251658240" behindDoc="0" locked="0" layoutInCell="1" allowOverlap="1" wp14:anchorId="2D2DD246" wp14:editId="5A13F5BD">
+              <wp:anchor distT="0" distB="0" distL="114300" distR="114300" simplePos="0" relativeHeight="251657216" behindDoc="0" locked="0" layoutInCell="1" allowOverlap="1" wp14:anchorId="2D2DD246" wp14:editId="33FAB152">
                 <wp:simplePos x="0" y="0"/>
                 <wp:positionH relativeFrom="margin">
                   <wp:align>right</wp:align>
@@ -320,7 +320,7 @@
           </mc:Choice>
           <mc:Fallback>
             <w:pict>
-              <v:group w14:anchorId="2D2DD246" id="Group 2" o:spid="_x0000_s1026" style="position:absolute;margin-left:92.8pt;margin-top:.3pt;width:2in;height:147pt;z-index:251658240;mso-position-horizontal:right;mso-position-horizontal-relative:margin;mso-width-relative:margin;mso-height-relative:margin" coordsize="18802,19159" o:gfxdata="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">
+              <v:group w14:anchorId="2D2DD246" id="Group 2" o:spid="_x0000_s1026" style="position:absolute;margin-left:92.8pt;margin-top:.3pt;width:2in;height:147pt;z-index:251657216;mso-position-horizontal:right;mso-position-horizontal-relative:margin;mso-width-relative:margin;mso-height-relative:margin" coordsize="18802,19159" o:gfxdata="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">
                 <o:lock v:ext="edit" aspectratio="t"/>
                 <v:shapetype id="_x0000_t75" coordsize="21600,21600" o:spt="75" o:preferrelative="t" path="m@4@5l@4@11@9@11@9@5xe" filled="f" stroked="f">
                   <v:stroke joinstyle="miter"/>
@@ -2811,7 +2811,7 @@
         <mc:AlternateContent>
           <mc:Choice Requires="wpg">
             <w:drawing>
-              <wp:anchor distT="0" distB="0" distL="114300" distR="114300" simplePos="0" relativeHeight="251662336" behindDoc="0" locked="0" layoutInCell="1" allowOverlap="1" wp14:anchorId="27AE2275" wp14:editId="4AC74CF8">
+              <wp:anchor distT="0" distB="0" distL="114300" distR="114300" simplePos="0" relativeHeight="251661312" behindDoc="0" locked="0" layoutInCell="1" allowOverlap="1" wp14:anchorId="27AE2275" wp14:editId="33716025">
                 <wp:simplePos x="0" y="0"/>
                 <wp:positionH relativeFrom="column">
                   <wp:posOffset>4120738</wp:posOffset>
@@ -3027,7 +3027,7 @@
           </mc:Choice>
           <mc:Fallback>
             <w:pict>
-              <v:group w14:anchorId="27AE2275" id="Group 5" o:spid="_x0000_s1029" style="position:absolute;margin-left:324.45pt;margin-top:1.25pt;width:2in;height:145.85pt;z-index:251662336" coordsize="18288,18522" o:gfxdata="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">
+              <v:group w14:anchorId="27AE2275" id="Group 5" o:spid="_x0000_s1029" style="position:absolute;margin-left:324.45pt;margin-top:1.25pt;width:2in;height:145.85pt;z-index:251661312" coordsize="18288,18522" o:gfxdata="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">
                 <v:shape id="Picture 4" o:spid="_x0000_s1030" type="#_x0000_t75" style="position:absolute;width:18288;height:12065;visibility:visible;mso-wrap-style:square" o:gfxdata="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">
                   <v:imagedata r:id="rId11" o:title=""/>
                 </v:shape>
@@ -3526,7 +3526,7 @@
         <mc:AlternateContent>
           <mc:Choice Requires="wps">
             <w:drawing>
-              <wp:anchor distT="0" distB="0" distL="114300" distR="114300" simplePos="0" relativeHeight="251665408" behindDoc="0" locked="0" layoutInCell="1" allowOverlap="1" wp14:anchorId="099F86BA" wp14:editId="76D48073">
+              <wp:anchor distT="0" distB="0" distL="114300" distR="114300" simplePos="0" relativeHeight="251664384" behindDoc="0" locked="0" layoutInCell="1" allowOverlap="1" wp14:anchorId="099F86BA" wp14:editId="62A8D856">
                 <wp:simplePos x="0" y="0"/>
                 <wp:positionH relativeFrom="column">
                   <wp:posOffset>4114800</wp:posOffset>
@@ -3571,25 +3571,45 @@
                             <w:r>
                               <w:t xml:space="preserve">Εικόνα </w:t>
                             </w:r>
-                            <w:fldSimple w:instr=" STYLEREF 1 \s ">
-                              <w:r>
-                                <w:rPr>
-                                  <w:noProof/>
-                                </w:rPr>
-                                <w:t>2</w:t>
-                              </w:r>
-                            </w:fldSimple>
+                            <w:r>
+                              <w:fldChar w:fldCharType="begin"/>
+                            </w:r>
+                            <w:r>
+                              <w:instrText xml:space="preserve"> STYLEREF 1 \s </w:instrText>
+                            </w:r>
+                            <w:r>
+                              <w:fldChar w:fldCharType="separate"/>
+                            </w:r>
+                            <w:r>
+                              <w:rPr>
+                                <w:noProof/>
+                              </w:rPr>
+                              <w:t>2</w:t>
+                            </w:r>
+                            <w:r>
+                              <w:fldChar w:fldCharType="end"/>
+                            </w:r>
                             <w:r>
                               <w:noBreakHyphen/>
                             </w:r>
-                            <w:fldSimple w:instr=" SEQ Εικόνα \* ARABIC \s 1 ">
-                              <w:r>
-                                <w:rPr>
-                                  <w:noProof/>
-                                </w:rPr>
-                                <w:t>3</w:t>
-                              </w:r>
-                            </w:fldSimple>
+                            <w:r>
+                              <w:fldChar w:fldCharType="begin"/>
+                            </w:r>
+                            <w:r>
+                              <w:instrText xml:space="preserve"> SEQ Εικόνα \* ARABIC \s 1 </w:instrText>
+                            </w:r>
+                            <w:r>
+                              <w:fldChar w:fldCharType="separate"/>
+                            </w:r>
+                            <w:r>
+                              <w:rPr>
+                                <w:noProof/>
+                              </w:rPr>
+                              <w:t>3</w:t>
+                            </w:r>
+                            <w:r>
+                              <w:fldChar w:fldCharType="end"/>
+                            </w:r>
                             <w:r>
                               <w:t xml:space="preserve"> Raspberry Pi 4</w:t>
                             </w:r>
@@ -3610,7 +3630,7 @@
           </mc:Choice>
           <mc:Fallback>
             <w:pict>
-              <v:shape w14:anchorId="099F86BA" id="Text Box 1" o:spid="_x0000_s1032" type="#_x0000_t202" style="position:absolute;margin-left:324pt;margin-top:89.8pt;width:2in;height:.05pt;z-index:251665408;visibility:visible;mso-wrap-style:square;mso-wrap-distance-left:9pt;mso-wrap-distance-top:0;mso-wrap-distance-right:9pt;mso-wrap-distance-bottom:0;mso-position-horizontal:absolute;mso-position-horizontal-relative:text;mso-position-vertical:absolute;mso-position-vertical-relative:text;v-text-anchor:top" o:gfxdata="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" stroked="f">
+              <v:shape w14:anchorId="099F86BA" id="Text Box 1" o:spid="_x0000_s1032" type="#_x0000_t202" style="position:absolute;margin-left:324pt;margin-top:89.8pt;width:2in;height:.05pt;z-index:251664384;visibility:visible;mso-wrap-style:square;mso-wrap-distance-left:9pt;mso-wrap-distance-top:0;mso-wrap-distance-right:9pt;mso-wrap-distance-bottom:0;mso-position-horizontal:absolute;mso-position-horizontal-relative:text;mso-position-vertical:absolute;mso-position-vertical-relative:text;v-text-anchor:top" o:gfxdata="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" stroked="f">
                 <v:textbox style="mso-fit-shape-to-text:t" inset="0,0,0,0">
                   <w:txbxContent>
                     <w:p>
@@ -3624,25 +3644,45 @@
                       <w:r>
                         <w:t xml:space="preserve">Εικόνα </w:t>
                       </w:r>
-                      <w:fldSimple w:instr=" STYLEREF 1 \s ">
-                        <w:r>
-                          <w:rPr>
-                            <w:noProof/>
-                          </w:rPr>
-                          <w:t>2</w:t>
-                        </w:r>
-                      </w:fldSimple>
+                      <w:r>
+                        <w:fldChar w:fldCharType="begin"/>
+                      </w:r>
+                      <w:r>
+                        <w:instrText xml:space="preserve"> STYLEREF 1 \s </w:instrText>
+                      </w:r>
+                      <w:r>
+                        <w:fldChar w:fldCharType="separate"/>
+                      </w:r>
+                      <w:r>
+                        <w:rPr>
+                          <w:noProof/>
+                        </w:rPr>
+                        <w:t>2</w:t>
+                      </w:r>
+                      <w:r>
+                        <w:fldChar w:fldCharType="end"/>
+                      </w:r>
                       <w:r>
                         <w:noBreakHyphen/>
                       </w:r>
-                      <w:fldSimple w:instr=" SEQ Εικόνα \* ARABIC \s 1 ">
-                        <w:r>
-                          <w:rPr>
-                            <w:noProof/>
-                          </w:rPr>
-                          <w:t>3</w:t>
-                        </w:r>
-                      </w:fldSimple>
+                      <w:r>
+                        <w:fldChar w:fldCharType="begin"/>
+                      </w:r>
+                      <w:r>
+                        <w:instrText xml:space="preserve"> SEQ Εικόνα \* ARABIC \s 1 </w:instrText>
+                      </w:r>
+                      <w:r>
+                        <w:fldChar w:fldCharType="separate"/>
+                      </w:r>
+                      <w:r>
+                        <w:rPr>
+                          <w:noProof/>
+                        </w:rPr>
+                        <w:t>3</w:t>
+                      </w:r>
+                      <w:r>
+                        <w:fldChar w:fldCharType="end"/>
+                      </w:r>
                       <w:r>
                         <w:t xml:space="preserve"> Raspberry Pi 4</w:t>
                       </w:r>
@@ -3660,7 +3700,7 @@
           <w:noProof/>
         </w:rPr>
         <w:drawing>
-          <wp:anchor distT="0" distB="0" distL="114300" distR="114300" simplePos="0" relativeHeight="251663360" behindDoc="0" locked="0" layoutInCell="1" allowOverlap="1" wp14:anchorId="32F33458" wp14:editId="5AE0A2DB">
+          <wp:anchor distT="0" distB="0" distL="114300" distR="114300" simplePos="0" relativeHeight="251662336" behindDoc="0" locked="0" layoutInCell="1" allowOverlap="1" wp14:anchorId="32F33458" wp14:editId="1F823E9D">
             <wp:simplePos x="0" y="0"/>
             <wp:positionH relativeFrom="margin">
               <wp:align>right</wp:align>
@@ -4889,13 +4929,7 @@
         <w:rPr>
           <w:lang w:val="el-GR"/>
         </w:rPr>
-        <w:t>)</w:t>
-      </w:r>
-      <w:r>
-        <w:rPr>
-          <w:lang w:val="el-GR"/>
-        </w:rPr>
-        <w:t xml:space="preserve"> </w:t>
+        <w:t xml:space="preserve">) </w:t>
       </w:r>
       <w:r>
         <w:rPr>
@@ -4907,13 +4941,7 @@
         <w:rPr>
           <w:lang w:val="el-GR"/>
         </w:rPr>
-        <w:t xml:space="preserve">των πρωτοκόλλων που αυτές υποστηρίζουν. </w:t>
-      </w:r>
-      <w:r>
-        <w:rPr>
-          <w:lang w:val="el-GR"/>
-        </w:rPr>
-        <w:t>Τα</w:t>
+        <w:t>των πρωτοκόλλων που αυτές υποστηρίζουν. Τα</w:t>
       </w:r>
       <w:r>
         <w:rPr>
@@ -5015,19 +5043,7 @@
         <w:rPr>
           <w:lang w:val="el-GR"/>
         </w:rPr>
-        <w:t xml:space="preserve">, καλύπτοντας κάποιους ή όλους τους ακροδέκτες της, </w:t>
-      </w:r>
-      <w:r>
-        <w:rPr>
-          <w:lang w:val="el-GR"/>
-        </w:rPr>
-        <w:t>και επικοινωνούν</w:t>
-      </w:r>
-      <w:r>
-        <w:rPr>
-          <w:lang w:val="el-GR"/>
-        </w:rPr>
-        <w:t xml:space="preserve"> με το </w:t>
+        <w:t xml:space="preserve">, καλύπτοντας κάποιους ή όλους τους ακροδέκτες της, και επικοινωνούν με το </w:t>
       </w:r>
       <w:r>
         <w:t>Raspberry</w:t>
@@ -5055,6 +5071,11 @@
       </w:r>
     </w:p>
     <w:p>
+      <w:pPr>
+        <w:rPr>
+          <w:lang w:val="el-GR"/>
+        </w:rPr>
+      </w:pPr>
       <w:r>
         <w:rPr>
           <w:noProof/>
@@ -5063,7 +5084,7 @@
         <mc:AlternateContent>
           <mc:Choice Requires="wpg">
             <w:drawing>
-              <wp:anchor distT="0" distB="0" distL="114300" distR="114300" simplePos="0" relativeHeight="251669504" behindDoc="0" locked="0" layoutInCell="1" allowOverlap="1" wp14:anchorId="57C5BEE9" wp14:editId="1FFF6AF4">
+              <wp:anchor distT="0" distB="0" distL="114300" distR="114300" simplePos="0" relativeHeight="251668480" behindDoc="0" locked="0" layoutInCell="1" allowOverlap="1" wp14:anchorId="57C5BEE9" wp14:editId="211E7A7E">
                 <wp:simplePos x="0" y="0"/>
                 <wp:positionH relativeFrom="margin">
                   <wp:align>right</wp:align>
@@ -5146,6 +5167,1672 @@
                               <w:pPr>
                                 <w:pStyle w:val="Caption"/>
                                 <w:rPr>
+                                  <w:noProof/>
+                                  <w:szCs w:val="20"/>
+                                  <w:lang w:val="el-GR"/>
+                                </w:rPr>
+                              </w:pPr>
+                              <w:r>
+                                <w:rPr>
+                                  <w:lang w:val="el-GR"/>
+                                </w:rPr>
+                                <w:t xml:space="preserve">Εικόνα </w:t>
+                              </w:r>
+                              <w:r>
+                                <w:rPr>
+                                  <w:lang w:val="el-GR"/>
+                                </w:rPr>
+                                <w:fldChar w:fldCharType="begin"/>
+                              </w:r>
+                              <w:r>
+                                <w:rPr>
+                                  <w:lang w:val="el-GR"/>
+                                </w:rPr>
+                                <w:instrText xml:space="preserve"> STYLEREF 1 \s </w:instrText>
+                              </w:r>
+                              <w:r>
+                                <w:rPr>
+                                  <w:lang w:val="el-GR"/>
+                                </w:rPr>
+                                <w:fldChar w:fldCharType="separate"/>
+                              </w:r>
+                              <w:r>
+                                <w:rPr>
+                                  <w:noProof/>
+                                  <w:lang w:val="el-GR"/>
+                                </w:rPr>
+                                <w:t>2</w:t>
+                              </w:r>
+                              <w:r>
+                                <w:rPr>
+                                  <w:lang w:val="el-GR"/>
+                                </w:rPr>
+                                <w:fldChar w:fldCharType="end"/>
+                              </w:r>
+                              <w:r>
+                                <w:rPr>
+                                  <w:lang w:val="el-GR"/>
+                                </w:rPr>
+                                <w:noBreakHyphen/>
+                              </w:r>
+                              <w:r>
+                                <w:rPr>
+                                  <w:lang w:val="el-GR"/>
+                                </w:rPr>
+                                <w:fldChar w:fldCharType="begin"/>
+                              </w:r>
+                              <w:r>
+                                <w:rPr>
+                                  <w:lang w:val="el-GR"/>
+                                </w:rPr>
+                                <w:instrText xml:space="preserve"> SEQ Εικόνα \* ARABIC \s 1 </w:instrText>
+                              </w:r>
+                              <w:r>
+                                <w:rPr>
+                                  <w:lang w:val="el-GR"/>
+                                </w:rPr>
+                                <w:fldChar w:fldCharType="separate"/>
+                              </w:r>
+                              <w:r>
+                                <w:rPr>
+                                  <w:noProof/>
+                                  <w:lang w:val="el-GR"/>
+                                </w:rPr>
+                                <w:t>4</w:t>
+                              </w:r>
+                              <w:r>
+                                <w:rPr>
+                                  <w:lang w:val="el-GR"/>
+                                </w:rPr>
+                                <w:fldChar w:fldCharType="end"/>
+                              </w:r>
+                              <w:r>
+                                <w:rPr>
+                                  <w:lang w:val="el-GR"/>
+                                </w:rPr>
+                                <w:t xml:space="preserve"> </w:t>
+                              </w:r>
+                              <w:r>
+                                <w:rPr>
+                                  <w:lang w:val="el-GR"/>
+                                </w:rPr>
+                                <w:t xml:space="preserve">Διάγραμμα </w:t>
+                              </w:r>
+                              <w:r>
+                                <w:t>GPIO</w:t>
+                              </w:r>
+                              <w:r>
+                                <w:rPr>
+                                  <w:lang w:val="el-GR"/>
+                                </w:rPr>
+                                <w:t xml:space="preserve"> </w:t>
+                              </w:r>
+                              <w:r>
+                                <w:t>header</w:t>
+                              </w:r>
+                              <w:r>
+                                <w:rPr>
+                                  <w:lang w:val="el-GR"/>
+                                </w:rPr>
+                                <w:t xml:space="preserve"> </w:t>
+                              </w:r>
+                              <w:r>
+                                <w:t>pins</w:t>
+                              </w:r>
+                              <w:r>
+                                <w:rPr>
+                                  <w:lang w:val="el-GR"/>
+                                </w:rPr>
+                                <w:t xml:space="preserve"> </w:t>
+                              </w:r>
+                              <w:r>
+                                <w:rPr>
+                                  <w:lang w:val="el-GR"/>
+                                </w:rPr>
+                                <w:t xml:space="preserve">για το </w:t>
+                              </w:r>
+                              <w:r>
+                                <w:t>Raspberry</w:t>
+                              </w:r>
+                              <w:r>
+                                <w:rPr>
+                                  <w:lang w:val="el-GR"/>
+                                </w:rPr>
+                                <w:t xml:space="preserve"> </w:t>
+                              </w:r>
+                              <w:r>
+                                <w:t>Pi</w:t>
+                              </w:r>
+                              <w:r>
+                                <w:rPr>
+                                  <w:lang w:val="el-GR"/>
+                                </w:rPr>
+                                <w:t>.</w:t>
+                              </w:r>
+                            </w:p>
+                          </w:txbxContent>
+                        </wps:txbx>
+                        <wps:bodyPr rot="0" spcFirstLastPara="0" vertOverflow="overflow" horzOverflow="overflow" vert="horz" wrap="square" lIns="0" tIns="0" rIns="0" bIns="0" numCol="1" spcCol="0" rtlCol="0" fromWordArt="0" anchor="t" anchorCtr="0" forceAA="0" compatLnSpc="1">
+                          <a:prstTxWarp prst="textNoShape">
+                            <a:avLst/>
+                          </a:prstTxWarp>
+                          <a:spAutoFit/>
+                        </wps:bodyPr>
+                      </wps:wsp>
+                    </wpg:wgp>
+                  </a:graphicData>
+                </a:graphic>
+              </wp:anchor>
+            </w:drawing>
+          </mc:Choice>
+          <mc:Fallback>
+            <w:pict>
+              <v:group w14:anchorId="57C5BEE9" id="Group 6" o:spid="_x0000_s1033" style="position:absolute;margin-left:416.1pt;margin-top:0;width:467.3pt;height:295.3pt;z-index:251668480;mso-position-horizontal:right;mso-position-horizontal-relative:margin" coordsize="59347,37503" o:gfxdata="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">
+                <v:shape id="Picture 4" o:spid="_x0000_s1034" type="#_x0000_t75" style="position:absolute;width:59347;height:34074;visibility:visible;mso-wrap-style:square" o:gfxdata="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">
+                  <v:imagedata r:id="rId14" o:title=""/>
+                </v:shape>
+                <v:shape id="_x0000_s1035" type="#_x0000_t202" style="position:absolute;top:34677;width:59347;height:2826;visibility:visible;mso-wrap-style:square;v-text-anchor:top" o:gfxdata="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" stroked="f">
+                  <v:textbox style="mso-fit-shape-to-text:t" inset="0,0,0,0">
+                    <w:txbxContent>
+                      <w:p>
+                        <w:pPr>
+                          <w:pStyle w:val="Caption"/>
+                          <w:rPr>
+                            <w:noProof/>
+                            <w:szCs w:val="20"/>
+                            <w:lang w:val="el-GR"/>
+                          </w:rPr>
+                        </w:pPr>
+                        <w:r>
+                          <w:rPr>
+                            <w:lang w:val="el-GR"/>
+                          </w:rPr>
+                          <w:t xml:space="preserve">Εικόνα </w:t>
+                        </w:r>
+                        <w:r>
+                          <w:rPr>
+                            <w:lang w:val="el-GR"/>
+                          </w:rPr>
+                          <w:fldChar w:fldCharType="begin"/>
+                        </w:r>
+                        <w:r>
+                          <w:rPr>
+                            <w:lang w:val="el-GR"/>
+                          </w:rPr>
+                          <w:instrText xml:space="preserve"> STYLEREF 1 \s </w:instrText>
+                        </w:r>
+                        <w:r>
+                          <w:rPr>
+                            <w:lang w:val="el-GR"/>
+                          </w:rPr>
+                          <w:fldChar w:fldCharType="separate"/>
+                        </w:r>
+                        <w:r>
+                          <w:rPr>
+                            <w:noProof/>
+                            <w:lang w:val="el-GR"/>
+                          </w:rPr>
+                          <w:t>2</w:t>
+                        </w:r>
+                        <w:r>
+                          <w:rPr>
+                            <w:lang w:val="el-GR"/>
+                          </w:rPr>
+                          <w:fldChar w:fldCharType="end"/>
+                        </w:r>
+                        <w:r>
+                          <w:rPr>
+                            <w:lang w:val="el-GR"/>
+                          </w:rPr>
+                          <w:noBreakHyphen/>
+                        </w:r>
+                        <w:r>
+                          <w:rPr>
+                            <w:lang w:val="el-GR"/>
+                          </w:rPr>
+                          <w:fldChar w:fldCharType="begin"/>
+                        </w:r>
+                        <w:r>
+                          <w:rPr>
+                            <w:lang w:val="el-GR"/>
+                          </w:rPr>
+                          <w:instrText xml:space="preserve"> SEQ Εικόνα \* ARABIC \s 1 </w:instrText>
+                        </w:r>
+                        <w:r>
+                          <w:rPr>
+                            <w:lang w:val="el-GR"/>
+                          </w:rPr>
+                          <w:fldChar w:fldCharType="separate"/>
+                        </w:r>
+                        <w:r>
+                          <w:rPr>
+                            <w:noProof/>
+                            <w:lang w:val="el-GR"/>
+                          </w:rPr>
+                          <w:t>4</w:t>
+                        </w:r>
+                        <w:r>
+                          <w:rPr>
+                            <w:lang w:val="el-GR"/>
+                          </w:rPr>
+                          <w:fldChar w:fldCharType="end"/>
+                        </w:r>
+                        <w:r>
+                          <w:rPr>
+                            <w:lang w:val="el-GR"/>
+                          </w:rPr>
+                          <w:t xml:space="preserve"> </w:t>
+                        </w:r>
+                        <w:r>
+                          <w:rPr>
+                            <w:lang w:val="el-GR"/>
+                          </w:rPr>
+                          <w:t xml:space="preserve">Διάγραμμα </w:t>
+                        </w:r>
+                        <w:r>
+                          <w:t>GPIO</w:t>
+                        </w:r>
+                        <w:r>
+                          <w:rPr>
+                            <w:lang w:val="el-GR"/>
+                          </w:rPr>
+                          <w:t xml:space="preserve"> </w:t>
+                        </w:r>
+                        <w:r>
+                          <w:t>header</w:t>
+                        </w:r>
+                        <w:r>
+                          <w:rPr>
+                            <w:lang w:val="el-GR"/>
+                          </w:rPr>
+                          <w:t xml:space="preserve"> </w:t>
+                        </w:r>
+                        <w:r>
+                          <w:t>pins</w:t>
+                        </w:r>
+                        <w:r>
+                          <w:rPr>
+                            <w:lang w:val="el-GR"/>
+                          </w:rPr>
+                          <w:t xml:space="preserve"> </w:t>
+                        </w:r>
+                        <w:r>
+                          <w:rPr>
+                            <w:lang w:val="el-GR"/>
+                          </w:rPr>
+                          <w:t xml:space="preserve">για το </w:t>
+                        </w:r>
+                        <w:r>
+                          <w:t>Raspberry</w:t>
+                        </w:r>
+                        <w:r>
+                          <w:rPr>
+                            <w:lang w:val="el-GR"/>
+                          </w:rPr>
+                          <w:t xml:space="preserve"> </w:t>
+                        </w:r>
+                        <w:r>
+                          <w:t>Pi</w:t>
+                        </w:r>
+                        <w:r>
+                          <w:rPr>
+                            <w:lang w:val="el-GR"/>
+                          </w:rPr>
+                          <w:t>.</w:t>
+                        </w:r>
+                      </w:p>
+                    </w:txbxContent>
+                  </v:textbox>
+                </v:shape>
+                <w10:wrap type="square" anchorx="margin"/>
+              </v:group>
+            </w:pict>
+          </mc:Fallback>
+        </mc:AlternateContent>
+      </w:r>
+      <w:r>
+        <w:rPr>
+          <w:lang w:val="el-GR"/>
+        </w:rPr>
+        <w:t xml:space="preserve">Το πρωτόκολλο </w:t>
+      </w:r>
+      <w:r>
+        <w:t>I</w:t>
+      </w:r>
+      <w:r>
+        <w:rPr>
+          <w:lang w:val="el-GR"/>
+        </w:rPr>
+        <w:t>2</w:t>
+      </w:r>
+      <w:r>
+        <w:t>C</w:t>
+      </w:r>
+      <w:r>
+        <w:rPr>
+          <w:lang w:val="el-GR"/>
+        </w:rPr>
+        <w:t xml:space="preserve"> </w:t>
+      </w:r>
+      <w:r>
+        <w:rPr>
+          <w:lang w:val="el-GR"/>
+        </w:rPr>
+        <w:t xml:space="preserve">για παράδειγμα χρησιμοποιείται σε αυτή την εργασία για την επικοινωνία μεταξύ </w:t>
+      </w:r>
+      <w:r>
+        <w:rPr>
+          <w:lang w:val="el-GR"/>
+        </w:rPr>
+        <w:t xml:space="preserve">του </w:t>
+      </w:r>
+      <w:r>
+        <w:t>Raspberry</w:t>
+      </w:r>
+      <w:r>
+        <w:rPr>
+          <w:lang w:val="el-GR"/>
+        </w:rPr>
+        <w:t xml:space="preserve"> </w:t>
+      </w:r>
+      <w:r>
+        <w:t>Pi</w:t>
+      </w:r>
+      <w:r>
+        <w:rPr>
+          <w:lang w:val="el-GR"/>
+        </w:rPr>
+        <w:t xml:space="preserve"> </w:t>
+      </w:r>
+      <w:r>
+        <w:rPr>
+          <w:lang w:val="el-GR"/>
+        </w:rPr>
+        <w:t xml:space="preserve">και </w:t>
+      </w:r>
+      <w:r>
+        <w:rPr>
+          <w:lang w:val="el-GR"/>
+        </w:rPr>
+        <w:t xml:space="preserve">ενός </w:t>
+      </w:r>
+      <w:r>
+        <w:t>HAT</w:t>
+      </w:r>
+      <w:r>
+        <w:rPr>
+          <w:lang w:val="el-GR"/>
+        </w:rPr>
+        <w:t xml:space="preserve"> </w:t>
+      </w:r>
+      <w:r>
+        <w:rPr>
+          <w:lang w:val="el-GR"/>
+        </w:rPr>
+        <w:t xml:space="preserve">το οποίο λειτουργεί </w:t>
+      </w:r>
+      <w:r>
+        <w:rPr>
+          <w:lang w:val="el-GR"/>
+        </w:rPr>
+        <w:t>ως</w:t>
+      </w:r>
+      <w:r>
+        <w:rPr>
+          <w:lang w:val="el-GR"/>
+        </w:rPr>
+        <w:t xml:space="preserve"> μικροελεγκτής </w:t>
+      </w:r>
+      <w:r>
+        <w:t>PWM</w:t>
+      </w:r>
+      <w:r>
+        <w:rPr>
+          <w:lang w:val="el-GR"/>
+        </w:rPr>
+        <w:t>.</w:t>
+      </w:r>
+      <w:r>
+        <w:rPr>
+          <w:lang w:val="el-GR"/>
+        </w:rPr>
+        <w:t xml:space="preserve"> Για την επικοινωνία αυτή, υπεύθυνοι</w:t>
+      </w:r>
+      <w:r>
+        <w:rPr>
+          <w:lang w:val="el-GR"/>
+        </w:rPr>
+        <w:t xml:space="preserve"> είναι οι ακροδέκτες </w:t>
+      </w:r>
+      <w:r>
+        <w:t>SDA</w:t>
+      </w:r>
+      <w:r>
+        <w:rPr>
+          <w:lang w:val="el-GR"/>
+        </w:rPr>
+        <w:t xml:space="preserve"> </w:t>
+      </w:r>
+      <w:r>
+        <w:rPr>
+          <w:lang w:val="el-GR"/>
+        </w:rPr>
+        <w:t>(</w:t>
+      </w:r>
+      <w:r>
+        <w:t>GPIO</w:t>
+      </w:r>
+      <w:r>
+        <w:rPr>
+          <w:lang w:val="el-GR"/>
+        </w:rPr>
+        <w:t xml:space="preserve"> 2) </w:t>
+      </w:r>
+      <w:r>
+        <w:rPr>
+          <w:lang w:val="el-GR"/>
+        </w:rPr>
+        <w:t xml:space="preserve">και </w:t>
+      </w:r>
+      <w:r>
+        <w:t>SCL</w:t>
+      </w:r>
+      <w:r>
+        <w:rPr>
+          <w:lang w:val="el-GR"/>
+        </w:rPr>
+        <w:t xml:space="preserve"> (</w:t>
+      </w:r>
+      <w:r>
+        <w:t>GPIO</w:t>
+      </w:r>
+      <w:r>
+        <w:rPr>
+          <w:lang w:val="el-GR"/>
+        </w:rPr>
+        <w:t xml:space="preserve"> 3)</w:t>
+      </w:r>
+      <w:r>
+        <w:rPr>
+          <w:lang w:val="el-GR"/>
+        </w:rPr>
+        <w:t>. Ο</w:t>
+      </w:r>
+      <w:r>
+        <w:rPr>
+          <w:lang w:val="el-GR"/>
+        </w:rPr>
+        <w:t xml:space="preserve"> ακροδέκτης</w:t>
+      </w:r>
+      <w:r>
+        <w:rPr>
+          <w:lang w:val="el-GR"/>
+        </w:rPr>
+        <w:t xml:space="preserve"> </w:t>
+      </w:r>
+      <w:r>
+        <w:t>SDA</w:t>
+      </w:r>
+      <w:r>
+        <w:rPr>
+          <w:lang w:val="el-GR"/>
+        </w:rPr>
+        <w:t xml:space="preserve"> </w:t>
+      </w:r>
+      <w:r>
+        <w:rPr>
+          <w:lang w:val="el-GR"/>
+        </w:rPr>
+        <w:t>(</w:t>
+      </w:r>
+      <w:r>
+        <w:t>Serial</w:t>
+      </w:r>
+      <w:r>
+        <w:rPr>
+          <w:lang w:val="el-GR"/>
+        </w:rPr>
+        <w:t xml:space="preserve"> </w:t>
+      </w:r>
+      <w:r>
+        <w:t>Data</w:t>
+      </w:r>
+      <w:r>
+        <w:rPr>
+          <w:lang w:val="el-GR"/>
+        </w:rPr>
+        <w:t xml:space="preserve">) </w:t>
+      </w:r>
+      <w:r>
+        <w:rPr>
+          <w:lang w:val="el-GR"/>
+        </w:rPr>
+        <w:t>μεταφέρει δεδομένα μεταξύ των συσκευών,</w:t>
+      </w:r>
+      <w:r>
+        <w:rPr>
+          <w:lang w:val="el-GR"/>
+        </w:rPr>
+        <w:t xml:space="preserve"> ενώ ο </w:t>
+      </w:r>
+      <w:r>
+        <w:t>SCL</w:t>
+      </w:r>
+      <w:r>
+        <w:rPr>
+          <w:lang w:val="el-GR"/>
+        </w:rPr>
+        <w:t xml:space="preserve"> (</w:t>
+      </w:r>
+      <w:r>
+        <w:t>Serial</w:t>
+      </w:r>
+      <w:r>
+        <w:rPr>
+          <w:lang w:val="el-GR"/>
+        </w:rPr>
+        <w:t xml:space="preserve"> </w:t>
+      </w:r>
+      <w:r>
+        <w:t>Clock</w:t>
+      </w:r>
+      <w:r>
+        <w:rPr>
+          <w:lang w:val="el-GR"/>
+        </w:rPr>
+        <w:t xml:space="preserve">) </w:t>
+      </w:r>
+      <w:r>
+        <w:rPr>
+          <w:lang w:val="el-GR"/>
+        </w:rPr>
+        <w:t>καθορίζει</w:t>
+      </w:r>
+      <w:r>
+        <w:rPr>
+          <w:lang w:val="el-GR"/>
+        </w:rPr>
+        <w:t xml:space="preserve"> </w:t>
+      </w:r>
+      <w:r>
+        <w:rPr>
+          <w:lang w:val="el-GR"/>
+        </w:rPr>
+        <w:t xml:space="preserve">τον χρόνο αποστολής και ανάγνωσης δεδομένων από το </w:t>
+      </w:r>
+      <w:r>
+        <w:t>Raspberry</w:t>
+      </w:r>
+      <w:r>
+        <w:rPr>
+          <w:lang w:val="el-GR"/>
+        </w:rPr>
+        <w:t xml:space="preserve"> </w:t>
+      </w:r>
+      <w:r>
+        <w:t>Pi</w:t>
+      </w:r>
+      <w:r>
+        <w:rPr>
+          <w:lang w:val="el-GR"/>
+        </w:rPr>
+        <w:t xml:space="preserve"> </w:t>
+      </w:r>
+      <w:r>
+        <w:rPr>
+          <w:lang w:val="el-GR"/>
+        </w:rPr>
+        <w:t>και τις συνδεδεμένες συσκευές.</w:t>
+      </w:r>
+    </w:p>
+    <w:p>
+      <w:pPr>
+        <w:pStyle w:val="Heading2"/>
+      </w:pPr>
+      <w:r>
+        <w:t>Ρομποτικοί Βραχίονες</w:t>
+      </w:r>
+    </w:p>
+    <w:p>
+      <w:pPr>
+        <w:pStyle w:val="Heading3"/>
+      </w:pPr>
+      <w:r>
+        <w:t>Η εξέλιξη των ρομπότ στην βιομηχανία</w:t>
+      </w:r>
+    </w:p>
+    <w:p>
+      <w:pPr>
+        <w:rPr>
+          <w:lang w:val="el-GR"/>
+        </w:rPr>
+      </w:pPr>
+      <w:r>
+        <w:rPr>
+          <w:lang w:val="el-GR"/>
+        </w:rPr>
+        <w:t xml:space="preserve">Η </w:t>
+      </w:r>
+      <w:r>
+        <w:rPr>
+          <w:lang w:val="el-GR"/>
+        </w:rPr>
+        <w:t>πρώτη παρέμβαση</w:t>
+      </w:r>
+      <w:r>
+        <w:rPr>
+          <w:lang w:val="el-GR"/>
+        </w:rPr>
+        <w:t xml:space="preserve"> των ρομπότ στην </w:t>
+      </w:r>
+      <w:r>
+        <w:rPr>
+          <w:lang w:val="el-GR"/>
+        </w:rPr>
+        <w:t xml:space="preserve">βιομηχανία </w:t>
+      </w:r>
+      <w:r>
+        <w:rPr>
+          <w:lang w:val="el-GR"/>
+        </w:rPr>
+        <w:t xml:space="preserve">έγινε το 1954, όταν δύο μηχανικοί, ο </w:t>
+      </w:r>
+      <w:r>
+        <w:t>George</w:t>
+      </w:r>
+      <w:r>
+        <w:rPr>
+          <w:lang w:val="el-GR"/>
+        </w:rPr>
+        <w:t xml:space="preserve"> </w:t>
+      </w:r>
+      <w:r>
+        <w:t>Devol</w:t>
+      </w:r>
+      <w:r>
+        <w:rPr>
+          <w:lang w:val="el-GR"/>
+        </w:rPr>
+        <w:t xml:space="preserve"> και ο </w:t>
+      </w:r>
+      <w:r>
+        <w:t>Joseph</w:t>
+      </w:r>
+      <w:r>
+        <w:rPr>
+          <w:lang w:val="el-GR"/>
+        </w:rPr>
+        <w:t xml:space="preserve"> </w:t>
+      </w:r>
+      <w:r>
+        <w:t>Engelberger</w:t>
+      </w:r>
+      <w:r>
+        <w:rPr>
+          <w:lang w:val="el-GR"/>
+        </w:rPr>
+        <w:t xml:space="preserve"> </w:t>
+      </w:r>
+      <w:r>
+        <w:rPr>
+          <w:lang w:val="el-GR"/>
+        </w:rPr>
+        <w:t>ίδρυσαν την εταιρία «</w:t>
+      </w:r>
+      <w:r>
+        <w:t>Unimation</w:t>
+      </w:r>
+      <w:r>
+        <w:rPr>
+          <w:lang w:val="el-GR"/>
+        </w:rPr>
+        <w:t xml:space="preserve">» </w:t>
+      </w:r>
+      <w:bookmarkStart w:id="5" w:name="ZOTERO_BREF_wraZYkg87K9n"/>
+      <w:r>
+        <w:rPr>
+          <w:rFonts w:cs="Open Sans"/>
+          <w:lang w:val="el-GR"/>
+        </w:rPr>
+        <w:t>[4]</w:t>
+      </w:r>
+      <w:bookmarkEnd w:id="5"/>
+      <w:r>
+        <w:rPr>
+          <w:lang w:val="el-GR"/>
+        </w:rPr>
+        <w:t xml:space="preserve">. </w:t>
+      </w:r>
+      <w:r>
+        <w:t>H</w:t>
+      </w:r>
+      <w:r>
+        <w:rPr>
+          <w:lang w:val="el-GR"/>
+        </w:rPr>
+        <w:t xml:space="preserve"> </w:t>
+      </w:r>
+      <w:r>
+        <w:t>Unimation</w:t>
+      </w:r>
+      <w:r>
+        <w:rPr>
+          <w:lang w:val="el-GR"/>
+        </w:rPr>
+        <w:t>, το 1961 κατασκεύασε αυτό που θεωρείται σήμερα το πρώτο βιομηχανικό ρομπότ με όνομα «</w:t>
+      </w:r>
+      <w:r>
+        <w:t>Unimate</w:t>
+      </w:r>
+      <w:r>
+        <w:rPr>
+          <w:lang w:val="el-GR"/>
+        </w:rPr>
+        <w:t>»</w:t>
+      </w:r>
+      <w:bookmarkStart w:id="6" w:name="ZOTERO_BREF_g8lgGdosJiaz"/>
+      <w:r>
+        <w:rPr>
+          <w:rFonts w:cs="Open Sans"/>
+          <w:lang w:val="el-GR"/>
+        </w:rPr>
+        <w:t>[5]</w:t>
+      </w:r>
+      <w:bookmarkEnd w:id="6"/>
+      <w:r>
+        <w:rPr>
+          <w:lang w:val="el-GR"/>
+        </w:rPr>
+        <w:t xml:space="preserve">. </w:t>
+      </w:r>
+      <w:r>
+        <w:t>To</w:t>
+      </w:r>
+      <w:r>
+        <w:rPr>
+          <w:lang w:val="el-GR"/>
+        </w:rPr>
+        <w:t xml:space="preserve"> </w:t>
+      </w:r>
+      <w:r>
+        <w:t>Unimate</w:t>
+      </w:r>
+      <w:r>
+        <w:rPr>
+          <w:lang w:val="el-GR"/>
+        </w:rPr>
+        <w:t xml:space="preserve"> </w:t>
+      </w:r>
+      <w:r>
+        <w:rPr>
+          <w:lang w:val="el-GR"/>
+        </w:rPr>
+        <w:t xml:space="preserve">ήταν ένα </w:t>
+      </w:r>
+      <w:r>
+        <w:rPr>
+          <w:lang w:val="el-GR"/>
+        </w:rPr>
+        <w:t>ρομπότ υδραυλικής πίεσης, κάτι που το καθιστούσε κατάλληλο για εργασίες με μεγάλο φορτίο.</w:t>
+      </w:r>
+      <w:r>
+        <w:rPr>
+          <w:lang w:val="el-GR"/>
+        </w:rPr>
+        <w:t xml:space="preserve"> </w:t>
+      </w:r>
+      <w:r>
+        <w:rPr>
+          <w:lang w:val="el-GR"/>
+        </w:rPr>
+        <w:t xml:space="preserve">Η επιτυχία του στον τομέα της </w:t>
+      </w:r>
+      <w:r>
+        <w:rPr>
+          <w:lang w:val="el-GR"/>
+        </w:rPr>
+        <w:t xml:space="preserve">αυτοκινητοβιομηχανίας </w:t>
+      </w:r>
+      <w:r>
+        <w:rPr>
+          <w:lang w:val="el-GR"/>
+        </w:rPr>
+        <w:t xml:space="preserve">οδήγησε αργότερα στην ίδρυση και άλλων εταιριών </w:t>
+      </w:r>
+      <w:r>
+        <w:rPr>
+          <w:lang w:val="el-GR"/>
+        </w:rPr>
+        <w:t xml:space="preserve">κατασκευής </w:t>
+      </w:r>
+      <w:r>
+        <w:rPr>
+          <w:lang w:val="el-GR"/>
+        </w:rPr>
+        <w:t>ρομπότ. Γενικά</w:t>
+      </w:r>
+      <w:r>
+        <w:rPr>
+          <w:lang w:val="el-GR"/>
+        </w:rPr>
+        <w:t>,</w:t>
+      </w:r>
+      <w:r>
+        <w:rPr>
+          <w:lang w:val="el-GR"/>
+        </w:rPr>
+        <w:t xml:space="preserve"> </w:t>
+      </w:r>
+      <w:r>
+        <w:rPr>
+          <w:lang w:val="el-GR"/>
+        </w:rPr>
+        <w:t xml:space="preserve">Τα ρομπότ που χαρακτήριζαν εκείνη την δεκαετία χρησιμοποιούνταν κυρίως </w:t>
+      </w:r>
+      <w:r>
+        <w:rPr>
+          <w:lang w:val="el-GR"/>
+        </w:rPr>
+        <w:t>στην επεξεργασία υλικών και τις γραμμές παραγωγής. Ωστόσο, ή</w:t>
+      </w:r>
+      <w:r>
+        <w:rPr>
+          <w:lang w:val="el-GR"/>
+        </w:rPr>
+        <w:t>ταν αρκετά δύσκολο να επαναπρογραμματιστούν.</w:t>
+      </w:r>
+    </w:p>
+    <w:p>
+      <w:pPr>
+        <w:rPr>
+          <w:rFonts w:cs="Open Sans"/>
+          <w:lang w:val="el-GR"/>
+        </w:rPr>
+      </w:pPr>
+      <w:r>
+        <w:rPr>
+          <w:lang w:val="el-GR"/>
+        </w:rPr>
+        <w:lastRenderedPageBreak/>
+        <w:t>Ένα ακόμα μεγάλο ορόσημο για την ρομποτική ήταν η κατασκευή το «</w:t>
+      </w:r>
+      <w:r>
+        <w:t>Stanford</w:t>
+      </w:r>
+      <w:r>
+        <w:rPr>
+          <w:lang w:val="el-GR"/>
+        </w:rPr>
+        <w:t xml:space="preserve"> </w:t>
+      </w:r>
+      <w:r>
+        <w:t>Arm</w:t>
+      </w:r>
+      <w:r>
+        <w:rPr>
+          <w:lang w:val="el-GR"/>
+        </w:rPr>
+        <w:t xml:space="preserve">» από τον </w:t>
+      </w:r>
+      <w:r>
+        <w:t>Victor</w:t>
+      </w:r>
+      <w:r>
+        <w:rPr>
+          <w:lang w:val="el-GR"/>
+        </w:rPr>
+        <w:t xml:space="preserve"> </w:t>
+      </w:r>
+      <w:r>
+        <w:t>Scheinman</w:t>
+      </w:r>
+      <w:r>
+        <w:rPr>
+          <w:lang w:val="el-GR"/>
+        </w:rPr>
+        <w:t xml:space="preserve"> </w:t>
+      </w:r>
+      <w:bookmarkStart w:id="7" w:name="ZOTERO_BREF_nwUA89U1aFQa"/>
+      <w:r>
+        <w:rPr>
+          <w:rFonts w:cs="Open Sans"/>
+          <w:lang w:val="el-GR"/>
+        </w:rPr>
+        <w:t>[6]</w:t>
+      </w:r>
+      <w:bookmarkEnd w:id="7"/>
+      <w:r>
+        <w:rPr>
+          <w:rFonts w:cs="Open Sans"/>
+          <w:lang w:val="el-GR"/>
+        </w:rPr>
+        <w:t xml:space="preserve">. </w:t>
+      </w:r>
+      <w:r>
+        <w:rPr>
+          <w:rFonts w:cs="Open Sans"/>
+          <w:lang w:val="el-GR"/>
+        </w:rPr>
+        <w:t xml:space="preserve">Το </w:t>
+      </w:r>
+      <w:r>
+        <w:rPr>
+          <w:rFonts w:cs="Open Sans"/>
+        </w:rPr>
+        <w:t>Stanford</w:t>
+      </w:r>
+      <w:r>
+        <w:rPr>
+          <w:rFonts w:cs="Open Sans"/>
+          <w:lang w:val="el-GR"/>
+        </w:rPr>
+        <w:t xml:space="preserve"> </w:t>
+      </w:r>
+      <w:r>
+        <w:rPr>
+          <w:rFonts w:cs="Open Sans"/>
+        </w:rPr>
+        <w:t>Arm</w:t>
+      </w:r>
+      <w:r>
+        <w:rPr>
+          <w:rFonts w:cs="Open Sans"/>
+          <w:lang w:val="el-GR"/>
+        </w:rPr>
+        <w:t xml:space="preserve"> </w:t>
+      </w:r>
+      <w:r>
+        <w:rPr>
+          <w:rFonts w:cs="Open Sans"/>
+          <w:lang w:val="el-GR"/>
+        </w:rPr>
+        <w:t xml:space="preserve">ήταν το πρώτο ολοκληρωτικά ηλεκτρικά-ελεγχόμενο ρομπότ αφού χρησιμοποιούσε έναν μικροεπεξεργαστή </w:t>
+      </w:r>
+      <w:r>
+        <w:rPr>
+          <w:rFonts w:cs="Open Sans"/>
+          <w:lang w:val="el-GR"/>
+        </w:rPr>
+        <w:t>(</w:t>
+      </w:r>
+      <w:r>
+        <w:rPr>
+          <w:rFonts w:cs="Open Sans"/>
+        </w:rPr>
+        <w:t>PDP</w:t>
+      </w:r>
+      <w:r>
+        <w:rPr>
+          <w:rFonts w:cs="Open Sans"/>
+          <w:lang w:val="el-GR"/>
+        </w:rPr>
+        <w:t>-6)</w:t>
+      </w:r>
+      <w:r>
+        <w:rPr>
+          <w:rFonts w:cs="Open Sans"/>
+          <w:lang w:val="el-GR"/>
+        </w:rPr>
+        <w:t xml:space="preserve"> για την λειτουργία του. Επίσης, ήταν εξοπλισμένο με ταχύμετρα και τενσιόμετρα που καθιστούσαν δυνατή την μέτρηση θέσης και ταχύτητας, παρέχοντας έτσι μια πιο λεπτομερής και ελεγχόμενη κίνηση.</w:t>
+      </w:r>
+      <w:r>
+        <w:rPr>
+          <w:rFonts w:cs="Open Sans"/>
+          <w:lang w:val="el-GR"/>
+        </w:rPr>
+        <w:t xml:space="preserve"> Έτσι τα μοντέλα που ακολούθησαν μπορούσαν να αναλάβουν εργασίες οι οποίες απαιτούσαν μια πιο ακριβής κίνηση όπως </w:t>
+      </w:r>
+      <w:r>
+        <w:rPr>
+          <w:rFonts w:cs="Open Sans"/>
+          <w:lang w:val="el-GR"/>
+        </w:rPr>
+        <w:t>η</w:t>
+      </w:r>
+      <w:r>
+        <w:rPr>
+          <w:rFonts w:cs="Open Sans"/>
+          <w:lang w:val="el-GR"/>
+        </w:rPr>
+        <w:t xml:space="preserve"> </w:t>
+      </w:r>
+      <w:r>
+        <w:rPr>
+          <w:rFonts w:cs="Open Sans"/>
+          <w:lang w:val="el-GR"/>
+        </w:rPr>
+        <w:t>συναρμολόγηση</w:t>
+      </w:r>
+      <w:r>
+        <w:rPr>
+          <w:rFonts w:cs="Open Sans"/>
+          <w:lang w:val="el-GR"/>
+        </w:rPr>
+        <w:t xml:space="preserve"> στην αυτοκινητοβιομηχανία</w:t>
+      </w:r>
+      <w:r>
+        <w:rPr>
+          <w:rFonts w:cs="Open Sans"/>
+          <w:lang w:val="el-GR"/>
+        </w:rPr>
+        <w:t>.</w:t>
+      </w:r>
+    </w:p>
+    <w:p>
+      <w:pPr>
+        <w:rPr>
+          <w:rFonts w:cs="Open Sans"/>
+          <w:lang w:val="el-GR"/>
+        </w:rPr>
+      </w:pPr>
+      <w:r>
+        <w:rPr>
+          <w:rFonts w:cs="Open Sans"/>
+          <w:lang w:val="el-GR"/>
+        </w:rPr>
+        <w:t xml:space="preserve">Τα ρομπότ μεταξύ των </w:t>
+      </w:r>
+      <w:r>
+        <w:rPr>
+          <w:rFonts w:cs="Open Sans"/>
+          <w:lang w:val="el-GR"/>
+        </w:rPr>
+        <w:t>χρονολογιών</w:t>
+      </w:r>
+      <w:r>
+        <w:rPr>
+          <w:rFonts w:cs="Open Sans"/>
+          <w:lang w:val="el-GR"/>
+        </w:rPr>
+        <w:t xml:space="preserve"> 1980 και 2000</w:t>
+      </w:r>
+      <w:r>
+        <w:rPr>
+          <w:rFonts w:cs="Open Sans"/>
+          <w:lang w:val="el-GR"/>
+        </w:rPr>
+        <w:t xml:space="preserve"> ήταν εξοπλισμένα με </w:t>
+      </w:r>
+      <w:r>
+        <w:rPr>
+          <w:rFonts w:cs="Open Sans"/>
+        </w:rPr>
+        <w:t>servo</w:t>
+      </w:r>
+      <w:r>
+        <w:rPr>
+          <w:rFonts w:cs="Open Sans"/>
+          <w:lang w:val="el-GR"/>
+        </w:rPr>
+        <w:t xml:space="preserve"> </w:t>
+      </w:r>
+      <w:r>
+        <w:rPr>
+          <w:rFonts w:cs="Open Sans"/>
+          <w:lang w:val="el-GR"/>
+        </w:rPr>
+        <w:t>μοτέρ και έτσι μπορούσαν να εκτελέσουν κινήσεις τόσο από σημείο σε σημείο, όσο επάνω σε ένα συνεχές μονοπάτι</w:t>
+      </w:r>
+      <w:r>
+        <w:rPr>
+          <w:rFonts w:cs="Open Sans"/>
+          <w:lang w:val="el-GR"/>
+        </w:rPr>
+        <w:t xml:space="preserve"> </w:t>
+      </w:r>
+      <w:bookmarkStart w:id="8" w:name="ZOTERO_BREF_TDUNEtJmpk1T"/>
+      <w:r>
+        <w:rPr>
+          <w:rFonts w:cs="Open Sans"/>
+          <w:lang w:val="el-GR"/>
+        </w:rPr>
+        <w:t>[5]</w:t>
+      </w:r>
+      <w:bookmarkEnd w:id="8"/>
+      <w:r>
+        <w:rPr>
+          <w:rFonts w:cs="Open Sans"/>
+          <w:lang w:val="el-GR"/>
+        </w:rPr>
+        <w:t xml:space="preserve">. Ο προγραμματισμός τους γινόταν με την χρήση </w:t>
+      </w:r>
+      <w:r>
+        <w:rPr>
+          <w:rFonts w:cs="Open Sans"/>
+        </w:rPr>
+        <w:t>teach</w:t>
+      </w:r>
+      <w:r>
+        <w:rPr>
+          <w:rFonts w:cs="Open Sans"/>
+          <w:lang w:val="el-GR"/>
+        </w:rPr>
+        <w:t xml:space="preserve"> </w:t>
+      </w:r>
+      <w:r>
+        <w:rPr>
+          <w:rFonts w:cs="Open Sans"/>
+        </w:rPr>
+        <w:t>box</w:t>
+      </w:r>
+      <w:r>
+        <w:rPr>
+          <w:rFonts w:cs="Open Sans"/>
+          <w:lang w:val="el-GR"/>
+        </w:rPr>
+        <w:t xml:space="preserve">, </w:t>
+      </w:r>
+      <w:r>
+        <w:rPr>
+          <w:rFonts w:cs="Open Sans"/>
+        </w:rPr>
+        <w:t>PLC</w:t>
+      </w:r>
+      <w:r>
+        <w:rPr>
+          <w:rFonts w:cs="Open Sans"/>
+          <w:lang w:val="el-GR"/>
+        </w:rPr>
+        <w:t xml:space="preserve">, </w:t>
+      </w:r>
+      <w:r>
+        <w:rPr>
+          <w:rFonts w:cs="Open Sans"/>
+          <w:lang w:val="el-GR"/>
+        </w:rPr>
+        <w:t>ή υπολογιστή.</w:t>
+      </w:r>
+      <w:r>
+        <w:rPr>
+          <w:rFonts w:cs="Open Sans"/>
+          <w:lang w:val="el-GR"/>
+        </w:rPr>
+        <w:t xml:space="preserve"> Έτσι δεν ήταν πλέον απλά μηχανές που διατελούσαν μία συγκεκριμένη κίνηση. </w:t>
+      </w:r>
+      <w:r>
+        <w:rPr>
+          <w:rFonts w:cs="Open Sans"/>
+          <w:lang w:val="el-GR"/>
+        </w:rPr>
+        <w:t>Αντιθέτως</w:t>
+      </w:r>
+      <w:r>
+        <w:rPr>
+          <w:rFonts w:cs="Open Sans"/>
+          <w:lang w:val="el-GR"/>
+        </w:rPr>
+        <w:t xml:space="preserve">, </w:t>
+      </w:r>
+      <w:r>
+        <w:rPr>
+          <w:rFonts w:cs="Open Sans"/>
+          <w:lang w:val="el-GR"/>
+        </w:rPr>
+        <w:t>μπορούσαν</w:t>
+      </w:r>
+      <w:r>
+        <w:rPr>
+          <w:rFonts w:cs="Open Sans"/>
+          <w:lang w:val="el-GR"/>
+        </w:rPr>
+        <w:t xml:space="preserve"> να προγραμματιστούν εκ νέου για διαφορετικές λειτουργίες και να χρησιμοποιούν </w:t>
+      </w:r>
+      <w:r>
+        <w:rPr>
+          <w:rFonts w:cs="Open Sans"/>
+          <w:lang w:val="el-GR"/>
+        </w:rPr>
+        <w:t>την επεξεργαστική ικανότητα ενός υπολογιστή</w:t>
+      </w:r>
+      <w:r>
+        <w:rPr>
+          <w:rFonts w:cs="Open Sans"/>
+          <w:lang w:val="el-GR"/>
+        </w:rPr>
+        <w:t xml:space="preserve"> ώστε να </w:t>
+      </w:r>
+      <w:r>
+        <w:rPr>
+          <w:rFonts w:cs="Open Sans"/>
+          <w:lang w:val="el-GR"/>
+        </w:rPr>
+        <w:t>προσαρμόζονται</w:t>
+      </w:r>
+      <w:r>
+        <w:rPr>
+          <w:rFonts w:cs="Open Sans"/>
+          <w:lang w:val="el-GR"/>
+        </w:rPr>
+        <w:t xml:space="preserve"> σε περιβαλλοντικούς παράγοντες.</w:t>
+      </w:r>
+    </w:p>
+    <w:p>
+      <w:pPr>
+        <w:rPr>
+          <w:rFonts w:cs="Open Sans"/>
+          <w:lang w:val="el-GR"/>
+        </w:rPr>
+      </w:pPr>
+      <w:r>
+        <w:rPr>
+          <w:rFonts w:cs="Open Sans"/>
+          <w:lang w:val="el-GR"/>
+        </w:rPr>
+        <w:t>Σήμερα, οι ικανότητες ενός ρομπότ περιορίζονται κυρίως από το λογισμικό του υπολογιστή ο οποίος το ελέγχει. Γενικά</w:t>
+      </w:r>
+      <w:r>
+        <w:rPr>
+          <w:rFonts w:cs="Open Sans"/>
+          <w:lang w:val="el-GR"/>
+        </w:rPr>
+        <w:t>,</w:t>
+      </w:r>
+      <w:r>
+        <w:rPr>
+          <w:rFonts w:cs="Open Sans"/>
+          <w:lang w:val="el-GR"/>
+        </w:rPr>
+        <w:t xml:space="preserve"> ένα ρομπότ μπορεί πλέον να είναι συνδεδεμένο με διαφορετικούς αισθητήρες και έτσι να έχει επίγνωση του περιβάλλοντός του σε βαθύ επίπεδο. </w:t>
+      </w:r>
+      <w:r>
+        <w:rPr>
+          <w:rFonts w:cs="Open Sans"/>
+          <w:lang w:val="el-GR"/>
+        </w:rPr>
+        <w:t xml:space="preserve">Τα δεδομένα </w:t>
+      </w:r>
+      <w:r>
+        <w:rPr>
+          <w:rFonts w:cs="Open Sans"/>
+          <w:lang w:val="el-GR"/>
+        </w:rPr>
+        <w:t>που συλλέγει</w:t>
+      </w:r>
+      <w:r>
+        <w:rPr>
+          <w:rFonts w:cs="Open Sans"/>
+          <w:lang w:val="el-GR"/>
+        </w:rPr>
+        <w:t xml:space="preserve">, με την κατάλληλη επεξεργασία, οδηγούν </w:t>
+      </w:r>
+      <w:r>
+        <w:rPr>
+          <w:rFonts w:cs="Open Sans"/>
+          <w:lang w:val="el-GR"/>
+        </w:rPr>
+        <w:t>σε φιλοσοφημένες και</w:t>
+      </w:r>
+      <w:r>
+        <w:rPr>
+          <w:rFonts w:cs="Open Sans"/>
+          <w:lang w:val="el-GR"/>
+        </w:rPr>
+        <w:t xml:space="preserve"> εξατομικευμένες </w:t>
+      </w:r>
+      <w:r>
+        <w:rPr>
+          <w:rFonts w:cs="Open Sans"/>
+          <w:lang w:val="el-GR"/>
+        </w:rPr>
+        <w:t>για κάθε εφαρμογή κινήσεις. Αυτές</w:t>
+      </w:r>
+      <w:r>
+        <w:rPr>
+          <w:rFonts w:cs="Open Sans"/>
+          <w:lang w:val="el-GR"/>
+        </w:rPr>
+        <w:t xml:space="preserve"> προσαρμόζονται ανάλογα με το περιβάλλον και τις συνθήκες</w:t>
+      </w:r>
+      <w:r>
+        <w:rPr>
+          <w:rFonts w:cs="Open Sans"/>
+          <w:lang w:val="el-GR"/>
+        </w:rPr>
+        <w:t xml:space="preserve"> </w:t>
+      </w:r>
+      <w:r>
+        <w:rPr>
+          <w:rFonts w:cs="Open Sans"/>
+          <w:lang w:val="el-GR"/>
+        </w:rPr>
+        <w:t>που ανιχνεύονται κάθε χρονική στιγμή.</w:t>
+      </w:r>
+    </w:p>
+    <w:p>
+      <w:pPr>
+        <w:pStyle w:val="Heading3"/>
+      </w:pPr>
+      <w:r>
+        <w:t>Ο ρομποτικός βραχίονας</w:t>
+      </w:r>
+    </w:p>
+    <w:p>
+      <w:pPr>
+        <w:rPr>
+          <w:lang w:val="el-GR"/>
+        </w:rPr>
+      </w:pPr>
+      <w:r>
+        <w:rPr>
+          <w:lang w:val="el-GR"/>
+        </w:rPr>
+        <w:t xml:space="preserve">Πλέον </w:t>
+      </w:r>
+      <w:r>
+        <w:rPr>
+          <w:lang w:val="el-GR"/>
+        </w:rPr>
+        <w:t xml:space="preserve">υπάρχουν πολλά διαφορετικά είδη ρομπότ, το κάθε ένα με ικανότητες </w:t>
+      </w:r>
+      <w:r>
+        <w:rPr>
+          <w:lang w:val="el-GR"/>
+        </w:rPr>
+        <w:t>σχεδιασμένες για να ανταποκρίνονται σε συγκεκριμένες εφαρμογές. Παραδείγματα περιλαμβάνουν τα ανθρωποειδή ρομπότ</w:t>
+      </w:r>
+      <w:r>
+        <w:rPr>
+          <w:lang w:val="el-GR"/>
+        </w:rPr>
+        <w:t xml:space="preserve">, </w:t>
+      </w:r>
+      <w:r>
+        <w:rPr>
+          <w:lang w:val="el-GR"/>
+        </w:rPr>
+        <w:t xml:space="preserve">τα </w:t>
+      </w:r>
+      <w:r>
+        <w:t>drones</w:t>
+      </w:r>
+      <w:r>
+        <w:rPr>
+          <w:lang w:val="el-GR"/>
+        </w:rPr>
+        <w:t xml:space="preserve">, </w:t>
+      </w:r>
+      <w:r>
+        <w:rPr>
+          <w:lang w:val="el-GR"/>
+        </w:rPr>
+        <w:t xml:space="preserve">τους </w:t>
+      </w:r>
+      <w:r>
+        <w:rPr>
+          <w:lang w:val="el-GR"/>
+        </w:rPr>
+        <w:t>3</w:t>
+      </w:r>
+      <w:r>
+        <w:t>D</w:t>
+      </w:r>
+      <w:r>
+        <w:rPr>
+          <w:lang w:val="el-GR"/>
+        </w:rPr>
+        <w:t xml:space="preserve"> </w:t>
+      </w:r>
+      <w:r>
+        <w:rPr>
+          <w:lang w:val="el-GR"/>
+        </w:rPr>
+        <w:t>εκτυπωτές και τους ρομποτικούς βραχίονες.</w:t>
+      </w:r>
+    </w:p>
+    <w:p>
+      <w:pPr>
+        <w:rPr>
+          <w:lang w:val="el-GR"/>
+        </w:rPr>
+      </w:pPr>
+      <w:r>
+        <w:rPr>
+          <w:lang w:val="el-GR"/>
+        </w:rPr>
+        <w:t xml:space="preserve">Οι ρομποτικοί βραχίονες έχουν παρόμοια φυσική δομή και κινησιολογία με το ανθρώπινο χέρι, καθιστώντας τους κατάλληλους σε εφαρμογές </w:t>
+      </w:r>
+      <w:r>
+        <w:rPr>
+          <w:lang w:val="el-GR"/>
+        </w:rPr>
+        <w:t>οι οποίες απαιτούν ακρίβεια και ευελιξία. Όπως και το ανθρώπινο χέρι αποτελούνται από:</w:t>
+      </w:r>
+    </w:p>
+    <w:p>
+      <w:pPr>
+        <w:pStyle w:val="ListParagraph"/>
+        <w:numPr>
+          <w:ilvl w:val="0"/>
+          <w:numId w:val="11"/>
+        </w:numPr>
+        <w:rPr>
+          <w:lang w:val="el-GR"/>
+        </w:rPr>
+      </w:pPr>
+      <w:r>
+        <w:rPr>
+          <w:lang w:val="el-GR"/>
+        </w:rPr>
+        <w:t xml:space="preserve">Συνδέσμους </w:t>
+      </w:r>
+      <w:r>
+        <w:rPr>
+          <w:lang w:val="el-GR"/>
+        </w:rPr>
+        <w:t>(</w:t>
+      </w:r>
+      <w:r>
+        <w:t>links</w:t>
+      </w:r>
+      <w:r>
+        <w:rPr>
+          <w:lang w:val="el-GR"/>
+        </w:rPr>
+        <w:t>)</w:t>
+      </w:r>
+      <w:r>
+        <w:rPr>
+          <w:lang w:val="el-GR"/>
+        </w:rPr>
+        <w:t>: Αντιστοιχούν στα οστά του ανθρώπινου χεριού και αποτελούν την φυσική δομή του βραχίονα.</w:t>
+      </w:r>
+    </w:p>
+    <w:p>
+      <w:pPr>
+        <w:pStyle w:val="ListParagraph"/>
+        <w:numPr>
+          <w:ilvl w:val="0"/>
+          <w:numId w:val="11"/>
+        </w:numPr>
+        <w:rPr>
+          <w:lang w:val="el-GR"/>
+        </w:rPr>
+      </w:pPr>
+      <w:r>
+        <w:rPr>
+          <w:lang w:val="el-GR"/>
+        </w:rPr>
+        <w:lastRenderedPageBreak/>
+        <w:t>Αρθρώσεις</w:t>
+      </w:r>
+      <w:r>
+        <w:rPr>
+          <w:lang w:val="el-GR"/>
+        </w:rPr>
+        <w:t xml:space="preserve"> (</w:t>
+      </w:r>
+      <w:r>
+        <w:t>joints</w:t>
+      </w:r>
+      <w:r>
+        <w:rPr>
+          <w:lang w:val="el-GR"/>
+        </w:rPr>
+        <w:t>)</w:t>
+      </w:r>
+      <w:r>
+        <w:rPr>
+          <w:lang w:val="el-GR"/>
+        </w:rPr>
+        <w:t>: Όπως υποδεικνύει το όνομά τους, έχουν ίδιο ρόλο με αυτών των ανθρώπινων αρθρώσεων, δηλαδή του ώμου, του καρπού ή αυτές των δαχτύλων.</w:t>
+      </w:r>
+    </w:p>
+    <w:p>
+      <w:pPr>
+        <w:rPr>
+          <w:rFonts w:cs="Open Sans"/>
+          <w:lang w:val="el-GR"/>
+        </w:rPr>
+      </w:pPr>
+      <w:r>
+        <w:rPr>
+          <w:lang w:val="el-GR"/>
+        </w:rPr>
+        <w:t>Τέλος, ένας ρομποτικός βραχίονας κατηγοριοποιείται με βάση των βαθμών ελευθερίας του.</w:t>
+      </w:r>
+      <w:r>
+        <w:rPr>
+          <w:lang w:val="el-GR"/>
+        </w:rPr>
+        <w:t xml:space="preserve"> </w:t>
+      </w:r>
+      <w:r>
+        <w:rPr>
+          <w:lang w:val="el-GR"/>
+        </w:rPr>
+        <w:t xml:space="preserve">Κάθε ανεξάρτητη άρθρωση επάνω στον βραχίονα η οποία επηρεάζει είτε την περιστροφική ή την γραμμική θέση του </w:t>
+      </w:r>
+      <w:bookmarkStart w:id="9" w:name="ZOTERO_BREF_lreeNs53SrF1"/>
+      <w:r>
+        <w:rPr>
+          <w:lang w:val="el-GR"/>
+        </w:rPr>
+        <w:t xml:space="preserve">προσφέρει έναν βαθμό ελευθερίας </w:t>
+      </w:r>
+      <w:r>
+        <w:rPr>
+          <w:rFonts w:cs="Open Sans"/>
+          <w:lang w:val="el-GR"/>
+        </w:rPr>
+        <w:t>[7]</w:t>
+      </w:r>
+      <w:bookmarkEnd w:id="9"/>
+      <w:r>
+        <w:rPr>
+          <w:rFonts w:cs="Open Sans"/>
+          <w:lang w:val="el-GR"/>
+        </w:rPr>
+        <w:t>.</w:t>
+      </w:r>
+      <w:r>
+        <w:rPr>
+          <w:rFonts w:cs="Open Sans"/>
+          <w:lang w:val="el-GR"/>
+        </w:rPr>
+        <w:t xml:space="preserve"> </w:t>
+      </w:r>
+      <w:r>
+        <w:rPr>
+          <w:rFonts w:cs="Open Sans"/>
+          <w:lang w:val="el-GR"/>
+        </w:rPr>
+        <w:t>Όσο περισσότεροι είναι οι βαθμοί ελευθερίας τόσο πιο ευέλικτος είναι ο βραχίονας.</w:t>
+      </w:r>
+    </w:p>
+    <w:p>
+      <w:pPr>
+        <w:rPr>
+          <w:rFonts w:cs="Open Sans"/>
+          <w:lang w:val="el-GR"/>
+        </w:rPr>
+      </w:pPr>
+      <w:r>
+        <w:rPr>
+          <w:noProof/>
+          <w:lang w:val="el-GR"/>
+        </w:rPr>
+        <mc:AlternateContent>
+          <mc:Choice Requires="wpg">
+            <w:drawing>
+              <wp:anchor distT="0" distB="0" distL="114300" distR="114300" simplePos="0" relativeHeight="251669504" behindDoc="0" locked="0" layoutInCell="1" allowOverlap="1" wp14:anchorId="66207801" wp14:editId="76C1CC32">
+                <wp:simplePos x="0" y="0"/>
+                <wp:positionH relativeFrom="margin">
+                  <wp:align>center</wp:align>
+                </wp:positionH>
+                <wp:positionV relativeFrom="paragraph">
+                  <wp:posOffset>1354455</wp:posOffset>
+                </wp:positionV>
+                <wp:extent cx="3588385" cy="4872355"/>
+                <wp:effectExtent l="0" t="0" r="0" b="4445"/>
+                <wp:wrapTopAndBottom/>
+                <wp:docPr id="617670122" name="Group 7"/>
+                <wp:cNvGraphicFramePr/>
+                <a:graphic xmlns:a="http://schemas.openxmlformats.org/drawingml/2006/main">
+                  <a:graphicData uri="http://schemas.microsoft.com/office/word/2010/wordprocessingGroup">
+                    <wpg:wgp>
+                      <wpg:cNvGrpSpPr/>
+                      <wpg:grpSpPr>
+                        <a:xfrm>
+                          <a:off x="0" y="0"/>
+                          <a:ext cx="3588385" cy="4872355"/>
+                          <a:chOff x="0" y="0"/>
+                          <a:chExt cx="1828800" cy="2482850"/>
+                        </a:xfrm>
+                      </wpg:grpSpPr>
+                      <pic:pic xmlns:pic="http://schemas.openxmlformats.org/drawingml/2006/picture">
+                        <pic:nvPicPr>
+                          <pic:cNvPr id="491981950" name="Picture 5" descr="A blue robotic arm with orange wires&#10;&#10;AI-generated content may be incorrect."/>
+                          <pic:cNvPicPr>
+                            <a:picLocks noChangeAspect="1"/>
+                          </pic:cNvPicPr>
+                        </pic:nvPicPr>
+                        <pic:blipFill>
+                          <a:blip r:embed="rId15">
+                            <a:extLst>
+                              <a:ext uri="{28A0092B-C50C-407E-A947-70E740481C1C}">
+                                <a14:useLocalDpi xmlns:a14="http://schemas.microsoft.com/office/drawing/2010/main" val="0"/>
+                              </a:ext>
+                            </a:extLst>
+                          </a:blip>
+                          <a:stretch>
+                            <a:fillRect/>
+                          </a:stretch>
+                        </pic:blipFill>
+                        <pic:spPr>
+                          <a:xfrm>
+                            <a:off x="0" y="0"/>
+                            <a:ext cx="1828800" cy="1828800"/>
+                          </a:xfrm>
+                          <a:prstGeom prst="rect">
+                            <a:avLst/>
+                          </a:prstGeom>
+                        </pic:spPr>
+                      </pic:pic>
+                      <wps:wsp>
+                        <wps:cNvPr id="2088259981" name="Text Box 1"/>
+                        <wps:cNvSpPr txBox="1"/>
+                        <wps:spPr>
+                          <a:xfrm>
+                            <a:off x="0" y="1889125"/>
+                            <a:ext cx="1828800" cy="593725"/>
+                          </a:xfrm>
+                          <a:prstGeom prst="rect">
+                            <a:avLst/>
+                          </a:prstGeom>
+                          <a:solidFill>
+                            <a:prstClr val="white"/>
+                          </a:solidFill>
+                          <a:ln>
+                            <a:noFill/>
+                          </a:ln>
+                        </wps:spPr>
+                        <wps:txbx>
+                          <w:txbxContent>
+                            <w:p>
+                              <w:pPr>
+                                <w:pStyle w:val="Caption"/>
+                                <w:rPr>
+                                  <w:rFonts w:cs="Open Sans"/>
                                   <w:noProof/>
                                   <w:szCs w:val="20"/>
                                   <w:lang w:val="el-GR"/>
@@ -5247,7 +6934,7 @@
                                   <w:noProof/>
                                   <w:lang w:val="el-GR"/>
                                 </w:rPr>
-                                <w:t>4</w:t>
+                                <w:t>5</w:t>
                               </w:r>
                               <w:r>
                                 <w:fldChar w:fldCharType="end"/>
@@ -5262,10 +6949,10 @@
                                 <w:rPr>
                                   <w:lang w:val="el-GR"/>
                                 </w:rPr>
-                                <w:t xml:space="preserve">Διάγραμμα </w:t>
+                                <w:t>Ρομποτικός βραχίονας "</w:t>
                               </w:r>
                               <w:r>
-                                <w:t>GPIO</w:t>
+                                <w:t>Waveshare</w:t>
                               </w:r>
                               <w:r>
                                 <w:rPr>
@@ -5274,7 +6961,7 @@
                                 <w:t xml:space="preserve"> </w:t>
                               </w:r>
                               <w:r>
-                                <w:t>header</w:t>
+                                <w:t>Robot</w:t>
                               </w:r>
                               <w:r>
                                 <w:rPr>
@@ -5283,7 +6970,7 @@
                                 <w:t xml:space="preserve"> </w:t>
                               </w:r>
                               <w:r>
-                                <w:t>pins</w:t>
+                                <w:t>Arm</w:t>
                               </w:r>
                               <w:r>
                                 <w:rPr>
@@ -5292,13 +6979,7 @@
                                 <w:t xml:space="preserve"> </w:t>
                               </w:r>
                               <w:r>
-                                <w:rPr>
-                                  <w:lang w:val="el-GR"/>
-                                </w:rPr>
-                                <w:t xml:space="preserve">για το </w:t>
-                              </w:r>
-                              <w:r>
-                                <w:t>Raspberry</w:t>
+                                <w:t>for</w:t>
                               </w:r>
                               <w:r>
                                 <w:rPr>
@@ -5313,7 +6994,25 @@
                                 <w:rPr>
                                   <w:lang w:val="el-GR"/>
                                 </w:rPr>
-                                <w:t>.</w:t>
+                                <w:t xml:space="preserve">" </w:t>
+                              </w:r>
+                              <w:r>
+                                <w:rPr>
+                                  <w:lang w:val="el-GR"/>
+                                </w:rPr>
+                                <w:t xml:space="preserve">με </w:t>
+                              </w:r>
+                              <w:r>
+                                <w:rPr>
+                                  <w:lang w:val="el-GR"/>
+                                </w:rPr>
+                                <w:t xml:space="preserve">4 </w:t>
+                              </w:r>
+                              <w:r>
+                                <w:rPr>
+                                  <w:lang w:val="el-GR"/>
+                                </w:rPr>
+                                <w:t>βαθμούς ελευθερίας.</w:t>
                               </w:r>
                             </w:p>
                           </w:txbxContent>
@@ -5322,7 +7021,7 @@
                           <a:prstTxWarp prst="textNoShape">
                             <a:avLst/>
                           </a:prstTxWarp>
-                          <a:spAutoFit/>
+                          <a:noAutofit/>
                         </wps:bodyPr>
                       </wps:wsp>
                     </wpg:wgp>
@@ -5333,17 +7032,18 @@
           </mc:Choice>
           <mc:Fallback>
             <w:pict>
-              <v:group w14:anchorId="57C5BEE9" id="Group 6" o:spid="_x0000_s1033" style="position:absolute;margin-left:416.1pt;margin-top:0;width:467.3pt;height:295.3pt;z-index:251669504;mso-position-horizontal:right;mso-position-horizontal-relative:margin" coordsize="59347,37503" o:gfxdata="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">
-                <v:shape id="Picture 4" o:spid="_x0000_s1034" type="#_x0000_t75" style="position:absolute;width:59347;height:34074;visibility:visible;mso-wrap-style:square" o:gfxdata="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">
-                  <v:imagedata r:id="rId14" o:title=""/>
+              <v:group w14:anchorId="66207801" id="Group 7" o:spid="_x0000_s1036" style="position:absolute;margin-left:0;margin-top:106.65pt;width:282.55pt;height:383.65pt;z-index:251669504;mso-position-horizontal:center;mso-position-horizontal-relative:margin" coordsize="18288,24828" o:gfxdata="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">
+                <v:shape id="Picture 5" o:spid="_x0000_s1037" type="#_x0000_t75" alt="A blue robotic arm with orange wires&#10;&#10;AI-generated content may be incorrect." style="position:absolute;width:18288;height:18288;visibility:visible;mso-wrap-style:square" o:gfxdata="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">
+                  <v:imagedata r:id="rId16" o:title="A blue robotic arm with orange wires&#10;&#10;AI-generated content may be incorrect"/>
                 </v:shape>
-                <v:shape id="_x0000_s1035" type="#_x0000_t202" style="position:absolute;top:34677;width:59347;height:2826;visibility:visible;mso-wrap-style:square;v-text-anchor:top" o:gfxdata="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" stroked="f">
-                  <v:textbox style="mso-fit-shape-to-text:t" inset="0,0,0,0">
+                <v:shape id="_x0000_s1038" type="#_x0000_t202" style="position:absolute;top:18891;width:18288;height:5937;visibility:visible;mso-wrap-style:square;v-text-anchor:top" o:gfxdata="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" stroked="f">
+                  <v:textbox inset="0,0,0,0">
                     <w:txbxContent>
                       <w:p>
                         <w:pPr>
                           <w:pStyle w:val="Caption"/>
                           <w:rPr>
+                            <w:rFonts w:cs="Open Sans"/>
                             <w:noProof/>
                             <w:szCs w:val="20"/>
                             <w:lang w:val="el-GR"/>
@@ -5445,7 +7145,7 @@
                             <w:noProof/>
                             <w:lang w:val="el-GR"/>
                           </w:rPr>
-                          <w:t>4</w:t>
+                          <w:t>5</w:t>
                         </w:r>
                         <w:r>
                           <w:fldChar w:fldCharType="end"/>
@@ -5460,10 +7160,10 @@
                           <w:rPr>
                             <w:lang w:val="el-GR"/>
                           </w:rPr>
-                          <w:t xml:space="preserve">Διάγραμμα </w:t>
+                          <w:t>Ρομποτικός βραχίονας "</w:t>
                         </w:r>
                         <w:r>
-                          <w:t>GPIO</w:t>
+                          <w:t>Waveshare</w:t>
                         </w:r>
                         <w:r>
                           <w:rPr>
@@ -5472,7 +7172,7 @@
                           <w:t xml:space="preserve"> </w:t>
                         </w:r>
                         <w:r>
-                          <w:t>header</w:t>
+                          <w:t>Robot</w:t>
                         </w:r>
                         <w:r>
                           <w:rPr>
@@ -5481,7 +7181,7 @@
                           <w:t xml:space="preserve"> </w:t>
                         </w:r>
                         <w:r>
-                          <w:t>pins</w:t>
+                          <w:t>Arm</w:t>
                         </w:r>
                         <w:r>
                           <w:rPr>
@@ -5490,13 +7190,7 @@
                           <w:t xml:space="preserve"> </w:t>
                         </w:r>
                         <w:r>
-                          <w:rPr>
-                            <w:lang w:val="el-GR"/>
-                          </w:rPr>
-                          <w:t xml:space="preserve">για το </w:t>
-                        </w:r>
-                        <w:r>
-                          <w:t>Raspberry</w:t>
+                          <w:t>for</w:t>
                         </w:r>
                         <w:r>
                           <w:rPr>
@@ -5511,13 +7205,31 @@
                           <w:rPr>
                             <w:lang w:val="el-GR"/>
                           </w:rPr>
-                          <w:t>.</w:t>
+                          <w:t xml:space="preserve">" </w:t>
+                        </w:r>
+                        <w:r>
+                          <w:rPr>
+                            <w:lang w:val="el-GR"/>
+                          </w:rPr>
+                          <w:t xml:space="preserve">με </w:t>
+                        </w:r>
+                        <w:r>
+                          <w:rPr>
+                            <w:lang w:val="el-GR"/>
+                          </w:rPr>
+                          <w:t xml:space="preserve">4 </w:t>
+                        </w:r>
+                        <w:r>
+                          <w:rPr>
+                            <w:lang w:val="el-GR"/>
+                          </w:rPr>
+                          <w:t>βαθμούς ελευθερίας.</w:t>
                         </w:r>
                       </w:p>
                     </w:txbxContent>
                   </v:textbox>
                 </v:shape>
-                <w10:wrap type="square" anchorx="margin"/>
+                <w10:wrap type="topAndBottom" anchorx="margin"/>
               </v:group>
             </w:pict>
           </mc:Fallback>
@@ -5525,314 +7237,46 @@
       </w:r>
       <w:r>
         <w:rPr>
-          <w:lang w:val="el-GR"/>
-        </w:rPr>
-        <w:t xml:space="preserve">Το πρωτόκολλο </w:t>
-      </w:r>
-      <w:r>
-        <w:t>I</w:t>
-      </w:r>
-      <w:r>
-        <w:rPr>
-          <w:lang w:val="el-GR"/>
-        </w:rPr>
-        <w:t>2</w:t>
-      </w:r>
-      <w:r>
-        <w:t>C</w:t>
-      </w:r>
-      <w:r>
-        <w:rPr>
-          <w:lang w:val="el-GR"/>
-        </w:rPr>
-        <w:t xml:space="preserve"> </w:t>
-      </w:r>
-      <w:r>
-        <w:rPr>
-          <w:lang w:val="el-GR"/>
-        </w:rPr>
-        <w:t xml:space="preserve">για παράδειγμα χρησιμοποιείται σε αυτή την εργασία για την επικοινωνία μεταξύ </w:t>
-      </w:r>
-      <w:r>
-        <w:rPr>
-          <w:lang w:val="el-GR"/>
-        </w:rPr>
-        <w:t xml:space="preserve">του </w:t>
-      </w:r>
-      <w:r>
-        <w:t>Raspberry</w:t>
-      </w:r>
-      <w:r>
-        <w:rPr>
-          <w:lang w:val="el-GR"/>
-        </w:rPr>
-        <w:t xml:space="preserve"> </w:t>
-      </w:r>
-      <w:r>
-        <w:t>Pi</w:t>
-      </w:r>
-      <w:r>
-        <w:rPr>
-          <w:lang w:val="el-GR"/>
-        </w:rPr>
-        <w:t xml:space="preserve"> </w:t>
-      </w:r>
-      <w:r>
-        <w:rPr>
-          <w:lang w:val="el-GR"/>
-        </w:rPr>
-        <w:t xml:space="preserve">και </w:t>
-      </w:r>
-      <w:r>
-        <w:rPr>
-          <w:lang w:val="el-GR"/>
-        </w:rPr>
-        <w:t xml:space="preserve">ενός </w:t>
-      </w:r>
-      <w:r>
-        <w:t>HAT</w:t>
-      </w:r>
-      <w:r>
-        <w:rPr>
-          <w:lang w:val="el-GR"/>
-        </w:rPr>
-        <w:t xml:space="preserve"> </w:t>
-      </w:r>
-      <w:r>
-        <w:rPr>
-          <w:lang w:val="el-GR"/>
-        </w:rPr>
-        <w:t xml:space="preserve">το οποίο λειτουργεί </w:t>
-      </w:r>
-      <w:r>
-        <w:rPr>
-          <w:lang w:val="el-GR"/>
-        </w:rPr>
-        <w:t>ως</w:t>
-      </w:r>
-      <w:r>
-        <w:rPr>
-          <w:lang w:val="el-GR"/>
-        </w:rPr>
-        <w:t xml:space="preserve"> μικροελεγκτής </w:t>
-      </w:r>
-      <w:r>
-        <w:t>PWM</w:t>
-      </w:r>
-      <w:r>
-        <w:rPr>
-          <w:lang w:val="el-GR"/>
-        </w:rPr>
-        <w:t>.</w:t>
-      </w:r>
-      <w:r>
-        <w:rPr>
-          <w:lang w:val="el-GR"/>
-        </w:rPr>
-        <w:t xml:space="preserve"> Για την επικοινωνία αυτή, υπεύθυνοι</w:t>
-      </w:r>
-      <w:r>
-        <w:rPr>
-          <w:lang w:val="el-GR"/>
-        </w:rPr>
-        <w:t xml:space="preserve"> είναι οι ακροδέκτες </w:t>
-      </w:r>
-      <w:r>
-        <w:t>SDA</w:t>
-      </w:r>
-      <w:r>
-        <w:rPr>
-          <w:lang w:val="el-GR"/>
-        </w:rPr>
-        <w:t xml:space="preserve"> </w:t>
-      </w:r>
-      <w:r>
-        <w:rPr>
-          <w:lang w:val="el-GR"/>
-        </w:rPr>
-        <w:t>(</w:t>
-      </w:r>
-      <w:r>
-        <w:t>GPIO</w:t>
-      </w:r>
-      <w:r>
-        <w:rPr>
-          <w:lang w:val="el-GR"/>
-        </w:rPr>
-        <w:t xml:space="preserve"> 2) </w:t>
-      </w:r>
-      <w:r>
-        <w:rPr>
-          <w:lang w:val="el-GR"/>
-        </w:rPr>
-        <w:t xml:space="preserve">και </w:t>
-      </w:r>
-      <w:r>
-        <w:t>SCL</w:t>
-      </w:r>
-      <w:r>
-        <w:rPr>
-          <w:lang w:val="el-GR"/>
-        </w:rPr>
-        <w:t xml:space="preserve"> (</w:t>
-      </w:r>
-      <w:r>
-        <w:t>GPIO</w:t>
-      </w:r>
-      <w:r>
-        <w:rPr>
-          <w:lang w:val="el-GR"/>
-        </w:rPr>
-        <w:t xml:space="preserve"> 3)</w:t>
-      </w:r>
-      <w:r>
-        <w:rPr>
-          <w:lang w:val="el-GR"/>
-        </w:rPr>
-        <w:t>. Ο</w:t>
-      </w:r>
-      <w:r>
-        <w:rPr>
-          <w:lang w:val="el-GR"/>
-        </w:rPr>
-        <w:t xml:space="preserve"> ακροδέκτης</w:t>
-      </w:r>
-      <w:r>
-        <w:rPr>
-          <w:lang w:val="el-GR"/>
-        </w:rPr>
-        <w:t xml:space="preserve"> </w:t>
-      </w:r>
-      <w:r>
-        <w:t>SDA</w:t>
-      </w:r>
-      <w:r>
-        <w:rPr>
-          <w:lang w:val="el-GR"/>
-        </w:rPr>
-        <w:t xml:space="preserve"> </w:t>
-      </w:r>
-      <w:r>
-        <w:rPr>
-          <w:lang w:val="el-GR"/>
-        </w:rPr>
-        <w:t>(</w:t>
-      </w:r>
-      <w:r>
-        <w:t>Serial</w:t>
-      </w:r>
-      <w:r>
-        <w:rPr>
-          <w:lang w:val="el-GR"/>
-        </w:rPr>
-        <w:t xml:space="preserve"> </w:t>
-      </w:r>
-      <w:r>
-        <w:t>Data</w:t>
-      </w:r>
-      <w:r>
-        <w:rPr>
-          <w:lang w:val="el-GR"/>
-        </w:rPr>
-        <w:t xml:space="preserve">) </w:t>
-      </w:r>
-      <w:r>
-        <w:rPr>
-          <w:lang w:val="el-GR"/>
-        </w:rPr>
-        <w:t>μεταφέρει δεδομένα μεταξύ των συσκευών,</w:t>
-      </w:r>
-      <w:r>
-        <w:rPr>
-          <w:lang w:val="el-GR"/>
-        </w:rPr>
-        <w:t xml:space="preserve"> ενώ ο </w:t>
-      </w:r>
-      <w:r>
-        <w:t>SCL</w:t>
-      </w:r>
-      <w:r>
-        <w:rPr>
-          <w:lang w:val="el-GR"/>
-        </w:rPr>
-        <w:t xml:space="preserve"> (</w:t>
-      </w:r>
-      <w:r>
-        <w:t>Serial</w:t>
-      </w:r>
-      <w:r>
-        <w:rPr>
-          <w:lang w:val="el-GR"/>
-        </w:rPr>
-        <w:t xml:space="preserve"> </w:t>
-      </w:r>
-      <w:r>
-        <w:t>Clock</w:t>
-      </w:r>
-      <w:r>
-        <w:rPr>
-          <w:lang w:val="el-GR"/>
-        </w:rPr>
-        <w:t xml:space="preserve">) </w:t>
-      </w:r>
-      <w:r>
-        <w:rPr>
-          <w:lang w:val="el-GR"/>
-        </w:rPr>
-        <w:t>καθορίζει</w:t>
-      </w:r>
-      <w:r>
-        <w:rPr>
-          <w:lang w:val="el-GR"/>
-        </w:rPr>
-        <w:t xml:space="preserve"> </w:t>
-      </w:r>
-      <w:r>
-        <w:rPr>
-          <w:lang w:val="el-GR"/>
-        </w:rPr>
-        <w:t xml:space="preserve">τον χρόνο αποστολής και ανάγνωσης δεδομένων από το </w:t>
-      </w:r>
-      <w:r>
-        <w:t>Raspberry</w:t>
-      </w:r>
-      <w:r>
-        <w:rPr>
-          <w:lang w:val="el-GR"/>
-        </w:rPr>
-        <w:t xml:space="preserve"> </w:t>
-      </w:r>
-      <w:r>
-        <w:t>Pi</w:t>
-      </w:r>
-      <w:r>
-        <w:rPr>
-          <w:lang w:val="el-GR"/>
-        </w:rPr>
-        <w:t xml:space="preserve"> </w:t>
-      </w:r>
-      <w:r>
-        <w:rPr>
-          <w:lang w:val="el-GR"/>
-        </w:rPr>
-        <w:t>και τις συνδεδεμένες συσκευές.</w:t>
+          <w:rFonts w:cs="Open Sans"/>
+          <w:lang w:val="el-GR"/>
+        </w:rPr>
+        <w:t xml:space="preserve">Στην εικόνα 2-5 παρουσιάζεται ένας ρομποτικός βραχίονας τεσσάρων βαθμών ελευθερίας με δαγκάνα, στον οποίο κάθε άρθρωση περιστρέφεται μέσω σερβοκινητήρα. Οι τρεις πρώτες αρθρώσεις είναι υπεύθυνες για την τοποθέτηση της δαγκάνας στο επιθυμητό σημείο στον τρισδιάστατο χώρο, ενώ η τέταρτη άρθρωση ρυθμίζει το άνοιγμα και το κλείσιμο </w:t>
+      </w:r>
+      <w:r>
+        <w:rPr>
+          <w:rFonts w:cs="Open Sans"/>
+          <w:lang w:val="el-GR"/>
+        </w:rPr>
+        <w:t>της.</w:t>
       </w:r>
     </w:p>
     <w:p>
       <w:pPr>
-        <w:pStyle w:val="Heading2"/>
-      </w:pPr>
-      <w:r>
-        <w:t>Ρομποτικοί Βραχίονες</w:t>
+        <w:pStyle w:val="Heading3"/>
+      </w:pPr>
+      <w:r>
+        <w:lastRenderedPageBreak/>
+        <w:t xml:space="preserve">Εισαγωγή στο </w:t>
+      </w:r>
+      <w:r>
+        <w:rPr>
+          <w:lang w:val="en-US"/>
+        </w:rPr>
+        <w:t>Yolo</w:t>
+      </w:r>
+      <w:r>
+        <w:t xml:space="preserve"> </w:t>
+      </w:r>
+      <w:r>
+        <w:t>και την αναγνώριση αντικειμένων</w:t>
       </w:r>
     </w:p>
     <w:p>
       <w:pPr>
-        <w:pStyle w:val="Heading3"/>
-      </w:pPr>
-      <w:r>
-        <w:t>Ιστορική Αναδρομή</w:t>
-      </w:r>
+        <w:rPr>
+          <w:lang w:val="el-GR"/>
+        </w:rPr>
+      </w:pPr>
     </w:p>
     <w:p>
       <w:pPr>
@@ -7857,7 +9301,6 @@
   <w:style w:type="character" w:default="1" w:styleId="DefaultParagraphFont">
     <w:name w:val="Default Paragraph Font"/>
     <w:uiPriority w:val="1"/>
-    <w:semiHidden/>
     <w:unhideWhenUsed/>
   </w:style>
   <w:style w:type="table" w:default="1" w:styleId="TableNormal">
@@ -8344,6 +9787,60 @@
       <w:shd w:val="clear" w:color="auto" w:fill="E1DFDD"/>
     </w:rPr>
   </w:style>
+  <w:style w:type="paragraph" w:styleId="Header">
+    <w:name w:val="header"/>
+    <w:basedOn w:val="Normal"/>
+    <w:link w:val="HeaderChar"/>
+    <w:uiPriority w:val="99"/>
+    <w:unhideWhenUsed/>
+    <w:rsid w:val="008C6C75"/>
+    <w:pPr>
+      <w:tabs>
+        <w:tab w:val="center" w:pos="4680"/>
+        <w:tab w:val="right" w:pos="9360"/>
+      </w:tabs>
+      <w:spacing w:after="0" w:line="240" w:lineRule="auto"/>
+    </w:pPr>
+  </w:style>
+  <w:style w:type="character" w:customStyle="1" w:styleId="HeaderChar">
+    <w:name w:val="Header Char"/>
+    <w:basedOn w:val="DefaultParagraphFont"/>
+    <w:link w:val="Header"/>
+    <w:uiPriority w:val="99"/>
+    <w:rsid w:val="008C6C75"/>
+    <w:rPr>
+      <w:rFonts w:ascii="Open Sans" w:hAnsi="Open Sans"/>
+      <w:sz w:val="24"/>
+      <w:szCs w:val="20"/>
+    </w:rPr>
+  </w:style>
+  <w:style w:type="paragraph" w:styleId="Footer">
+    <w:name w:val="footer"/>
+    <w:basedOn w:val="Normal"/>
+    <w:link w:val="FooterChar"/>
+    <w:uiPriority w:val="99"/>
+    <w:unhideWhenUsed/>
+    <w:rsid w:val="008C6C75"/>
+    <w:pPr>
+      <w:tabs>
+        <w:tab w:val="center" w:pos="4680"/>
+        <w:tab w:val="right" w:pos="9360"/>
+      </w:tabs>
+      <w:spacing w:after="0" w:line="240" w:lineRule="auto"/>
+    </w:pPr>
+  </w:style>
+  <w:style w:type="character" w:customStyle="1" w:styleId="FooterChar">
+    <w:name w:val="Footer Char"/>
+    <w:basedOn w:val="DefaultParagraphFont"/>
+    <w:link w:val="Footer"/>
+    <w:uiPriority w:val="99"/>
+    <w:rsid w:val="008C6C75"/>
+    <w:rPr>
+      <w:rFonts w:ascii="Open Sans" w:hAnsi="Open Sans"/>
+      <w:sz w:val="24"/>
+      <w:szCs w:val="20"/>
+    </w:rPr>
+  </w:style>
 </w:styles>
 </file>
 

</xml_diff>

<commit_message>
Begin writing chapter 3
</commit_message>
<xml_diff>
--- a/Thesis Paper.docx
+++ b/Thesis Paper.docx
@@ -6,46 +6,51 @@
       <w:pPr>
         <w:pStyle w:val="Heading1"/>
       </w:pPr>
-      <w:r>
-        <w:t>Εισαγωγή</w:t>
+      <w:commentRangeStart w:id="0"/>
+      <w:r>
+        <w:t>Θεωρητικό Υπόβαθρο</w:t>
+      </w:r>
+      <w:commentRangeEnd w:id="0"/>
+      <w:r>
+        <w:rPr>
+          <w:rStyle w:val="CommentReference"/>
+          <w:rFonts w:eastAsiaTheme="minorHAnsi" w:cstheme="minorBidi"/>
+          <w:b w:val="0"/>
+          <w:bCs w:val="0"/>
+          <w:color w:val="auto"/>
+          <w:kern w:val="2"/>
+          <w:lang w:val="en-US"/>
+        </w:rPr>
+        <w:commentReference w:id="0"/>
       </w:r>
     </w:p>
     <w:p>
       <w:pPr>
-        <w:pStyle w:val="Heading1"/>
-      </w:pPr>
-      <w:r>
-        <w:lastRenderedPageBreak/>
-        <w:t>Θεωρητικό Υπόβαθρο</w:t>
+        <w:pStyle w:val="Heading2"/>
+        <w:rPr>
+          <w:lang w:val="en-US"/>
+        </w:rPr>
+      </w:pPr>
+      <w:r>
+        <w:t xml:space="preserve">Μοτέρ </w:t>
+      </w:r>
+      <w:r>
+        <w:rPr>
+          <w:lang w:val="en-US"/>
+        </w:rPr>
+        <w:t>Servo</w:t>
       </w:r>
     </w:p>
     <w:p>
       <w:pPr>
-        <w:pStyle w:val="Heading2"/>
-        <w:rPr>
-          <w:lang w:val="en-US"/>
-        </w:rPr>
-      </w:pPr>
-      <w:r>
-        <w:t xml:space="preserve">Μοτέρ </w:t>
-      </w:r>
-      <w:r>
-        <w:rPr>
-          <w:lang w:val="en-US"/>
-        </w:rPr>
-        <w:t>Servo</w:t>
+        <w:pStyle w:val="Heading3"/>
+      </w:pPr>
+      <w:r>
+        <w:t>Αρνητική Ανάδραση</w:t>
       </w:r>
     </w:p>
     <w:p>
       <w:pPr>
-        <w:pStyle w:val="Heading3"/>
-      </w:pPr>
-      <w:r>
-        <w:t>Αρνητική Ανάδραση</w:t>
-      </w:r>
-    </w:p>
-    <w:p>
-      <w:pPr>
         <w:rPr>
           <w:rFonts w:cs="Open Sans"/>
           <w:lang w:val="el-GR"/>
@@ -66,7 +71,7 @@
         </w:rPr>
         <w:t xml:space="preserve">, ή σερβο-μηχανισμός είναι ένα σύστημα το οποίο λειτουργεί με βάση την αρχή της αρνητικής ανάδρασης η οποία, μέσω μίας ενέργειας, αναγκάζει την έξοδο του συστήματος να ακολουθεί την είσοδο </w:t>
       </w:r>
-      <w:bookmarkStart w:id="0" w:name="ZOTERO_BREF_wcWeh9s24AQs"/>
+      <w:bookmarkStart w:id="1" w:name="ZOTERO_BREF_wcWeh9s24AQs"/>
       <w:r>
         <w:rPr>
           <w:rFonts w:cs="Open Sans"/>
@@ -74,7 +79,7 @@
         </w:rPr>
         <w:t>[1]</w:t>
       </w:r>
-      <w:bookmarkEnd w:id="0"/>
+      <w:bookmarkEnd w:id="1"/>
       <w:r>
         <w:rPr>
           <w:rFonts w:cs="Open Sans"/>
@@ -105,7 +110,7 @@
         <mc:AlternateContent>
           <mc:Choice Requires="wpg">
             <w:drawing>
-              <wp:anchor distT="0" distB="0" distL="114300" distR="114300" simplePos="0" relativeHeight="251656192" behindDoc="0" locked="0" layoutInCell="1" allowOverlap="1" wp14:anchorId="2D2DD246" wp14:editId="6BA88402">
+              <wp:anchor distT="0" distB="0" distL="114300" distR="114300" simplePos="0" relativeHeight="251652096" behindDoc="0" locked="0" layoutInCell="1" allowOverlap="1" wp14:anchorId="2D2DD246" wp14:editId="15DAF14F">
                 <wp:simplePos x="0" y="0"/>
                 <wp:positionH relativeFrom="margin">
                   <wp:align>right</wp:align>
@@ -142,7 +147,7 @@
                           </pic:cNvPicPr>
                         </pic:nvPicPr>
                         <pic:blipFill>
-                          <a:blip r:embed="rId8" cstate="print">
+                          <a:blip r:embed="rId12" cstate="print">
                             <a:extLst>
                               <a:ext uri="{28A0092B-C50C-407E-A947-70E740481C1C}">
                                 <a14:useLocalDpi xmlns:a14="http://schemas.microsoft.com/office/drawing/2010/main" val="0"/>
@@ -227,7 +232,7 @@
                                   <w:noProof/>
                                   <w:lang w:val="el-GR"/>
                                 </w:rPr>
-                                <w:t>2</w:t>
+                                <w:t>1</w:t>
                               </w:r>
                               <w:r>
                                 <w:rPr>
@@ -320,7 +325,7 @@
           </mc:Choice>
           <mc:Fallback>
             <w:pict>
-              <v:group w14:anchorId="2D2DD246" id="Group 2" o:spid="_x0000_s1026" style="position:absolute;margin-left:92.8pt;margin-top:.3pt;width:2in;height:147pt;z-index:251656192;mso-position-horizontal:right;mso-position-horizontal-relative:margin;mso-width-relative:margin;mso-height-relative:margin" coordsize="18802,19159" o:gfxdata="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">
+              <v:group w14:anchorId="2D2DD246" id="Group 2" o:spid="_x0000_s1026" style="position:absolute;margin-left:92.8pt;margin-top:.3pt;width:2in;height:147pt;z-index:251652096;mso-position-horizontal:right;mso-position-horizontal-relative:margin;mso-width-relative:margin;mso-height-relative:margin" coordsize="18802,19159" o:gfxdata="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">
                 <o:lock v:ext="edit" aspectratio="t"/>
                 <v:shapetype id="_x0000_t75" coordsize="21600,21600" o:spt="75" o:preferrelative="t" path="m@4@5l@4@11@9@11@9@5xe" filled="f" stroked="f">
                   <v:stroke joinstyle="miter"/>
@@ -342,13 +347,13 @@
                   <o:lock v:ext="edit" aspectratio="t"/>
                 </v:shapetype>
                 <v:shape id="Picture 1" o:spid="_x0000_s1027" type="#_x0000_t75" style="position:absolute;width:18802;height:14097;visibility:visible;mso-wrap-style:square" o:gfxdata="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">
-                  <v:imagedata r:id="rId9" o:title=""/>
+                  <v:imagedata r:id="rId13" o:title=""/>
                 </v:shape>
                 <v:shapetype id="_x0000_t202" coordsize="21600,21600" o:spt="202" path="m,l,21600r21600,l21600,xe">
                   <v:stroke joinstyle="miter"/>
                   <v:path gradientshapeok="t" o:connecttype="rect"/>
                 </v:shapetype>
-                <v:shape id="_x0000_s1028" type="#_x0000_t202" style="position:absolute;top:14662;width:18802;height:4497;visibility:visible;mso-wrap-style:square;v-text-anchor:top" o:gfxdata="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" stroked="f">
+                <v:shape id="Text Box 1" o:spid="_x0000_s1028" type="#_x0000_t202" style="position:absolute;top:14662;width:18802;height:4497;visibility:visible;mso-wrap-style:square;v-text-anchor:top" o:gfxdata="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" stroked="f">
                   <v:textbox style="mso-fit-shape-to-text:t" inset="0,0,0,0">
                     <w:txbxContent>
                       <w:p>
@@ -390,7 +395,7 @@
                             <w:noProof/>
                             <w:lang w:val="el-GR"/>
                           </w:rPr>
-                          <w:t>2</w:t>
+                          <w:t>1</w:t>
                         </w:r>
                         <w:r>
                           <w:rPr>
@@ -526,7 +531,7 @@
         </w:rPr>
         <w:t xml:space="preserve"> </w:t>
       </w:r>
-      <w:bookmarkStart w:id="1" w:name="ZOTERO_BREF_8IyacIUKjUGc"/>
+      <w:bookmarkStart w:id="2" w:name="ZOTERO_BREF_8IyacIUKjUGc"/>
       <w:r>
         <w:rPr>
           <w:rFonts w:cs="Open Sans"/>
@@ -534,7 +539,7 @@
         </w:rPr>
         <w:t>[2]</w:t>
       </w:r>
-      <w:bookmarkEnd w:id="1"/>
+      <w:bookmarkEnd w:id="2"/>
       <w:r>
         <w:rPr>
           <w:lang w:val="el-GR"/>
@@ -657,49 +662,25 @@
         <w:rPr>
           <w:lang w:val="el-GR"/>
         </w:rPr>
-        <w:t>Μπορούμε να συνδέσουμε εξαρτήματα επάνω στον άξονα εξόδου προκειμένου να εκτελέσουν περιστροφική κίνηση.</w:t>
-      </w:r>
-      <w:r>
-        <w:rPr>
-          <w:lang w:val="el-GR"/>
-        </w:rPr>
-        <w:t xml:space="preserve"> </w:t>
-      </w:r>
-      <w:r>
-        <w:rPr>
-          <w:lang w:val="el-GR"/>
-        </w:rPr>
-        <w:t>Επίσης, ένα</w:t>
-      </w:r>
-      <w:r>
-        <w:rPr>
-          <w:lang w:val="el-GR"/>
-        </w:rPr>
-        <w:t xml:space="preserve"> </w:t>
-      </w:r>
-      <w:r>
-        <w:rPr>
-          <w:lang w:val="el-GR"/>
-        </w:rPr>
-        <w:t xml:space="preserve">γρανάζι είναι συνδεδεμένο </w:t>
-      </w:r>
-      <w:r>
-        <w:rPr>
-          <w:lang w:val="el-GR"/>
-        </w:rPr>
-        <w:t xml:space="preserve">επάνω στον κινητήρα </w:t>
-      </w:r>
-      <w:r>
-        <w:rPr>
-          <w:lang w:val="el-GR"/>
-        </w:rPr>
-        <w:t>αυξάνοντας την ροπή του</w:t>
-      </w:r>
-      <w:r>
-        <w:rPr>
-          <w:lang w:val="el-GR"/>
-        </w:rPr>
-        <w:t xml:space="preserve"> άξονα εξόδου.</w:t>
+        <w:t xml:space="preserve">Μπορούμε να συνδέσουμε εξαρτήματα επάνω στον άξονα εξόδου προκειμένου να </w:t>
+      </w:r>
+      <w:r>
+        <w:rPr>
+          <w:lang w:val="el-GR"/>
+        </w:rPr>
+        <w:t>τα θέσουμε σε</w:t>
+      </w:r>
+      <w:r>
+        <w:rPr>
+          <w:lang w:val="el-GR"/>
+        </w:rPr>
+        <w:t xml:space="preserve"> περιστροφική κίνηση.</w:t>
+      </w:r>
+      <w:r>
+        <w:rPr>
+          <w:lang w:val="el-GR"/>
+        </w:rPr>
+        <w:t xml:space="preserve"> </w:t>
       </w:r>
     </w:p>
     <w:p>
@@ -739,11 +720,17 @@
       </w:r>
       <w:r>
         <w:rPr>
+          <w:lang w:val="el-GR"/>
+        </w:rPr>
+        <w:t>επιθυμητή γωνιακή μετατόπιση</w:t>
+      </w:r>
+      <w:r>
+        <w:rPr>
           <w:b/>
           <w:bCs/>
           <w:lang w:val="el-GR"/>
         </w:rPr>
-        <w:t xml:space="preserve">επιθυμητή γωνιακή μετατόπιση </w:t>
+        <w:t xml:space="preserve"> </w:t>
       </w:r>
       <w:r>
         <w:rPr>
@@ -773,13 +760,19 @@
         <w:rPr>
           <w:lang w:val="el-GR"/>
         </w:rPr>
-        <w:t>του γραναζιού με σκοπό να τον περιστρέψει. Τ</w:t>
-      </w:r>
-      <w:r>
-        <w:rPr>
-          <w:lang w:val="el-GR"/>
-        </w:rPr>
-        <w:t>ο ποτενσιόμετρο</w:t>
+        <w:t>του γραναζιού με σκοπό να τον περιστρέψει</w:t>
+      </w:r>
+      <w:r>
+        <w:rPr>
+          <w:lang w:val="el-GR"/>
+        </w:rPr>
+        <w:t>. Όσο μεγαλύτερο είναι το γρανάζι τόσο αυξάνεται η ροπή του τελικού άξονα. Το</w:t>
+      </w:r>
+      <w:r>
+        <w:rPr>
+          <w:lang w:val="el-GR"/>
+        </w:rPr>
+        <w:t xml:space="preserve"> ποτενσιόμετρο</w:t>
       </w:r>
       <w:r>
         <w:rPr>
@@ -795,8 +788,6 @@
       </w:r>
       <w:r>
         <w:rPr>
-          <w:b/>
-          <w:bCs/>
           <w:lang w:val="el-GR"/>
         </w:rPr>
         <w:t>πραγματική γωνιακή μετατόπιση</w:t>
@@ -874,6 +865,7 @@
         <w:rPr>
           <w:rFonts w:eastAsiaTheme="minorHAnsi"/>
         </w:rPr>
+        <w:lastRenderedPageBreak/>
         <w:t xml:space="preserve">Μοντέλο </w:t>
       </w:r>
       <w:r>
@@ -1094,15 +1086,7 @@
           <w:rFonts w:eastAsiaTheme="minorEastAsia" w:cs="Open Sans"/>
           <w:lang w:val="el-GR"/>
         </w:rPr>
-        <w:t xml:space="preserve"> </w:t>
-      </w:r>
-      <w:r>
-        <w:rPr>
-          <w:rFonts w:eastAsiaTheme="minorEastAsia" w:cs="Open Sans"/>
-          <w:lang w:val="el-GR"/>
-        </w:rPr>
-        <w:lastRenderedPageBreak/>
-        <w:t xml:space="preserve">ένας παλμός πλάτους </w:t>
+        <w:t xml:space="preserve"> ένας παλμός πλάτους </w:t>
       </w:r>
       <m:oMath>
         <m:sSub>
@@ -1162,7 +1146,7 @@
         </w:rPr>
         <w:t xml:space="preserve"> </w:t>
       </w:r>
-      <w:bookmarkStart w:id="2" w:name="ZOTERO_BREF_0sfycOsvP6aQ"/>
+      <w:bookmarkStart w:id="3" w:name="ZOTERO_BREF_0sfycOsvP6aQ"/>
       <w:r>
         <w:rPr>
           <w:rFonts w:cs="Open Sans"/>
@@ -1170,7 +1154,7 @@
         </w:rPr>
         <w:t>[2]</w:t>
       </w:r>
-      <w:bookmarkEnd w:id="2"/>
+      <w:bookmarkEnd w:id="3"/>
       <w:r>
         <w:rPr>
           <w:rFonts w:eastAsiaTheme="minorEastAsia" w:cs="Open Sans"/>
@@ -2876,14 +2860,7 @@
             <w:rFonts w:ascii="Cambria Math" w:eastAsiaTheme="minorEastAsia" w:hAnsi="Cambria Math"/>
             <w:lang w:val="el-GR"/>
           </w:rPr>
-          <m:t>P</m:t>
-        </m:r>
-        <m:r>
-          <w:rPr>
-            <w:rFonts w:ascii="Cambria Math" w:eastAsiaTheme="minorEastAsia" w:hAnsi="Cambria Math"/>
-            <w:lang w:val="el-GR"/>
-          </w:rPr>
-          <m:t>W</m:t>
+          <m:t>PW</m:t>
         </m:r>
       </m:oMath>
       <w:r>
@@ -2950,13 +2927,13 @@
         <mc:AlternateContent>
           <mc:Choice Requires="wpg">
             <w:drawing>
-              <wp:anchor distT="0" distB="0" distL="114300" distR="114300" simplePos="0" relativeHeight="251660288" behindDoc="0" locked="0" layoutInCell="1" allowOverlap="1" wp14:anchorId="27AE2275" wp14:editId="3ADD346B">
+              <wp:anchor distT="0" distB="0" distL="114300" distR="114300" simplePos="0" relativeHeight="251656192" behindDoc="0" locked="0" layoutInCell="1" allowOverlap="1" wp14:anchorId="27AE2275" wp14:editId="0B682B56">
                 <wp:simplePos x="0" y="0"/>
-                <wp:positionH relativeFrom="column">
-                  <wp:posOffset>4120738</wp:posOffset>
+                <wp:positionH relativeFrom="margin">
+                  <wp:align>right</wp:align>
                 </wp:positionH>
                 <wp:positionV relativeFrom="paragraph">
-                  <wp:posOffset>15636</wp:posOffset>
+                  <wp:posOffset>15905</wp:posOffset>
                 </wp:positionV>
                 <wp:extent cx="1828800" cy="1852295"/>
                 <wp:effectExtent l="0" t="0" r="0" b="0"/>
@@ -2983,7 +2960,7 @@
                           </pic:cNvPicPr>
                         </pic:nvPicPr>
                         <pic:blipFill>
-                          <a:blip r:embed="rId10" cstate="print">
+                          <a:blip r:embed="rId14" cstate="print">
                             <a:extLst>
                               <a:ext uri="{28A0092B-C50C-407E-A947-70E740481C1C}">
                                 <a14:useLocalDpi xmlns:a14="http://schemas.microsoft.com/office/drawing/2010/main" val="0"/>
@@ -3067,7 +3044,7 @@
                                   <w:noProof/>
                                   <w:lang w:val="el-GR"/>
                                 </w:rPr>
-                                <w:t>2</w:t>
+                                <w:t>1</w:t>
                               </w:r>
                               <w:r>
                                 <w:rPr>
@@ -3166,11 +3143,11 @@
           </mc:Choice>
           <mc:Fallback>
             <w:pict>
-              <v:group w14:anchorId="27AE2275" id="Group 5" o:spid="_x0000_s1029" style="position:absolute;margin-left:324.45pt;margin-top:1.25pt;width:2in;height:145.85pt;z-index:251660288" coordsize="18288,18522" o:gfxdata="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">
+              <v:group w14:anchorId="27AE2275" id="Group 5" o:spid="_x0000_s1029" style="position:absolute;margin-left:92.8pt;margin-top:1.25pt;width:2in;height:145.85pt;z-index:251656192;mso-position-horizontal:right;mso-position-horizontal-relative:margin" coordsize="18288,18522" o:gfxdata="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